<commit_message>
(PASE 1): add model backend
</commit_message>
<xml_diff>
--- a/mygisplatform.docx
+++ b/mygisplatform.docx
@@ -1,6 +1,6 @@
 
 <file path=word/document.xml><?xml version="1.0" encoding="utf-8"?>
-<w:document xmlns:wpc="http://schemas.microsoft.com/office/word/2010/wordprocessingCanvas" xmlns:cx="http://schemas.microsoft.com/office/drawing/2014/chartex" xmlns:cx1="http://schemas.microsoft.com/office/drawing/2015/9/8/chartex" xmlns:cx2="http://schemas.microsoft.com/office/drawing/2015/10/21/chartex" xmlns:cx3="http://schemas.microsoft.com/office/drawing/2016/5/9/chartex" xmlns:cx4="http://schemas.microsoft.com/office/drawing/2016/5/10/chartex" xmlns:cx5="http://schemas.microsoft.com/office/drawing/2016/5/11/chartex" xmlns:cx6="http://schemas.microsoft.com/office/drawing/2016/5/12/chartex" xmlns:cx7="http://schemas.microsoft.com/office/drawing/2016/5/13/chartex" xmlns:cx8="http://schemas.microsoft.com/office/drawing/2016/5/14/chartex" xmlns:mc="http://schemas.openxmlformats.org/markup-compatibility/2006" xmlns:aink="http://schemas.microsoft.com/office/drawing/2016/ink" xmlns:am3d="http://schemas.microsoft.com/office/drawing/2017/model3d" xmlns:o="urn:schemas-microsoft-com:office:office" xmlns:oel="http://schemas.microsoft.com/office/2019/extlst" xmlns:r="http://schemas.openxmlformats.org/officeDocument/2006/relationships" xmlns:m="http://schemas.openxmlformats.org/officeDocument/2006/math" xmlns:v="urn:schemas-microsoft-com:vml" xmlns:wp14="http://schemas.microsoft.com/office/word/2010/wordprocessingDrawing" xmlns:wp="http://schemas.openxmlformats.org/drawingml/2006/wordprocessingDrawing" xmlns:w10="urn:schemas-microsoft-com:office:word" xmlns:w="http://schemas.openxmlformats.org/wordprocessingml/2006/main" xmlns:w14="http://schemas.microsoft.com/office/word/2010/wordml" xmlns:w15="http://schemas.microsoft.com/office/word/2012/wordml" xmlns:w16cex="http://schemas.microsoft.com/office/word/2018/wordml/cex" xmlns:w16cid="http://schemas.microsoft.com/office/word/2016/wordml/cid" xmlns:w16="http://schemas.microsoft.com/office/word/2018/wordml" xmlns:w16sdtdh="http://schemas.microsoft.com/office/word/2020/wordml/sdtdatahash" xmlns:w16se="http://schemas.microsoft.com/office/word/2015/wordml/symex" xmlns:wpg="http://schemas.microsoft.com/office/word/2010/wordprocessingGroup" xmlns:wpi="http://schemas.microsoft.com/office/word/2010/wordprocessingInk" xmlns:wne="http://schemas.microsoft.com/office/word/2006/wordml" xmlns:wps="http://schemas.microsoft.com/office/word/2010/wordprocessingShape" mc:Ignorable="w14 w15 w16se w16cid w16 w16cex w16sdtdh wp14">
+<w:document xmlns:wpc="http://schemas.microsoft.com/office/word/2010/wordprocessingCanvas" xmlns:cx="http://schemas.microsoft.com/office/drawing/2014/chartex" xmlns:cx1="http://schemas.microsoft.com/office/drawing/2015/9/8/chartex" xmlns:cx2="http://schemas.microsoft.com/office/drawing/2015/10/21/chartex" xmlns:cx3="http://schemas.microsoft.com/office/drawing/2016/5/9/chartex" xmlns:cx4="http://schemas.microsoft.com/office/drawing/2016/5/10/chartex" xmlns:cx5="http://schemas.microsoft.com/office/drawing/2016/5/11/chartex" xmlns:cx6="http://schemas.microsoft.com/office/drawing/2016/5/12/chartex" xmlns:cx7="http://schemas.microsoft.com/office/drawing/2016/5/13/chartex" xmlns:cx8="http://schemas.microsoft.com/office/drawing/2016/5/14/chartex" xmlns:mc="http://schemas.openxmlformats.org/markup-compatibility/2006" xmlns:aink="http://schemas.microsoft.com/office/drawing/2016/ink" xmlns:am3d="http://schemas.microsoft.com/office/drawing/2017/model3d" xmlns:o="urn:schemas-microsoft-com:office:office" xmlns:oel="http://schemas.microsoft.com/office/2019/extlst" xmlns:r="http://schemas.openxmlformats.org/officeDocument/2006/relationships" xmlns:m="http://schemas.openxmlformats.org/officeDocument/2006/math" xmlns:v="urn:schemas-microsoft-com:vml" xmlns:wp14="http://schemas.microsoft.com/office/word/2010/wordprocessingDrawing" xmlns:wp="http://schemas.openxmlformats.org/drawingml/2006/wordprocessingDrawing" xmlns:w10="urn:schemas-microsoft-com:office:word" xmlns:w="http://schemas.openxmlformats.org/wordprocessingml/2006/main" xmlns:w14="http://schemas.microsoft.com/office/word/2010/wordml" xmlns:w15="http://schemas.microsoft.com/office/word/2012/wordml" xmlns:w16cex="http://schemas.microsoft.com/office/word/2018/wordml/cex" xmlns:w16cid="http://schemas.microsoft.com/office/word/2016/wordml/cid" xmlns:w16="http://schemas.microsoft.com/office/word/2018/wordml" xmlns:w16du="http://schemas.microsoft.com/office/word/2023/wordml/word16du" xmlns:w16sdtdh="http://schemas.microsoft.com/office/word/2020/wordml/sdtdatahash" xmlns:w16sdtfl="http://schemas.microsoft.com/office/word/2024/wordml/sdtformatlock" xmlns:w16se="http://schemas.microsoft.com/office/word/2015/wordml/symex" xmlns:wpg="http://schemas.microsoft.com/office/word/2010/wordprocessingGroup" xmlns:wpi="http://schemas.microsoft.com/office/word/2010/wordprocessingInk" xmlns:wne="http://schemas.microsoft.com/office/word/2006/wordml" xmlns:wps="http://schemas.microsoft.com/office/word/2010/wordprocessingShape" mc:Ignorable="w14 w15 w16se w16cid w16 w16cex w16sdtdh w16sdtfl w16du wp14">
   <w:body>
     <w:p>
       <w:pPr>
@@ -1184,6 +1184,99 @@
           <w:lang w:bidi="fa-IR"/>
         </w:rPr>
       </w:pPr>
+      <w:r>
+        <w:rPr>
+          <w:rFonts w:hint="cs"/>
+          <w:rtl/>
+          <w:lang w:bidi="fa-IR"/>
+        </w:rPr>
+        <w:t xml:space="preserve">نکته: چه زمانی از </w:t>
+      </w:r>
+      <w:r>
+        <w:rPr>
+          <w:lang w:bidi="fa-IR"/>
+        </w:rPr>
+        <w:t>get_user_model</w:t>
+      </w:r>
+      <w:r>
+        <w:rPr>
+          <w:rFonts w:hint="cs"/>
+          <w:rtl/>
+          <w:lang w:bidi="fa-IR"/>
+        </w:rPr>
+        <w:t xml:space="preserve"> استفاده کنیم و چه زمانی از </w:t>
+      </w:r>
+      <w:r>
+        <w:rPr>
+          <w:lang w:bidi="fa-IR"/>
+        </w:rPr>
+        <w:t>settings.AUTH_USER_MODEL</w:t>
+      </w:r>
+      <w:r>
+        <w:rPr>
+          <w:rFonts w:hint="cs"/>
+          <w:rtl/>
+          <w:lang w:bidi="fa-IR"/>
+        </w:rPr>
+        <w:t xml:space="preserve"> استفاده کنیم؟</w:t>
+      </w:r>
+      <w:r>
+        <w:rPr>
+          <w:rtl/>
+          <w:lang w:bidi="fa-IR"/>
+        </w:rPr>
+        <w:br/>
+      </w:r>
+      <w:r>
+        <w:rPr>
+          <w:rFonts w:hint="cs"/>
+          <w:rtl/>
+          <w:lang w:bidi="fa-IR"/>
+        </w:rPr>
+        <w:t>وقتی یک فیلد داشته باشیم که به</w:t>
+      </w:r>
+      <w:r>
+        <w:rPr>
+          <w:lang w:bidi="fa-IR"/>
+        </w:rPr>
+        <w:t xml:space="preserve">  User</w:t>
+      </w:r>
+      <w:r>
+        <w:rPr>
+          <w:rFonts w:hint="cs"/>
+          <w:rtl/>
+          <w:lang w:bidi="fa-IR"/>
+        </w:rPr>
+        <w:t xml:space="preserve"> فارن کی شده بهتره از </w:t>
+      </w:r>
+      <w:r>
+        <w:rPr>
+          <w:lang w:bidi="fa-IR"/>
+        </w:rPr>
+        <w:t>settings.AUTH_USER_MODEL</w:t>
+      </w:r>
+      <w:r>
+        <w:rPr>
+          <w:rFonts w:hint="cs"/>
+          <w:rtl/>
+          <w:lang w:bidi="fa-IR"/>
+        </w:rPr>
+        <w:t xml:space="preserve"> استفاده کنیم و در بقیه موارد از </w:t>
+      </w:r>
+      <w:r>
+        <w:rPr>
+          <w:lang w:bidi="fa-IR"/>
+        </w:rPr>
+        <w:t>get_user_model</w:t>
+      </w:r>
+      <w:r>
+        <w:rPr>
+          <w:rFonts w:hint="cs"/>
+          <w:rtl/>
+          <w:lang w:bidi="fa-IR"/>
+        </w:rPr>
+        <w:t xml:space="preserve"> استفاده میکنیم</w:t>
+      </w:r>
     </w:p>
     <w:p>
       <w:pPr>
@@ -1867,6 +1960,7 @@
           <w:highlight w:val="yellow"/>
           <w:lang w:bidi="fa-IR"/>
         </w:rPr>
+        <w:lastRenderedPageBreak/>
         <w:t>user.check_password(password)</w:t>
       </w:r>
       <w:r>
@@ -1966,7 +2060,6 @@
           <w:rtl/>
           <w:lang w:bidi="fa-IR"/>
         </w:rPr>
-        <w:lastRenderedPageBreak/>
         <w:t>رمز</w:t>
       </w:r>
       <w:r>
@@ -2961,6 +3054,7 @@
           <w:rtl/>
           <w:lang w:bidi="fa-IR"/>
         </w:rPr>
+        <w:lastRenderedPageBreak/>
         <w:t>را</w:t>
       </w:r>
       <w:r>
@@ -4561,7 +4655,7 @@
               </wp:anchor>
             </w:drawing>
           </mc:Choice>
-          <mc:Fallback xmlns:w16du="http://schemas.microsoft.com/office/word/2023/wordml/word16du" xmlns:w16sdtfl="http://schemas.microsoft.com/office/word/2024/wordml/sdtformatlock">
+          <mc:Fallback>
             <w:pict>
               <v:rect w14:anchorId="30FC8F7B" id="Rectangle 13" o:spid="_x0000_s1026" style="position:absolute;margin-left:-1.8pt;margin-top:12.9pt;width:612.6pt;height:510pt;z-index:-251657216;visibility:visible;mso-wrap-style:square;mso-width-percent:0;mso-height-percent:0;mso-wrap-distance-left:9pt;mso-wrap-distance-top:0;mso-wrap-distance-right:9pt;mso-wrap-distance-bottom:0;mso-position-horizontal:absolute;mso-position-horizontal-relative:page;mso-position-vertical:absolute;mso-position-vertical-relative:text;mso-width-percent:0;mso-height-percent:0;mso-width-relative:margin;mso-height-relative:margin;v-text-anchor:middle" o:gfxdata="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" fillcolor="red" stroked="f" strokeweight="1pt">
                 <v:fill opacity="38036f"/>
@@ -4692,6 +4786,7 @@
           <w:rtl/>
           <w:lang w:bidi="fa-IR"/>
         </w:rPr>
+        <w:lastRenderedPageBreak/>
         <w:drawing>
           <wp:inline distT="0" distB="0" distL="0" distR="0" wp14:anchorId="76A9B505" wp14:editId="7722BCB9">
             <wp:extent cx="5943600" cy="942340"/>
@@ -4821,7 +4916,7 @@
               </wp:anchor>
             </w:drawing>
           </mc:Choice>
-          <mc:Fallback xmlns:w16du="http://schemas.microsoft.com/office/word/2023/wordml/word16du" xmlns:w16sdtfl="http://schemas.microsoft.com/office/word/2024/wordml/sdtformatlock">
+          <mc:Fallback>
             <w:pict>
               <v:rect w14:anchorId="67BF5527" id="Rectangle 17" o:spid="_x0000_s1026" style="position:absolute;margin-left:0;margin-top:-84.6pt;width:612.6pt;height:362.4pt;z-index:-251655168;visibility:visible;mso-wrap-style:square;mso-width-percent:0;mso-height-percent:0;mso-wrap-distance-left:9pt;mso-wrap-distance-top:0;mso-wrap-distance-right:9pt;mso-wrap-distance-bottom:0;mso-position-horizontal:left;mso-position-horizontal-relative:page;mso-position-vertical:absolute;mso-position-vertical-relative:text;mso-width-percent:0;mso-height-percent:0;mso-width-relative:margin;mso-height-relative:margin;v-text-anchor:middle" o:gfxdata="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" fillcolor="red" stroked="f" strokeweight="1pt">
                 <v:fill opacity="38036f"/>
@@ -4948,6 +5043,7 @@
           <w:rtl/>
           <w:lang w:bidi="fa-IR"/>
         </w:rPr>
+        <w:lastRenderedPageBreak/>
         <w:drawing>
           <wp:inline distT="0" distB="0" distL="0" distR="0" wp14:anchorId="14AC1FDE" wp14:editId="13D3EEF4">
             <wp:extent cx="5943600" cy="2971800"/>
@@ -5553,7 +5649,16 @@
           <w:rtl/>
           <w:lang w:bidi="fa-IR"/>
         </w:rPr>
-        <w:t xml:space="preserve"> که توی درخواست برای لاگین گرفتیم پیداش میکنیم اینکار امنیتی تره و همچنین </w:t>
+        <w:t xml:space="preserve"> که توی درخواست برای لاگین گرفتیم </w:t>
+      </w:r>
+      <w:r>
+        <w:rPr>
+          <w:rFonts w:hint="cs"/>
+          <w:rtl/>
+          <w:lang w:bidi="fa-IR"/>
+        </w:rPr>
+        <w:lastRenderedPageBreak/>
+        <w:t xml:space="preserve">پیداش میکنیم اینکار امنیتی تره و همچنین </w:t>
       </w:r>
       <w:r>
         <w:rPr>
@@ -6213,7 +6318,6 @@
           <w:rtl/>
           <w:lang w:bidi="fa-IR"/>
         </w:rPr>
-        <w:lastRenderedPageBreak/>
         <w:t>داره میگه کاربر رو براساس ایمیل پیدا کن به شرطی که کاربر پیدا شده کاربر حال حاضر نباشد</w:t>
       </w:r>
     </w:p>
@@ -6369,6 +6473,7 @@
           <w:rtl/>
           <w:lang w:bidi="fa-IR"/>
         </w:rPr>
+        <w:lastRenderedPageBreak/>
         <w:drawing>
           <wp:inline distT="0" distB="0" distL="0" distR="0" wp14:anchorId="4147FFF9" wp14:editId="330AEE11">
             <wp:extent cx="5943600" cy="1637030"/>
@@ -6471,10 +6576,89 @@
           <w:color w:val="3A3A3A" w:themeColor="background2" w:themeShade="40"/>
           <w:sz w:val="32"/>
           <w:szCs w:val="32"/>
-          <w:rtl/>
-          <w:lang w:bidi="fa-IR"/>
-        </w:rPr>
-      </w:pPr>
+          <w:lang w:bidi="fa-IR"/>
+        </w:rPr>
+      </w:pPr>
+    </w:p>
+    <w:p>
+      <w:pPr>
+        <w:rPr>
+          <w:rtl/>
+          <w:lang w:bidi="fa-IR"/>
+        </w:rPr>
+      </w:pPr>
+      <w:r>
+        <w:rPr>
+          <w:rFonts w:hint="cs"/>
+          <w:rtl/>
+          <w:lang w:bidi="fa-IR"/>
+        </w:rPr>
+        <w:t xml:space="preserve">اگه از </w:t>
+      </w:r>
+      <w:r>
+        <w:rPr>
+          <w:lang w:bidi="fa-IR"/>
+        </w:rPr>
+        <w:t>backend</w:t>
+      </w:r>
+      <w:r>
+        <w:rPr>
+          <w:rFonts w:hint="cs"/>
+          <w:rtl/>
+          <w:lang w:bidi="fa-IR"/>
+        </w:rPr>
+        <w:t xml:space="preserve"> استفاده کرده باشیم برای احراز هویت باید در ستینگ معرفیش کنیم</w:t>
+      </w:r>
+    </w:p>
+    <w:p>
+      <w:pPr>
+        <w:rPr>
+          <w:rFonts w:hint="cs"/>
+          <w:rtl/>
+          <w:lang w:bidi="fa-IR"/>
+        </w:rPr>
+      </w:pPr>
+      <w:r>
+        <w:rPr>
+          <w:rtl/>
+          <w:lang w:bidi="fa-IR"/>
+        </w:rPr>
+        <w:drawing>
+          <wp:inline distT="0" distB="0" distL="0" distR="0" wp14:anchorId="60B42333" wp14:editId="7ADFF0F1">
+            <wp:extent cx="5943600" cy="1324610"/>
+            <wp:effectExtent l="0" t="0" r="0" b="8890"/>
+            <wp:docPr id="1355163783" name="Picture 1"/>
+            <wp:cNvGraphicFramePr>
+              <a:graphicFrameLocks xmlns:a="http://schemas.openxmlformats.org/drawingml/2006/main" noChangeAspect="1"/>
+            </wp:cNvGraphicFramePr>
+            <a:graphic xmlns:a="http://schemas.openxmlformats.org/drawingml/2006/main">
+              <a:graphicData uri="http://schemas.openxmlformats.org/drawingml/2006/picture">
+                <pic:pic xmlns:pic="http://schemas.openxmlformats.org/drawingml/2006/picture">
+                  <pic:nvPicPr>
+                    <pic:cNvPr id="1355163783" name=""/>
+                    <pic:cNvPicPr/>
+                  </pic:nvPicPr>
+                  <pic:blipFill>
+                    <a:blip r:embed="rId31"/>
+                    <a:stretch>
+                      <a:fillRect/>
+                    </a:stretch>
+                  </pic:blipFill>
+                  <pic:spPr>
+                    <a:xfrm>
+                      <a:off x="0" y="0"/>
+                      <a:ext cx="5943600" cy="1324610"/>
+                    </a:xfrm>
+                    <a:prstGeom prst="rect">
+                      <a:avLst/>
+                    </a:prstGeom>
+                  </pic:spPr>
+                </pic:pic>
+              </a:graphicData>
+            </a:graphic>
+          </wp:inline>
+        </w:drawing>
+      </w:r>
     </w:p>
     <w:p>
       <w:pPr>
@@ -6530,15 +6714,182 @@
     <w:p>
       <w:pPr>
         <w:rPr>
-          <w:rtl/>
-          <w:lang w:bidi="fa-IR"/>
-        </w:rPr>
-      </w:pPr>
-      <w:r>
-        <w:rPr>
-          <w:lang w:bidi="fa-IR"/>
-        </w:rPr>
-        <w:lastRenderedPageBreak/>
+          <w:b/>
+          <w:bCs/>
+          <w:color w:val="3A3A3A" w:themeColor="background2" w:themeShade="40"/>
+          <w:sz w:val="32"/>
+          <w:szCs w:val="32"/>
+          <w:lang w:bidi="fa-IR"/>
+        </w:rPr>
+      </w:pPr>
+    </w:p>
+    <w:p>
+      <w:pPr>
+        <w:rPr>
+          <w:b/>
+          <w:bCs/>
+          <w:color w:val="3A3A3A" w:themeColor="background2" w:themeShade="40"/>
+          <w:sz w:val="32"/>
+          <w:szCs w:val="32"/>
+          <w:lang w:bidi="fa-IR"/>
+        </w:rPr>
+      </w:pPr>
+    </w:p>
+    <w:p>
+      <w:pPr>
+        <w:rPr>
+          <w:b/>
+          <w:bCs/>
+          <w:color w:val="3A3A3A" w:themeColor="background2" w:themeShade="40"/>
+          <w:sz w:val="32"/>
+          <w:szCs w:val="32"/>
+          <w:lang w:bidi="fa-IR"/>
+        </w:rPr>
+      </w:pPr>
+    </w:p>
+    <w:p>
+      <w:pPr>
+        <w:rPr>
+          <w:b/>
+          <w:bCs/>
+          <w:color w:val="3A3A3A" w:themeColor="background2" w:themeShade="40"/>
+          <w:sz w:val="32"/>
+          <w:szCs w:val="32"/>
+          <w:lang w:bidi="fa-IR"/>
+        </w:rPr>
+      </w:pPr>
+    </w:p>
+    <w:p>
+      <w:pPr>
+        <w:rPr>
+          <w:b/>
+          <w:bCs/>
+          <w:color w:val="3A3A3A" w:themeColor="background2" w:themeShade="40"/>
+          <w:sz w:val="32"/>
+          <w:szCs w:val="32"/>
+          <w:lang w:bidi="fa-IR"/>
+        </w:rPr>
+      </w:pPr>
+    </w:p>
+    <w:p>
+      <w:pPr>
+        <w:rPr>
+          <w:b/>
+          <w:bCs/>
+          <w:color w:val="3A3A3A" w:themeColor="background2" w:themeShade="40"/>
+          <w:sz w:val="32"/>
+          <w:szCs w:val="32"/>
+          <w:lang w:bidi="fa-IR"/>
+        </w:rPr>
+      </w:pPr>
+    </w:p>
+    <w:p>
+      <w:pPr>
+        <w:rPr>
+          <w:b/>
+          <w:bCs/>
+          <w:color w:val="3A3A3A" w:themeColor="background2" w:themeShade="40"/>
+          <w:sz w:val="32"/>
+          <w:szCs w:val="32"/>
+          <w:lang w:bidi="fa-IR"/>
+        </w:rPr>
+      </w:pPr>
+    </w:p>
+    <w:p>
+      <w:pPr>
+        <w:rPr>
+          <w:b/>
+          <w:bCs/>
+          <w:color w:val="3A3A3A" w:themeColor="background2" w:themeShade="40"/>
+          <w:sz w:val="32"/>
+          <w:szCs w:val="32"/>
+          <w:lang w:bidi="fa-IR"/>
+        </w:rPr>
+      </w:pPr>
+    </w:p>
+    <w:p>
+      <w:pPr>
+        <w:rPr>
+          <w:b/>
+          <w:bCs/>
+          <w:color w:val="3A3A3A" w:themeColor="background2" w:themeShade="40"/>
+          <w:sz w:val="32"/>
+          <w:szCs w:val="32"/>
+          <w:lang w:bidi="fa-IR"/>
+        </w:rPr>
+      </w:pPr>
+    </w:p>
+    <w:p>
+      <w:pPr>
+        <w:rPr>
+          <w:b/>
+          <w:bCs/>
+          <w:color w:val="3A3A3A" w:themeColor="background2" w:themeShade="40"/>
+          <w:sz w:val="32"/>
+          <w:szCs w:val="32"/>
+          <w:lang w:bidi="fa-IR"/>
+        </w:rPr>
+      </w:pPr>
+    </w:p>
+    <w:p>
+      <w:pPr>
+        <w:rPr>
+          <w:b/>
+          <w:bCs/>
+          <w:color w:val="3A3A3A" w:themeColor="background2" w:themeShade="40"/>
+          <w:sz w:val="32"/>
+          <w:szCs w:val="32"/>
+          <w:lang w:bidi="fa-IR"/>
+        </w:rPr>
+      </w:pPr>
+    </w:p>
+    <w:p>
+      <w:pPr>
+        <w:rPr>
+          <w:b/>
+          <w:bCs/>
+          <w:color w:val="3A3A3A" w:themeColor="background2" w:themeShade="40"/>
+          <w:sz w:val="32"/>
+          <w:szCs w:val="32"/>
+          <w:lang w:bidi="fa-IR"/>
+        </w:rPr>
+      </w:pPr>
+    </w:p>
+    <w:p>
+      <w:pPr>
+        <w:rPr>
+          <w:b/>
+          <w:bCs/>
+          <w:color w:val="3A3A3A" w:themeColor="background2" w:themeShade="40"/>
+          <w:sz w:val="32"/>
+          <w:szCs w:val="32"/>
+          <w:lang w:bidi="fa-IR"/>
+        </w:rPr>
+      </w:pPr>
+    </w:p>
+    <w:p>
+      <w:pPr>
+        <w:rPr>
+          <w:b/>
+          <w:bCs/>
+          <w:color w:val="3A3A3A" w:themeColor="background2" w:themeShade="40"/>
+          <w:sz w:val="32"/>
+          <w:szCs w:val="32"/>
+          <w:lang w:bidi="fa-IR"/>
+        </w:rPr>
+      </w:pPr>
+    </w:p>
+    <w:p>
+      <w:pPr>
+        <w:rPr>
+          <w:rtl/>
+          <w:lang w:bidi="fa-IR"/>
+        </w:rPr>
+      </w:pPr>
+      <w:r>
+        <w:rPr>
+          <w:lang w:bidi="fa-IR"/>
+        </w:rPr>
         <w:t>Getattr()</w:t>
       </w:r>
       <w:r>
@@ -6579,7 +6930,7 @@
                     <pic:cNvPicPr/>
                   </pic:nvPicPr>
                   <pic:blipFill>
-                    <a:blip r:embed="rId31"/>
+                    <a:blip r:embed="rId32"/>
                     <a:stretch>
                       <a:fillRect/>
                     </a:stretch>
@@ -6629,7 +6980,7 @@
                     <pic:cNvPicPr/>
                   </pic:nvPicPr>
                   <pic:blipFill>
-                    <a:blip r:embed="rId32"/>
+                    <a:blip r:embed="rId33"/>
                     <a:stretch>
                       <a:fillRect/>
                     </a:stretch>
@@ -6824,7 +7175,6 @@
         <w:rPr>
           <w:noProof/>
         </w:rPr>
-        <w:lastRenderedPageBreak/>
         <w:drawing>
           <wp:inline distT="0" distB="0" distL="0" distR="0" wp14:anchorId="22C37F5E" wp14:editId="2577B0CC">
             <wp:extent cx="5943600" cy="3249930"/>
@@ -6841,7 +7191,7 @@
                     <pic:cNvPicPr/>
                   </pic:nvPicPr>
                   <pic:blipFill>
-                    <a:blip r:embed="rId33"/>
+                    <a:blip r:embed="rId34"/>
                     <a:stretch>
                       <a:fillRect/>
                     </a:stretch>
@@ -6910,6 +7260,7 @@
         <w:rPr>
           <w:b/>
           <w:bCs/>
+          <w:noProof/>
           <w:color w:val="3A3A3A" w:themeColor="background2" w:themeShade="40"/>
           <w:sz w:val="32"/>
           <w:szCs w:val="32"/>
@@ -6931,7 +7282,7 @@
                     <pic:cNvPicPr/>
                   </pic:nvPicPr>
                   <pic:blipFill>
-                    <a:blip r:embed="rId34"/>
+                    <a:blip r:embed="rId35"/>
                     <a:stretch>
                       <a:fillRect/>
                     </a:stretch>
@@ -6971,7 +7322,7 @@
 </file>
 
 <file path=word/endnotes.xml><?xml version="1.0" encoding="utf-8"?>
-<w:endnotes xmlns:wpc="http://schemas.microsoft.com/office/word/2010/wordprocessingCanvas" xmlns:cx="http://schemas.microsoft.com/office/drawing/2014/chartex" xmlns:cx1="http://schemas.microsoft.com/office/drawing/2015/9/8/chartex" xmlns:cx2="http://schemas.microsoft.com/office/drawing/2015/10/21/chartex" xmlns:cx3="http://schemas.microsoft.com/office/drawing/2016/5/9/chartex" xmlns:cx4="http://schemas.microsoft.com/office/drawing/2016/5/10/chartex" xmlns:cx5="http://schemas.microsoft.com/office/drawing/2016/5/11/chartex" xmlns:cx6="http://schemas.microsoft.com/office/drawing/2016/5/12/chartex" xmlns:cx7="http://schemas.microsoft.com/office/drawing/2016/5/13/chartex" xmlns:cx8="http://schemas.microsoft.com/office/drawing/2016/5/14/chartex" xmlns:mc="http://schemas.openxmlformats.org/markup-compatibility/2006" xmlns:aink="http://schemas.microsoft.com/office/drawing/2016/ink" xmlns:am3d="http://schemas.microsoft.com/office/drawing/2017/model3d" xmlns:o="urn:schemas-microsoft-com:office:office" xmlns:oel="http://schemas.microsoft.com/office/2019/extlst" xmlns:r="http://schemas.openxmlformats.org/officeDocument/2006/relationships" xmlns:m="http://schemas.openxmlformats.org/officeDocument/2006/math" xmlns:v="urn:schemas-microsoft-com:vml" xmlns:wp14="http://schemas.microsoft.com/office/word/2010/wordprocessingDrawing" xmlns:wp="http://schemas.openxmlformats.org/drawingml/2006/wordprocessingDrawing" xmlns:w10="urn:schemas-microsoft-com:office:word" xmlns:w="http://schemas.openxmlformats.org/wordprocessingml/2006/main" xmlns:w14="http://schemas.microsoft.com/office/word/2010/wordml" xmlns:w15="http://schemas.microsoft.com/office/word/2012/wordml" xmlns:w16cex="http://schemas.microsoft.com/office/word/2018/wordml/cex" xmlns:w16cid="http://schemas.microsoft.com/office/word/2016/wordml/cid" xmlns:w16="http://schemas.microsoft.com/office/word/2018/wordml" xmlns:w16sdtdh="http://schemas.microsoft.com/office/word/2020/wordml/sdtdatahash" xmlns:w16se="http://schemas.microsoft.com/office/word/2015/wordml/symex" xmlns:wpg="http://schemas.microsoft.com/office/word/2010/wordprocessingGroup" xmlns:wpi="http://schemas.microsoft.com/office/word/2010/wordprocessingInk" xmlns:wne="http://schemas.microsoft.com/office/word/2006/wordml" xmlns:wps="http://schemas.microsoft.com/office/word/2010/wordprocessingShape" mc:Ignorable="w14 w15 w16se w16cid w16 w16cex w16sdtdh wp14">
+<w:endnotes xmlns:wpc="http://schemas.microsoft.com/office/word/2010/wordprocessingCanvas" xmlns:cx="http://schemas.microsoft.com/office/drawing/2014/chartex" xmlns:cx1="http://schemas.microsoft.com/office/drawing/2015/9/8/chartex" xmlns:cx2="http://schemas.microsoft.com/office/drawing/2015/10/21/chartex" xmlns:cx3="http://schemas.microsoft.com/office/drawing/2016/5/9/chartex" xmlns:cx4="http://schemas.microsoft.com/office/drawing/2016/5/10/chartex" xmlns:cx5="http://schemas.microsoft.com/office/drawing/2016/5/11/chartex" xmlns:cx6="http://schemas.microsoft.com/office/drawing/2016/5/12/chartex" xmlns:cx7="http://schemas.microsoft.com/office/drawing/2016/5/13/chartex" xmlns:cx8="http://schemas.microsoft.com/office/drawing/2016/5/14/chartex" xmlns:mc="http://schemas.openxmlformats.org/markup-compatibility/2006" xmlns:aink="http://schemas.microsoft.com/office/drawing/2016/ink" xmlns:am3d="http://schemas.microsoft.com/office/drawing/2017/model3d" xmlns:o="urn:schemas-microsoft-com:office:office" xmlns:oel="http://schemas.microsoft.com/office/2019/extlst" xmlns:r="http://schemas.openxmlformats.org/officeDocument/2006/relationships" xmlns:m="http://schemas.openxmlformats.org/officeDocument/2006/math" xmlns:v="urn:schemas-microsoft-com:vml" xmlns:wp14="http://schemas.microsoft.com/office/word/2010/wordprocessingDrawing" xmlns:wp="http://schemas.openxmlformats.org/drawingml/2006/wordprocessingDrawing" xmlns:w10="urn:schemas-microsoft-com:office:word" xmlns:w="http://schemas.openxmlformats.org/wordprocessingml/2006/main" xmlns:w14="http://schemas.microsoft.com/office/word/2010/wordml" xmlns:w15="http://schemas.microsoft.com/office/word/2012/wordml" xmlns:w16cex="http://schemas.microsoft.com/office/word/2018/wordml/cex" xmlns:w16cid="http://schemas.microsoft.com/office/word/2016/wordml/cid" xmlns:w16="http://schemas.microsoft.com/office/word/2018/wordml" xmlns:w16du="http://schemas.microsoft.com/office/word/2023/wordml/word16du" xmlns:w16sdtdh="http://schemas.microsoft.com/office/word/2020/wordml/sdtdatahash" xmlns:w16sdtfl="http://schemas.microsoft.com/office/word/2024/wordml/sdtformatlock" xmlns:w16se="http://schemas.microsoft.com/office/word/2015/wordml/symex" xmlns:wpg="http://schemas.microsoft.com/office/word/2010/wordprocessingGroup" xmlns:wpi="http://schemas.microsoft.com/office/word/2010/wordprocessingInk" xmlns:wne="http://schemas.microsoft.com/office/word/2006/wordml" xmlns:wps="http://schemas.microsoft.com/office/word/2010/wordprocessingShape" mc:Ignorable="w14 w15 w16se w16cid w16 w16cex w16sdtdh w16sdtfl w16du wp14">
   <w:endnote w:type="separator" w:id="-1">
     <w:p>
       <w:pPr>
@@ -6996,7 +7347,7 @@
 </file>
 
 <file path=word/footnotes.xml><?xml version="1.0" encoding="utf-8"?>
-<w:footnotes xmlns:wpc="http://schemas.microsoft.com/office/word/2010/wordprocessingCanvas" xmlns:cx="http://schemas.microsoft.com/office/drawing/2014/chartex" xmlns:cx1="http://schemas.microsoft.com/office/drawing/2015/9/8/chartex" xmlns:cx2="http://schemas.microsoft.com/office/drawing/2015/10/21/chartex" xmlns:cx3="http://schemas.microsoft.com/office/drawing/2016/5/9/chartex" xmlns:cx4="http://schemas.microsoft.com/office/drawing/2016/5/10/chartex" xmlns:cx5="http://schemas.microsoft.com/office/drawing/2016/5/11/chartex" xmlns:cx6="http://schemas.microsoft.com/office/drawing/2016/5/12/chartex" xmlns:cx7="http://schemas.microsoft.com/office/drawing/2016/5/13/chartex" xmlns:cx8="http://schemas.microsoft.com/office/drawing/2016/5/14/chartex" xmlns:mc="http://schemas.openxmlformats.org/markup-compatibility/2006" xmlns:aink="http://schemas.microsoft.com/office/drawing/2016/ink" xmlns:am3d="http://schemas.microsoft.com/office/drawing/2017/model3d" xmlns:o="urn:schemas-microsoft-com:office:office" xmlns:oel="http://schemas.microsoft.com/office/2019/extlst" xmlns:r="http://schemas.openxmlformats.org/officeDocument/2006/relationships" xmlns:m="http://schemas.openxmlformats.org/officeDocument/2006/math" xmlns:v="urn:schemas-microsoft-com:vml" xmlns:wp14="http://schemas.microsoft.com/office/word/2010/wordprocessingDrawing" xmlns:wp="http://schemas.openxmlformats.org/drawingml/2006/wordprocessingDrawing" xmlns:w10="urn:schemas-microsoft-com:office:word" xmlns:w="http://schemas.openxmlformats.org/wordprocessingml/2006/main" xmlns:w14="http://schemas.microsoft.com/office/word/2010/wordml" xmlns:w15="http://schemas.microsoft.com/office/word/2012/wordml" xmlns:w16cex="http://schemas.microsoft.com/office/word/2018/wordml/cex" xmlns:w16cid="http://schemas.microsoft.com/office/word/2016/wordml/cid" xmlns:w16="http://schemas.microsoft.com/office/word/2018/wordml" xmlns:w16sdtdh="http://schemas.microsoft.com/office/word/2020/wordml/sdtdatahash" xmlns:w16se="http://schemas.microsoft.com/office/word/2015/wordml/symex" xmlns:wpg="http://schemas.microsoft.com/office/word/2010/wordprocessingGroup" xmlns:wpi="http://schemas.microsoft.com/office/word/2010/wordprocessingInk" xmlns:wne="http://schemas.microsoft.com/office/word/2006/wordml" xmlns:wps="http://schemas.microsoft.com/office/word/2010/wordprocessingShape" mc:Ignorable="w14 w15 w16se w16cid w16 w16cex w16sdtdh wp14">
+<w:footnotes xmlns:wpc="http://schemas.microsoft.com/office/word/2010/wordprocessingCanvas" xmlns:cx="http://schemas.microsoft.com/office/drawing/2014/chartex" xmlns:cx1="http://schemas.microsoft.com/office/drawing/2015/9/8/chartex" xmlns:cx2="http://schemas.microsoft.com/office/drawing/2015/10/21/chartex" xmlns:cx3="http://schemas.microsoft.com/office/drawing/2016/5/9/chartex" xmlns:cx4="http://schemas.microsoft.com/office/drawing/2016/5/10/chartex" xmlns:cx5="http://schemas.microsoft.com/office/drawing/2016/5/11/chartex" xmlns:cx6="http://schemas.microsoft.com/office/drawing/2016/5/12/chartex" xmlns:cx7="http://schemas.microsoft.com/office/drawing/2016/5/13/chartex" xmlns:cx8="http://schemas.microsoft.com/office/drawing/2016/5/14/chartex" xmlns:mc="http://schemas.openxmlformats.org/markup-compatibility/2006" xmlns:aink="http://schemas.microsoft.com/office/drawing/2016/ink" xmlns:am3d="http://schemas.microsoft.com/office/drawing/2017/model3d" xmlns:o="urn:schemas-microsoft-com:office:office" xmlns:oel="http://schemas.microsoft.com/office/2019/extlst" xmlns:r="http://schemas.openxmlformats.org/officeDocument/2006/relationships" xmlns:m="http://schemas.openxmlformats.org/officeDocument/2006/math" xmlns:v="urn:schemas-microsoft-com:vml" xmlns:wp14="http://schemas.microsoft.com/office/word/2010/wordprocessingDrawing" xmlns:wp="http://schemas.openxmlformats.org/drawingml/2006/wordprocessingDrawing" xmlns:w10="urn:schemas-microsoft-com:office:word" xmlns:w="http://schemas.openxmlformats.org/wordprocessingml/2006/main" xmlns:w14="http://schemas.microsoft.com/office/word/2010/wordml" xmlns:w15="http://schemas.microsoft.com/office/word/2012/wordml" xmlns:w16cex="http://schemas.microsoft.com/office/word/2018/wordml/cex" xmlns:w16cid="http://schemas.microsoft.com/office/word/2016/wordml/cid" xmlns:w16="http://schemas.microsoft.com/office/word/2018/wordml" xmlns:w16du="http://schemas.microsoft.com/office/word/2023/wordml/word16du" xmlns:w16sdtdh="http://schemas.microsoft.com/office/word/2020/wordml/sdtdatahash" xmlns:w16sdtfl="http://schemas.microsoft.com/office/word/2024/wordml/sdtformatlock" xmlns:w16se="http://schemas.microsoft.com/office/word/2015/wordml/symex" xmlns:wpg="http://schemas.microsoft.com/office/word/2010/wordprocessingGroup" xmlns:wpi="http://schemas.microsoft.com/office/word/2010/wordprocessingInk" xmlns:wne="http://schemas.microsoft.com/office/word/2006/wordml" xmlns:wps="http://schemas.microsoft.com/office/word/2010/wordprocessingShape" mc:Ignorable="w14 w15 w16se w16cid w16 w16cex w16sdtdh w16sdtfl w16du wp14">
   <w:footnote w:type="separator" w:id="-1">
     <w:p>
       <w:pPr>
@@ -7021,7 +7372,7 @@
 </file>
 
 <file path=word/numbering.xml><?xml version="1.0" encoding="utf-8"?>
-<w:numbering xmlns:wpc="http://schemas.microsoft.com/office/word/2010/wordprocessingCanvas" xmlns:cx="http://schemas.microsoft.com/office/drawing/2014/chartex" xmlns:cx1="http://schemas.microsoft.com/office/drawing/2015/9/8/chartex" xmlns:cx2="http://schemas.microsoft.com/office/drawing/2015/10/21/chartex" xmlns:cx3="http://schemas.microsoft.com/office/drawing/2016/5/9/chartex" xmlns:cx4="http://schemas.microsoft.com/office/drawing/2016/5/10/chartex" xmlns:cx5="http://schemas.microsoft.com/office/drawing/2016/5/11/chartex" xmlns:cx6="http://schemas.microsoft.com/office/drawing/2016/5/12/chartex" xmlns:cx7="http://schemas.microsoft.com/office/drawing/2016/5/13/chartex" xmlns:cx8="http://schemas.microsoft.com/office/drawing/2016/5/14/chartex" xmlns:mc="http://schemas.openxmlformats.org/markup-compatibility/2006" xmlns:aink="http://schemas.microsoft.com/office/drawing/2016/ink" xmlns:am3d="http://schemas.microsoft.com/office/drawing/2017/model3d" xmlns:o="urn:schemas-microsoft-com:office:office" xmlns:oel="http://schemas.microsoft.com/office/2019/extlst" xmlns:r="http://schemas.openxmlformats.org/officeDocument/2006/relationships" xmlns:m="http://schemas.openxmlformats.org/officeDocument/2006/math" xmlns:v="urn:schemas-microsoft-com:vml" xmlns:wp14="http://schemas.microsoft.com/office/word/2010/wordprocessingDrawing" xmlns:wp="http://schemas.openxmlformats.org/drawingml/2006/wordprocessingDrawing" xmlns:w10="urn:schemas-microsoft-com:office:word" xmlns:w="http://schemas.openxmlformats.org/wordprocessingml/2006/main" xmlns:w14="http://schemas.microsoft.com/office/word/2010/wordml" xmlns:w15="http://schemas.microsoft.com/office/word/2012/wordml" xmlns:w16cex="http://schemas.microsoft.com/office/word/2018/wordml/cex" xmlns:w16cid="http://schemas.microsoft.com/office/word/2016/wordml/cid" xmlns:w16="http://schemas.microsoft.com/office/word/2018/wordml" xmlns:w16sdtdh="http://schemas.microsoft.com/office/word/2020/wordml/sdtdatahash" xmlns:w16se="http://schemas.microsoft.com/office/word/2015/wordml/symex" xmlns:wpg="http://schemas.microsoft.com/office/word/2010/wordprocessingGroup" xmlns:wpi="http://schemas.microsoft.com/office/word/2010/wordprocessingInk" xmlns:wne="http://schemas.microsoft.com/office/word/2006/wordml" xmlns:wps="http://schemas.microsoft.com/office/word/2010/wordprocessingShape" mc:Ignorable="w14 w15 w16se w16cid w16 w16cex w16sdtdh wp14">
+<w:numbering xmlns:wpc="http://schemas.microsoft.com/office/word/2010/wordprocessingCanvas" xmlns:cx="http://schemas.microsoft.com/office/drawing/2014/chartex" xmlns:cx1="http://schemas.microsoft.com/office/drawing/2015/9/8/chartex" xmlns:cx2="http://schemas.microsoft.com/office/drawing/2015/10/21/chartex" xmlns:cx3="http://schemas.microsoft.com/office/drawing/2016/5/9/chartex" xmlns:cx4="http://schemas.microsoft.com/office/drawing/2016/5/10/chartex" xmlns:cx5="http://schemas.microsoft.com/office/drawing/2016/5/11/chartex" xmlns:cx6="http://schemas.microsoft.com/office/drawing/2016/5/12/chartex" xmlns:cx7="http://schemas.microsoft.com/office/drawing/2016/5/13/chartex" xmlns:cx8="http://schemas.microsoft.com/office/drawing/2016/5/14/chartex" xmlns:mc="http://schemas.openxmlformats.org/markup-compatibility/2006" xmlns:aink="http://schemas.microsoft.com/office/drawing/2016/ink" xmlns:am3d="http://schemas.microsoft.com/office/drawing/2017/model3d" xmlns:o="urn:schemas-microsoft-com:office:office" xmlns:oel="http://schemas.microsoft.com/office/2019/extlst" xmlns:r="http://schemas.openxmlformats.org/officeDocument/2006/relationships" xmlns:m="http://schemas.openxmlformats.org/officeDocument/2006/math" xmlns:v="urn:schemas-microsoft-com:vml" xmlns:wp14="http://schemas.microsoft.com/office/word/2010/wordprocessingDrawing" xmlns:wp="http://schemas.openxmlformats.org/drawingml/2006/wordprocessingDrawing" xmlns:w10="urn:schemas-microsoft-com:office:word" xmlns:w="http://schemas.openxmlformats.org/wordprocessingml/2006/main" xmlns:w14="http://schemas.microsoft.com/office/word/2010/wordml" xmlns:w15="http://schemas.microsoft.com/office/word/2012/wordml" xmlns:w16cex="http://schemas.microsoft.com/office/word/2018/wordml/cex" xmlns:w16cid="http://schemas.microsoft.com/office/word/2016/wordml/cid" xmlns:w16="http://schemas.microsoft.com/office/word/2018/wordml" xmlns:w16du="http://schemas.microsoft.com/office/word/2023/wordml/word16du" xmlns:w16sdtdh="http://schemas.microsoft.com/office/word/2020/wordml/sdtdatahash" xmlns:w16sdtfl="http://schemas.microsoft.com/office/word/2024/wordml/sdtformatlock" xmlns:w16se="http://schemas.microsoft.com/office/word/2015/wordml/symex" xmlns:wpg="http://schemas.microsoft.com/office/word/2010/wordprocessingGroup" xmlns:wpi="http://schemas.microsoft.com/office/word/2010/wordprocessingInk" xmlns:wne="http://schemas.microsoft.com/office/word/2006/wordml" xmlns:wps="http://schemas.microsoft.com/office/word/2010/wordprocessingShape" mc:Ignorable="w14 w15 w16se w16cid w16 w16cex w16sdtdh w16sdtfl w16du wp14">
   <w:abstractNum w:abstractNumId="0" w15:restartNumberingAfterBreak="0">
     <w:nsid w:val="264566F6"/>
     <w:multiLevelType w:val="hybridMultilevel"/>
@@ -7142,7 +7493,7 @@
 </file>
 
 <file path=word/styles.xml><?xml version="1.0" encoding="utf-8"?>
-<w:styles xmlns:mc="http://schemas.openxmlformats.org/markup-compatibility/2006" xmlns:r="http://schemas.openxmlformats.org/officeDocument/2006/relationships" xmlns:w="http://schemas.openxmlformats.org/wordprocessingml/2006/main" xmlns:w14="http://schemas.microsoft.com/office/word/2010/wordml" xmlns:w15="http://schemas.microsoft.com/office/word/2012/wordml" xmlns:w16cex="http://schemas.microsoft.com/office/word/2018/wordml/cex" xmlns:w16cid="http://schemas.microsoft.com/office/word/2016/wordml/cid" xmlns:w16="http://schemas.microsoft.com/office/word/2018/wordml" xmlns:w16sdtdh="http://schemas.microsoft.com/office/word/2020/wordml/sdtdatahash" xmlns:w16se="http://schemas.microsoft.com/office/word/2015/wordml/symex" mc:Ignorable="w14 w15 w16se w16cid w16 w16cex w16sdtdh">
+<w:styles xmlns:mc="http://schemas.openxmlformats.org/markup-compatibility/2006" xmlns:r="http://schemas.openxmlformats.org/officeDocument/2006/relationships" xmlns:w="http://schemas.openxmlformats.org/wordprocessingml/2006/main" xmlns:w14="http://schemas.microsoft.com/office/word/2010/wordml" xmlns:w15="http://schemas.microsoft.com/office/word/2012/wordml" xmlns:w16cex="http://schemas.microsoft.com/office/word/2018/wordml/cex" xmlns:w16cid="http://schemas.microsoft.com/office/word/2016/wordml/cid" xmlns:w16="http://schemas.microsoft.com/office/word/2018/wordml" xmlns:w16du="http://schemas.microsoft.com/office/word/2023/wordml/word16du" xmlns:w16sdtdh="http://schemas.microsoft.com/office/word/2020/wordml/sdtdatahash" xmlns:w16sdtfl="http://schemas.microsoft.com/office/word/2024/wordml/sdtformatlock" xmlns:w16se="http://schemas.microsoft.com/office/word/2015/wordml/symex" mc:Ignorable="w14 w15 w16se w16cid w16 w16cex w16sdtdh w16sdtfl w16du">
   <w:docDefaults>
     <w:rPrDefault>
       <w:rPr>

</xml_diff>

<commit_message>
(PASE 1): create logout serializer/view
</commit_message>
<xml_diff>
--- a/mygisplatform.docx
+++ b/mygisplatform.docx
@@ -35,7 +35,31 @@
           <w:szCs w:val="32"/>
           <w:lang w:bidi="fa-IR"/>
         </w:rPr>
-        <w:t>my gis platform</w:t>
+        <w:t xml:space="preserve">my </w:t>
+      </w:r>
+      <w:proofErr w:type="spellStart"/>
+      <w:r>
+        <w:rPr>
+          <w:b/>
+          <w:bCs/>
+          <w:color w:val="3A3A3A" w:themeColor="background2" w:themeShade="40"/>
+          <w:sz w:val="32"/>
+          <w:szCs w:val="32"/>
+          <w:lang w:bidi="fa-IR"/>
+        </w:rPr>
+        <w:t>gis</w:t>
+      </w:r>
+      <w:proofErr w:type="spellEnd"/>
+      <w:r>
+        <w:rPr>
+          <w:b/>
+          <w:bCs/>
+          <w:color w:val="3A3A3A" w:themeColor="background2" w:themeShade="40"/>
+          <w:sz w:val="32"/>
+          <w:szCs w:val="32"/>
+          <w:lang w:bidi="fa-IR"/>
+        </w:rPr>
+        <w:t xml:space="preserve"> platform</w:t>
       </w:r>
     </w:p>
     <w:p>
@@ -775,13 +799,38 @@
           <w:rFonts w:ascii="Bahnschrift Light" w:hAnsi="Bahnschrift Light"/>
           <w:lang w:bidi="fa-IR"/>
         </w:rPr>
-        <w:t>python manage.py runserver --settings=config.settings.dev</w:t>
-      </w:r>
-    </w:p>
-    <w:p>
-      <w:pPr>
+        <w:t xml:space="preserve">python manage.py </w:t>
+      </w:r>
+      <w:proofErr w:type="spellStart"/>
+      <w:r>
         <w:rPr>
           <w:rFonts w:ascii="Bahnschrift Light" w:hAnsi="Bahnschrift Light"/>
+          <w:lang w:bidi="fa-IR"/>
+        </w:rPr>
+        <w:t>runserver</w:t>
+      </w:r>
+      <w:proofErr w:type="spellEnd"/>
+      <w:r>
+        <w:rPr>
+          <w:rFonts w:ascii="Bahnschrift Light" w:hAnsi="Bahnschrift Light"/>
+          <w:lang w:bidi="fa-IR"/>
+        </w:rPr>
+        <w:t xml:space="preserve"> --settings=</w:t>
+      </w:r>
+      <w:proofErr w:type="spellStart"/>
+      <w:r>
+        <w:rPr>
+          <w:rFonts w:ascii="Bahnschrift Light" w:hAnsi="Bahnschrift Light"/>
+          <w:lang w:bidi="fa-IR"/>
+        </w:rPr>
+        <w:t>config.settings.dev</w:t>
+      </w:r>
+      <w:proofErr w:type="spellEnd"/>
+    </w:p>
+    <w:p>
+      <w:pPr>
+        <w:rPr>
+          <w:rFonts w:ascii="Bahnschrift Light" w:hAnsi="Bahnschrift Light"/>
           <w:rtl/>
           <w:lang w:bidi="fa-IR"/>
         </w:rPr>
@@ -832,20 +881,38 @@
         </w:rPr>
         <w:t xml:space="preserve">ython manage.py </w:t>
       </w:r>
+      <w:proofErr w:type="spellStart"/>
       <w:r>
         <w:rPr>
           <w:rFonts w:ascii="Bahnschrift Light" w:hAnsi="Bahnschrift Light"/>
           <w:lang w:bidi="fa-IR"/>
         </w:rPr>
-        <w:t>makemigrations users</w:t>
-      </w:r>
+        <w:t>makemigrations</w:t>
+      </w:r>
+      <w:proofErr w:type="spellEnd"/>
       <w:r>
         <w:rPr>
           <w:rFonts w:ascii="Bahnschrift Light" w:hAnsi="Bahnschrift Light"/>
           <w:lang w:bidi="fa-IR"/>
         </w:rPr>
-        <w:t xml:space="preserve"> --settings=config.settings.dev</w:t>
-      </w:r>
+        <w:t xml:space="preserve"> users</w:t>
+      </w:r>
+      <w:r>
+        <w:rPr>
+          <w:rFonts w:ascii="Bahnschrift Light" w:hAnsi="Bahnschrift Light"/>
+          <w:lang w:bidi="fa-IR"/>
+        </w:rPr>
+        <w:t xml:space="preserve"> --settings=</w:t>
+      </w:r>
+      <w:proofErr w:type="spellStart"/>
+      <w:r>
+        <w:rPr>
+          <w:rFonts w:ascii="Bahnschrift Light" w:hAnsi="Bahnschrift Light"/>
+          <w:lang w:bidi="fa-IR"/>
+        </w:rPr>
+        <w:t>config.settings.dev</w:t>
+      </w:r>
+      <w:proofErr w:type="spellEnd"/>
     </w:p>
     <w:p>
       <w:pPr>
@@ -879,12 +946,14 @@
         <w:lastRenderedPageBreak/>
         <w:t xml:space="preserve">نکته: وقتی از </w:t>
       </w:r>
+      <w:proofErr w:type="spellStart"/>
       <w:r>
         <w:rPr>
           <w:lang w:bidi="fa-IR"/>
         </w:rPr>
         <w:t>AbstractBaseUser</w:t>
       </w:r>
+      <w:proofErr w:type="spellEnd"/>
       <w:r>
         <w:rPr>
           <w:rFonts w:hint="cs"/>
@@ -1120,12 +1189,14 @@
         </w:rPr>
         <w:t xml:space="preserve">نکته در </w:t>
       </w:r>
+      <w:proofErr w:type="spellStart"/>
       <w:r>
         <w:rPr>
           <w:lang w:bidi="fa-IR"/>
         </w:rPr>
         <w:t>abstractuser</w:t>
       </w:r>
+      <w:proofErr w:type="spellEnd"/>
       <w:r>
         <w:rPr>
           <w:rFonts w:hint="cs"/>
@@ -1192,12 +1263,14 @@
         </w:rPr>
         <w:t xml:space="preserve">نکته: چه زمانی از </w:t>
       </w:r>
+      <w:proofErr w:type="spellStart"/>
       <w:r>
         <w:rPr>
           <w:lang w:bidi="fa-IR"/>
         </w:rPr>
         <w:t>get_user_model</w:t>
       </w:r>
+      <w:proofErr w:type="spellEnd"/>
       <w:r>
         <w:rPr>
           <w:rFonts w:hint="cs"/>
@@ -1206,12 +1279,14 @@
         </w:rPr>
         <w:t xml:space="preserve"> استفاده کنیم و چه زمانی از </w:t>
       </w:r>
+      <w:proofErr w:type="spellStart"/>
       <w:r>
         <w:rPr>
           <w:lang w:bidi="fa-IR"/>
         </w:rPr>
         <w:t>settings.AUTH_USER_MODEL</w:t>
       </w:r>
+      <w:proofErr w:type="spellEnd"/>
       <w:r>
         <w:rPr>
           <w:rFonts w:hint="cs"/>
@@ -1249,12 +1324,14 @@
         </w:rPr>
         <w:t xml:space="preserve"> فارن کی شده بهتره از </w:t>
       </w:r>
+      <w:proofErr w:type="spellStart"/>
       <w:r>
         <w:rPr>
           <w:lang w:bidi="fa-IR"/>
         </w:rPr>
         <w:t>settings.AUTH_USER_MODEL</w:t>
       </w:r>
+      <w:proofErr w:type="spellEnd"/>
       <w:r>
         <w:rPr>
           <w:rFonts w:hint="cs"/>
@@ -1263,12 +1340,14 @@
         </w:rPr>
         <w:t xml:space="preserve"> استفاده کنیم و در بقیه موارد از </w:t>
       </w:r>
+      <w:proofErr w:type="spellStart"/>
       <w:r>
         <w:rPr>
           <w:lang w:bidi="fa-IR"/>
         </w:rPr>
         <w:t>get_user_model</w:t>
       </w:r>
+      <w:proofErr w:type="spellEnd"/>
       <w:r>
         <w:rPr>
           <w:rFonts w:hint="cs"/>
@@ -1301,6 +1380,7 @@
           <w:lang w:bidi="fa-IR"/>
         </w:rPr>
       </w:pPr>
+      <w:proofErr w:type="spellStart"/>
       <w:r>
         <w:rPr>
           <w:highlight w:val="yellow"/>
@@ -1308,6 +1388,7 @@
         </w:rPr>
         <w:t>iexact</w:t>
       </w:r>
+      <w:proofErr w:type="spellEnd"/>
       <w:r>
         <w:rPr>
           <w:rtl/>
@@ -1616,6 +1697,7 @@
           <w:lang w:bidi="fa-IR"/>
         </w:rPr>
       </w:pPr>
+      <w:proofErr w:type="gramStart"/>
       <w:r>
         <w:rPr>
           <w:highlight w:val="yellow"/>
@@ -1629,6 +1711,157 @@
           <w:rtl/>
           <w:lang w:bidi="fa-IR"/>
         </w:rPr>
+        <w:t>(</w:t>
+      </w:r>
+      <w:proofErr w:type="gramEnd"/>
+      <w:r>
+        <w:rPr>
+          <w:highlight w:val="yellow"/>
+          <w:rtl/>
+          <w:lang w:bidi="fa-IR"/>
+        </w:rPr>
+        <w:t>)</w:t>
+      </w:r>
+      <w:r>
+        <w:rPr>
+          <w:rtl/>
+          <w:lang w:bidi="fa-IR"/>
+        </w:rPr>
+        <w:t xml:space="preserve"> هم</w:t>
+      </w:r>
+      <w:r>
+        <w:rPr>
+          <w:rFonts w:hint="cs"/>
+          <w:rtl/>
+          <w:lang w:bidi="fa-IR"/>
+        </w:rPr>
+        <w:t>یشه</w:t>
+      </w:r>
+      <w:r>
+        <w:rPr>
+          <w:rtl/>
+          <w:lang w:bidi="fa-IR"/>
+        </w:rPr>
+        <w:t xml:space="preserve"> </w:t>
+      </w:r>
+      <w:r>
+        <w:rPr>
+          <w:rFonts w:hint="cs"/>
+          <w:rtl/>
+          <w:lang w:bidi="fa-IR"/>
+        </w:rPr>
+        <w:t>یک</w:t>
+      </w:r>
+      <w:r>
+        <w:rPr>
+          <w:rtl/>
+          <w:lang w:bidi="fa-IR"/>
+        </w:rPr>
+        <w:t xml:space="preserve"> </w:t>
+      </w:r>
+      <w:proofErr w:type="spellStart"/>
+      <w:r>
+        <w:rPr>
+          <w:lang w:bidi="fa-IR"/>
+        </w:rPr>
+        <w:t>QuerySet</w:t>
+      </w:r>
+      <w:proofErr w:type="spellEnd"/>
+      <w:r>
+        <w:rPr>
+          <w:rtl/>
+          <w:lang w:bidi="fa-IR"/>
+        </w:rPr>
+        <w:t xml:space="preserve"> برم</w:t>
+      </w:r>
+      <w:r>
+        <w:rPr>
+          <w:rFonts w:hint="cs"/>
+          <w:rtl/>
+          <w:lang w:bidi="fa-IR"/>
+        </w:rPr>
+        <w:t>ی‌گردونه،</w:t>
+      </w:r>
+      <w:r>
+        <w:rPr>
+          <w:rtl/>
+          <w:lang w:bidi="fa-IR"/>
+        </w:rPr>
+        <w:t xml:space="preserve"> حت</w:t>
+      </w:r>
+      <w:r>
+        <w:rPr>
+          <w:rFonts w:hint="cs"/>
+          <w:rtl/>
+          <w:lang w:bidi="fa-IR"/>
+        </w:rPr>
+        <w:t>ی</w:t>
+      </w:r>
+      <w:r>
+        <w:rPr>
+          <w:rtl/>
+          <w:lang w:bidi="fa-IR"/>
+        </w:rPr>
+        <w:t xml:space="preserve"> اگر فقط </w:t>
+      </w:r>
+      <w:r>
+        <w:rPr>
+          <w:rFonts w:hint="cs"/>
+          <w:rtl/>
+          <w:lang w:bidi="fa-IR"/>
+        </w:rPr>
+        <w:t>یک</w:t>
+      </w:r>
+      <w:r>
+        <w:rPr>
+          <w:rtl/>
+          <w:lang w:bidi="fa-IR"/>
+        </w:rPr>
+        <w:t xml:space="preserve"> نت</w:t>
+      </w:r>
+      <w:r>
+        <w:rPr>
+          <w:rFonts w:hint="cs"/>
+          <w:rtl/>
+          <w:lang w:bidi="fa-IR"/>
+        </w:rPr>
+        <w:t>یجه</w:t>
+      </w:r>
+      <w:r>
+        <w:rPr>
+          <w:rtl/>
+          <w:lang w:bidi="fa-IR"/>
+        </w:rPr>
+        <w:t xml:space="preserve"> باشه.</w:t>
+      </w:r>
+    </w:p>
+    <w:p>
+      <w:pPr>
+        <w:rPr>
+          <w:lang w:bidi="fa-IR"/>
+        </w:rPr>
+      </w:pPr>
+      <w:r>
+        <w:rPr>
+          <w:highlight w:val="yellow"/>
+          <w:rtl/>
+          <w:lang w:bidi="fa-IR"/>
+        </w:rPr>
+        <w:t>.</w:t>
+      </w:r>
+      <w:r>
+        <w:rPr>
+          <w:highlight w:val="yellow"/>
+          <w:lang w:bidi="fa-IR"/>
+        </w:rPr>
+        <w:t>first</w:t>
+      </w:r>
+      <w:r>
+        <w:rPr>
+          <w:highlight w:val="yellow"/>
+          <w:rtl/>
+          <w:lang w:bidi="fa-IR"/>
+        </w:rPr>
         <w:t>()</w:t>
       </w:r>
       <w:r>
@@ -1636,7 +1869,7 @@
           <w:rtl/>
           <w:lang w:bidi="fa-IR"/>
         </w:rPr>
-        <w:t xml:space="preserve"> هم</w:t>
+        <w:t xml:space="preserve"> باعث م</w:t>
       </w:r>
       <w:r>
         <w:rPr>
@@ -1651,317 +1884,197 @@
           <w:rtl/>
           <w:lang w:bidi="fa-IR"/>
         </w:rPr>
+        <w:t xml:space="preserve"> فقط اول</w:t>
+      </w:r>
+      <w:r>
+        <w:rPr>
+          <w:rFonts w:hint="cs"/>
+          <w:rtl/>
+          <w:lang w:bidi="fa-IR"/>
+        </w:rPr>
+        <w:t>ین</w:t>
+      </w:r>
+      <w:r>
+        <w:rPr>
+          <w:rtl/>
+          <w:lang w:bidi="fa-IR"/>
+        </w:rPr>
+        <w:t xml:space="preserve"> نت</w:t>
+      </w:r>
+      <w:r>
+        <w:rPr>
+          <w:rFonts w:hint="cs"/>
+          <w:rtl/>
+          <w:lang w:bidi="fa-IR"/>
+        </w:rPr>
+        <w:t>یجه</w:t>
+      </w:r>
+      <w:r>
+        <w:rPr>
+          <w:rtl/>
+          <w:lang w:bidi="fa-IR"/>
+        </w:rPr>
+        <w:t xml:space="preserve"> (</w:t>
+      </w:r>
+      <w:r>
+        <w:rPr>
+          <w:rFonts w:hint="cs"/>
+          <w:rtl/>
+          <w:lang w:bidi="fa-IR"/>
+        </w:rPr>
+        <w:t>یا</w:t>
+      </w:r>
+      <w:r>
+        <w:rPr>
+          <w:rtl/>
+          <w:lang w:bidi="fa-IR"/>
+        </w:rPr>
         <w:t xml:space="preserve"> </w:t>
       </w:r>
       <w:r>
         <w:rPr>
-          <w:rFonts w:hint="cs"/>
-          <w:rtl/>
-          <w:lang w:bidi="fa-IR"/>
-        </w:rPr>
-        <w:t>یک</w:t>
-      </w:r>
-      <w:r>
-        <w:rPr>
-          <w:rtl/>
-          <w:lang w:bidi="fa-IR"/>
-        </w:rPr>
-        <w:t xml:space="preserve"> </w:t>
-      </w:r>
-      <w:r>
-        <w:rPr>
-          <w:lang w:bidi="fa-IR"/>
-        </w:rPr>
-        <w:t>QuerySet</w:t>
-      </w:r>
-      <w:r>
-        <w:rPr>
-          <w:rtl/>
-          <w:lang w:bidi="fa-IR"/>
-        </w:rPr>
-        <w:t xml:space="preserve"> برم</w:t>
-      </w:r>
-      <w:r>
-        <w:rPr>
-          <w:rFonts w:hint="cs"/>
-          <w:rtl/>
-          <w:lang w:bidi="fa-IR"/>
-        </w:rPr>
-        <w:t>ی‌گردونه،</w:t>
-      </w:r>
-      <w:r>
-        <w:rPr>
-          <w:rtl/>
-          <w:lang w:bidi="fa-IR"/>
-        </w:rPr>
-        <w:t xml:space="preserve"> حت</w:t>
-      </w:r>
-      <w:r>
-        <w:rPr>
-          <w:rFonts w:hint="cs"/>
-          <w:rtl/>
-          <w:lang w:bidi="fa-IR"/>
-        </w:rPr>
-        <w:t>ی</w:t>
-      </w:r>
-      <w:r>
-        <w:rPr>
-          <w:rtl/>
-          <w:lang w:bidi="fa-IR"/>
-        </w:rPr>
-        <w:t xml:space="preserve"> اگر فقط </w:t>
-      </w:r>
-      <w:r>
-        <w:rPr>
-          <w:rFonts w:hint="cs"/>
-          <w:rtl/>
-          <w:lang w:bidi="fa-IR"/>
-        </w:rPr>
-        <w:t>یک</w:t>
-      </w:r>
-      <w:r>
-        <w:rPr>
-          <w:rtl/>
-          <w:lang w:bidi="fa-IR"/>
-        </w:rPr>
-        <w:t xml:space="preserve"> نت</w:t>
-      </w:r>
-      <w:r>
-        <w:rPr>
-          <w:rFonts w:hint="cs"/>
-          <w:rtl/>
-          <w:lang w:bidi="fa-IR"/>
-        </w:rPr>
-        <w:t>یجه</w:t>
-      </w:r>
-      <w:r>
-        <w:rPr>
-          <w:rtl/>
-          <w:lang w:bidi="fa-IR"/>
-        </w:rPr>
-        <w:t xml:space="preserve"> باشه.</w:t>
-      </w:r>
-    </w:p>
-    <w:p>
-      <w:pPr>
-        <w:rPr>
-          <w:lang w:bidi="fa-IR"/>
-        </w:rPr>
-      </w:pPr>
+          <w:lang w:bidi="fa-IR"/>
+        </w:rPr>
+        <w:t>None</w:t>
+      </w:r>
+      <w:r>
+        <w:rPr>
+          <w:rtl/>
+          <w:lang w:bidi="fa-IR"/>
+        </w:rPr>
+        <w:t>) رو بگ</w:t>
+      </w:r>
+      <w:r>
+        <w:rPr>
+          <w:rFonts w:hint="cs"/>
+          <w:rtl/>
+          <w:lang w:bidi="fa-IR"/>
+        </w:rPr>
+        <w:t>یریم</w:t>
+      </w:r>
+      <w:r>
+        <w:rPr>
+          <w:rtl/>
+          <w:lang w:bidi="fa-IR"/>
+        </w:rPr>
+        <w:t>.</w:t>
+      </w:r>
+    </w:p>
+    <w:p>
+      <w:pPr>
+        <w:rPr>
+          <w:lang w:bidi="fa-IR"/>
+        </w:rPr>
+      </w:pPr>
+    </w:p>
+    <w:p>
+      <w:pPr>
+        <w:rPr>
+          <w:rtl/>
+          <w:lang w:bidi="fa-IR"/>
+        </w:rPr>
+      </w:pPr>
+      <w:r>
+        <w:rPr>
+          <w:rFonts w:hint="cs"/>
+          <w:rtl/>
+          <w:lang w:bidi="fa-IR"/>
+        </w:rPr>
+        <w:t xml:space="preserve">فرق بین </w:t>
+      </w:r>
+      <w:r>
+        <w:rPr>
+          <w:lang w:bidi="fa-IR"/>
+        </w:rPr>
+        <w:t>get , filter</w:t>
+      </w:r>
+      <w:r>
+        <w:rPr>
+          <w:rFonts w:hint="cs"/>
+          <w:rtl/>
+          <w:lang w:bidi="fa-IR"/>
+        </w:rPr>
+        <w:t xml:space="preserve"> در اینه که </w:t>
+      </w:r>
+      <w:r>
+        <w:rPr>
+          <w:lang w:bidi="fa-IR"/>
+        </w:rPr>
+        <w:t>get</w:t>
+      </w:r>
+      <w:r>
+        <w:rPr>
+          <w:rFonts w:hint="cs"/>
+          <w:rtl/>
+          <w:lang w:bidi="fa-IR"/>
+        </w:rPr>
+        <w:t xml:space="preserve"> همیشه یک شی برمیگردونه چه نتیجه نداشته باشه چه چنتا نتیجه داشته باشه </w:t>
+      </w:r>
+      <w:proofErr w:type="spellStart"/>
+      <w:r>
+        <w:rPr>
+          <w:lang w:bidi="fa-IR"/>
+        </w:rPr>
+        <w:t>excep</w:t>
+      </w:r>
+      <w:proofErr w:type="spellEnd"/>
+      <w:r>
+        <w:rPr>
+          <w:rFonts w:hint="cs"/>
+          <w:rtl/>
+          <w:lang w:bidi="fa-IR"/>
+        </w:rPr>
+        <w:t xml:space="preserve"> میفرسته ولی فیلتر یک کوئری ست میفرسته.</w:t>
+      </w:r>
+    </w:p>
+    <w:p>
+      <w:pPr>
+        <w:rPr>
+          <w:rtl/>
+          <w:lang w:bidi="fa-IR"/>
+        </w:rPr>
+      </w:pPr>
+    </w:p>
+    <w:p>
+      <w:pPr>
+        <w:rPr>
+          <w:rtl/>
+          <w:lang w:bidi="fa-IR"/>
+        </w:rPr>
+      </w:pPr>
+    </w:p>
+    <w:p>
+      <w:pPr>
+        <w:rPr>
+          <w:rtl/>
+          <w:lang w:bidi="fa-IR"/>
+        </w:rPr>
+      </w:pPr>
+      <w:proofErr w:type="spellStart"/>
+      <w:proofErr w:type="gramStart"/>
       <w:r>
         <w:rPr>
           <w:highlight w:val="yellow"/>
-          <w:rtl/>
-          <w:lang w:bidi="fa-IR"/>
-        </w:rPr>
-        <w:t>.</w:t>
-      </w:r>
+          <w:lang w:bidi="fa-IR"/>
+        </w:rPr>
+        <w:lastRenderedPageBreak/>
+        <w:t>user.check</w:t>
+      </w:r>
+      <w:proofErr w:type="gramEnd"/>
       <w:r>
         <w:rPr>
           <w:highlight w:val="yellow"/>
           <w:lang w:bidi="fa-IR"/>
         </w:rPr>
-        <w:t>first</w:t>
-      </w:r>
+        <w:t>_password</w:t>
+      </w:r>
+      <w:proofErr w:type="spellEnd"/>
       <w:r>
         <w:rPr>
           <w:highlight w:val="yellow"/>
-          <w:rtl/>
-          <w:lang w:bidi="fa-IR"/>
-        </w:rPr>
-        <w:t>()</w:t>
-      </w:r>
-      <w:r>
-        <w:rPr>
-          <w:rtl/>
-          <w:lang w:bidi="fa-IR"/>
-        </w:rPr>
-        <w:t xml:space="preserve"> باعث م</w:t>
-      </w:r>
-      <w:r>
-        <w:rPr>
-          <w:rFonts w:hint="cs"/>
-          <w:rtl/>
-          <w:lang w:bidi="fa-IR"/>
-        </w:rPr>
-        <w:t>یشه</w:t>
-      </w:r>
-      <w:r>
-        <w:rPr>
-          <w:rtl/>
-          <w:lang w:bidi="fa-IR"/>
-        </w:rPr>
-        <w:t xml:space="preserve"> فقط اول</w:t>
-      </w:r>
-      <w:r>
-        <w:rPr>
-          <w:rFonts w:hint="cs"/>
-          <w:rtl/>
-          <w:lang w:bidi="fa-IR"/>
-        </w:rPr>
-        <w:t>ین</w:t>
-      </w:r>
-      <w:r>
-        <w:rPr>
-          <w:rtl/>
-          <w:lang w:bidi="fa-IR"/>
-        </w:rPr>
-        <w:t xml:space="preserve"> نت</w:t>
-      </w:r>
-      <w:r>
-        <w:rPr>
-          <w:rFonts w:hint="cs"/>
-          <w:rtl/>
-          <w:lang w:bidi="fa-IR"/>
-        </w:rPr>
-        <w:t>یجه</w:t>
-      </w:r>
-      <w:r>
-        <w:rPr>
-          <w:rtl/>
-          <w:lang w:bidi="fa-IR"/>
-        </w:rPr>
-        <w:t xml:space="preserve"> (</w:t>
-      </w:r>
-      <w:r>
-        <w:rPr>
-          <w:rFonts w:hint="cs"/>
-          <w:rtl/>
-          <w:lang w:bidi="fa-IR"/>
-        </w:rPr>
-        <w:t>یا</w:t>
-      </w:r>
-      <w:r>
-        <w:rPr>
-          <w:rtl/>
-          <w:lang w:bidi="fa-IR"/>
-        </w:rPr>
-        <w:t xml:space="preserve"> </w:t>
-      </w:r>
-      <w:r>
-        <w:rPr>
-          <w:lang w:bidi="fa-IR"/>
-        </w:rPr>
-        <w:t>None</w:t>
-      </w:r>
-      <w:r>
-        <w:rPr>
-          <w:rtl/>
-          <w:lang w:bidi="fa-IR"/>
-        </w:rPr>
-        <w:t>) رو بگ</w:t>
-      </w:r>
-      <w:r>
-        <w:rPr>
-          <w:rFonts w:hint="cs"/>
-          <w:rtl/>
-          <w:lang w:bidi="fa-IR"/>
-        </w:rPr>
-        <w:t>یریم</w:t>
-      </w:r>
-      <w:r>
-        <w:rPr>
-          <w:rtl/>
-          <w:lang w:bidi="fa-IR"/>
-        </w:rPr>
-        <w:t>.</w:t>
-      </w:r>
-    </w:p>
-    <w:p>
-      <w:pPr>
-        <w:rPr>
-          <w:lang w:bidi="fa-IR"/>
-        </w:rPr>
-      </w:pPr>
-    </w:p>
-    <w:p>
-      <w:pPr>
-        <w:rPr>
-          <w:rtl/>
-          <w:lang w:bidi="fa-IR"/>
-        </w:rPr>
-      </w:pPr>
-      <w:r>
-        <w:rPr>
-          <w:rFonts w:hint="cs"/>
-          <w:rtl/>
-          <w:lang w:bidi="fa-IR"/>
-        </w:rPr>
-        <w:t xml:space="preserve">فرق بین </w:t>
-      </w:r>
-      <w:r>
-        <w:rPr>
-          <w:lang w:bidi="fa-IR"/>
-        </w:rPr>
-        <w:t>get , filter</w:t>
-      </w:r>
-      <w:r>
-        <w:rPr>
-          <w:rFonts w:hint="cs"/>
-          <w:rtl/>
-          <w:lang w:bidi="fa-IR"/>
-        </w:rPr>
-        <w:t xml:space="preserve"> در اینه که </w:t>
-      </w:r>
-      <w:r>
-        <w:rPr>
-          <w:lang w:bidi="fa-IR"/>
-        </w:rPr>
-        <w:t>get</w:t>
-      </w:r>
-      <w:r>
-        <w:rPr>
-          <w:rFonts w:hint="cs"/>
-          <w:rtl/>
-          <w:lang w:bidi="fa-IR"/>
-        </w:rPr>
-        <w:t xml:space="preserve"> همیشه یک شی برمیگردونه چه نتیجه نداشته باشه چه چنتا نتیجه داشته باشه </w:t>
-      </w:r>
-      <w:r>
-        <w:rPr>
-          <w:lang w:bidi="fa-IR"/>
-        </w:rPr>
-        <w:t>excep</w:t>
-      </w:r>
-      <w:r>
-        <w:rPr>
-          <w:rFonts w:hint="cs"/>
-          <w:rtl/>
-          <w:lang w:bidi="fa-IR"/>
-        </w:rPr>
-        <w:t xml:space="preserve"> میفرسته ولی فیلتر یک کوئری ست میفرسته.</w:t>
-      </w:r>
-    </w:p>
-    <w:p>
-      <w:pPr>
-        <w:rPr>
-          <w:rtl/>
-          <w:lang w:bidi="fa-IR"/>
-        </w:rPr>
-      </w:pPr>
-    </w:p>
-    <w:p>
-      <w:pPr>
-        <w:rPr>
-          <w:rtl/>
-          <w:lang w:bidi="fa-IR"/>
-        </w:rPr>
-      </w:pPr>
-    </w:p>
-    <w:p>
-      <w:pPr>
-        <w:rPr>
-          <w:rtl/>
-          <w:lang w:bidi="fa-IR"/>
-        </w:rPr>
-      </w:pPr>
-      <w:r>
-        <w:rPr>
-          <w:highlight w:val="yellow"/>
-          <w:lang w:bidi="fa-IR"/>
-        </w:rPr>
-        <w:lastRenderedPageBreak/>
-        <w:t>user.check_password(password)</w:t>
+          <w:lang w:bidi="fa-IR"/>
+        </w:rPr>
+        <w:t>(password)</w:t>
       </w:r>
       <w:r>
         <w:rPr>
@@ -2479,11 +2592,27 @@
           <w:lang w:bidi="fa-IR"/>
         </w:rPr>
       </w:pPr>
-      <w:r>
-        <w:rPr>
-          <w:lang w:bidi="fa-IR"/>
-        </w:rPr>
-        <w:t>hasattr(user, 'role')</w:t>
+      <w:proofErr w:type="spellStart"/>
+      <w:proofErr w:type="gramStart"/>
+      <w:r>
+        <w:rPr>
+          <w:lang w:bidi="fa-IR"/>
+        </w:rPr>
+        <w:t>hasattr</w:t>
+      </w:r>
+      <w:proofErr w:type="spellEnd"/>
+      <w:r>
+        <w:rPr>
+          <w:lang w:bidi="fa-IR"/>
+        </w:rPr>
+        <w:t>(</w:t>
+      </w:r>
+      <w:proofErr w:type="gramEnd"/>
+      <w:r>
+        <w:rPr>
+          <w:lang w:bidi="fa-IR"/>
+        </w:rPr>
+        <w:t>user, 'role')</w:t>
       </w:r>
       <w:r>
         <w:rPr>
@@ -2566,12 +2695,14 @@
         </w:rPr>
         <w:t xml:space="preserve">خب ما داریم با کلاس کار میکنیم و </w:t>
       </w:r>
+      <w:proofErr w:type="spellStart"/>
       <w:r>
         <w:rPr>
           <w:lang w:bidi="fa-IR"/>
         </w:rPr>
         <w:t>hasattr</w:t>
       </w:r>
+      <w:proofErr w:type="spellEnd"/>
       <w:r>
         <w:rPr>
           <w:rFonts w:hint="cs"/>
@@ -2646,12 +2777,14 @@
           <w:lang w:bidi="fa-IR"/>
         </w:rPr>
       </w:pPr>
+      <w:proofErr w:type="spellStart"/>
       <w:r>
         <w:rPr>
           <w:lang w:bidi="fa-IR"/>
         </w:rPr>
         <w:t>SlugRelatedField</w:t>
       </w:r>
+      <w:proofErr w:type="spellEnd"/>
       <w:r>
         <w:rPr>
           <w:rtl/>
@@ -3072,12 +3205,14 @@
         </w:rPr>
         <w:t xml:space="preserve"> آپلود </w:t>
       </w:r>
+      <w:proofErr w:type="spellStart"/>
       <w:r>
         <w:rPr>
           <w:lang w:bidi="fa-IR"/>
         </w:rPr>
         <w:t>profile_image</w:t>
       </w:r>
+      <w:proofErr w:type="spellEnd"/>
       <w:r>
         <w:rPr>
           <w:rtl/>
@@ -3601,7 +3736,21 @@
         <w:rPr>
           <w:lang w:bidi="fa-IR"/>
         </w:rPr>
-        <w:t>context={'request': request}</w:t>
+        <w:t>context</w:t>
+      </w:r>
+      <w:proofErr w:type="gramStart"/>
+      <w:r>
+        <w:rPr>
+          <w:lang w:bidi="fa-IR"/>
+        </w:rPr>
+        <w:t>={</w:t>
+      </w:r>
+      <w:proofErr w:type="gramEnd"/>
+      <w:r>
+        <w:rPr>
+          <w:lang w:bidi="fa-IR"/>
+        </w:rPr>
+        <w:t>'request': request}</w:t>
       </w:r>
       <w:r>
         <w:rPr>
@@ -3829,12 +3978,14 @@
         </w:rPr>
         <w:t xml:space="preserve">هر وقت بخوایم اطلاعات </w:t>
       </w:r>
+      <w:proofErr w:type="spellStart"/>
       <w:r>
         <w:rPr>
           <w:lang w:bidi="fa-IR"/>
         </w:rPr>
         <w:t>request.user</w:t>
       </w:r>
+      <w:proofErr w:type="spellEnd"/>
       <w:r>
         <w:rPr>
           <w:rFonts w:hint="cs"/>
@@ -3986,12 +4137,14 @@
         </w:rPr>
         <w:t xml:space="preserve"> </w:t>
       </w:r>
+      <w:proofErr w:type="spellStart"/>
       <w:r>
         <w:rPr>
           <w:lang w:bidi="fa-IR"/>
         </w:rPr>
         <w:t>request.user</w:t>
       </w:r>
+      <w:proofErr w:type="spellEnd"/>
       <w:r>
         <w:rPr>
           <w:rtl/>
@@ -4269,12 +4422,14 @@
         </w:rPr>
         <w:t xml:space="preserve"> تا از متد </w:t>
       </w:r>
+      <w:proofErr w:type="spellStart"/>
       <w:r>
         <w:rPr>
           <w:lang w:bidi="fa-IR"/>
         </w:rPr>
         <w:t>build_absolute_uri</w:t>
       </w:r>
+      <w:proofErr w:type="spellEnd"/>
       <w:r>
         <w:rPr>
           <w:rtl/>
@@ -4380,7 +4535,29 @@
         <w:rPr>
           <w:lang w:bidi="fa-IR"/>
         </w:rPr>
-        <w:t>python manage.py dumpdata &gt; backup.</w:t>
+        <w:t xml:space="preserve">python manage.py </w:t>
+      </w:r>
+      <w:proofErr w:type="spellStart"/>
+      <w:r>
+        <w:rPr>
+          <w:lang w:bidi="fa-IR"/>
+        </w:rPr>
+        <w:t>dumpdata</w:t>
+      </w:r>
+      <w:proofErr w:type="spellEnd"/>
+      <w:r>
+        <w:rPr>
+          <w:lang w:bidi="fa-IR"/>
+        </w:rPr>
+        <w:t xml:space="preserve"> &gt; </w:t>
+      </w:r>
+      <w:proofErr w:type="spellStart"/>
+      <w:proofErr w:type="gramStart"/>
+      <w:r>
+        <w:rPr>
+          <w:lang w:bidi="fa-IR"/>
+        </w:rPr>
+        <w:t>backup.</w:t>
       </w:r>
       <w:r>
         <w:rPr>
@@ -4388,12 +4565,22 @@
         </w:rPr>
         <w:t>json</w:t>
       </w:r>
-      <w:r>
-        <w:rPr>
-          <w:lang w:bidi="fa-IR"/>
-        </w:rPr>
-        <w:t xml:space="preserve"> --settings=config.settings.dev</w:t>
-      </w:r>
+      <w:proofErr w:type="spellEnd"/>
+      <w:proofErr w:type="gramEnd"/>
+      <w:r>
+        <w:rPr>
+          <w:lang w:bidi="fa-IR"/>
+        </w:rPr>
+        <w:t xml:space="preserve"> --settings=</w:t>
+      </w:r>
+      <w:proofErr w:type="spellStart"/>
+      <w:r>
+        <w:rPr>
+          <w:lang w:bidi="fa-IR"/>
+        </w:rPr>
+        <w:t>config.settings.dev</w:t>
+      </w:r>
+      <w:proofErr w:type="spellEnd"/>
     </w:p>
     <w:p>
       <w:pPr>
@@ -4468,8 +4655,30 @@
         <w:rPr>
           <w:lang w:bidi="fa-IR"/>
         </w:rPr>
-        <w:t>from rest_framework_simplejwt.views import TokenObtainPairView</w:t>
-      </w:r>
+        <w:t xml:space="preserve">from </w:t>
+      </w:r>
+      <w:proofErr w:type="spellStart"/>
+      <w:r>
+        <w:rPr>
+          <w:lang w:bidi="fa-IR"/>
+        </w:rPr>
+        <w:t>rest_framework_simplejwt.views</w:t>
+      </w:r>
+      <w:proofErr w:type="spellEnd"/>
+      <w:r>
+        <w:rPr>
+          <w:lang w:bidi="fa-IR"/>
+        </w:rPr>
+        <w:t xml:space="preserve"> import </w:t>
+      </w:r>
+      <w:proofErr w:type="spellStart"/>
+      <w:r>
+        <w:rPr>
+          <w:lang w:bidi="fa-IR"/>
+        </w:rPr>
+        <w:t>TokenObtainPairView</w:t>
+      </w:r>
+      <w:proofErr w:type="spellEnd"/>
       <w:r>
         <w:rPr>
           <w:rFonts w:hint="cs"/>
@@ -4478,12 +4687,14 @@
         </w:rPr>
         <w:t xml:space="preserve"> در </w:t>
       </w:r>
+      <w:proofErr w:type="spellStart"/>
       <w:r>
         <w:rPr>
           <w:lang w:bidi="fa-IR"/>
         </w:rPr>
         <w:t>url</w:t>
       </w:r>
+      <w:proofErr w:type="spellEnd"/>
       <w:r>
         <w:rPr>
           <w:rFonts w:hint="cs"/>
@@ -5023,12 +5234,14 @@
         </w:rPr>
         <w:t xml:space="preserve">فراموشی رمز عبور با ایمیل: </w:t>
       </w:r>
+      <w:proofErr w:type="spellStart"/>
       <w:r>
         <w:rPr>
           <w:lang w:bidi="fa-IR"/>
         </w:rPr>
         <w:t>passwordReset</w:t>
       </w:r>
+      <w:proofErr w:type="spellEnd"/>
     </w:p>
     <w:p>
       <w:pPr>
@@ -5104,12 +5317,14 @@
         </w:rPr>
         <w:t xml:space="preserve">با استفاده از </w:t>
       </w:r>
+      <w:proofErr w:type="spellStart"/>
       <w:r>
         <w:rPr>
           <w:lang w:bidi="fa-IR"/>
         </w:rPr>
         <w:t>passwordresettokengnerator</w:t>
       </w:r>
+      <w:proofErr w:type="spellEnd"/>
       <w:r>
         <w:rPr>
           <w:rFonts w:hint="cs"/>
@@ -5141,12 +5356,14 @@
         </w:rPr>
         <w:t xml:space="preserve">چون </w:t>
       </w:r>
+      <w:proofErr w:type="spellStart"/>
       <w:r>
         <w:rPr>
           <w:lang w:bidi="fa-IR"/>
         </w:rPr>
         <w:t>PasswordResetTokenGenerator</w:t>
       </w:r>
+      <w:proofErr w:type="spellEnd"/>
       <w:r>
         <w:rPr>
           <w:rtl/>
@@ -5169,12 +5386,14 @@
         </w:rPr>
         <w:t xml:space="preserve"> با استفاده از اطلاعات کاربر (مثل </w:t>
       </w:r>
+      <w:proofErr w:type="spellStart"/>
       <w:r>
         <w:rPr>
           <w:lang w:bidi="fa-IR"/>
         </w:rPr>
         <w:t>last_login</w:t>
       </w:r>
+      <w:proofErr w:type="spellEnd"/>
       <w:r>
         <w:rPr>
           <w:rtl/>
@@ -5354,12 +5573,14 @@
         </w:rPr>
         <w:t xml:space="preserve"> با توجه به </w:t>
       </w:r>
+      <w:proofErr w:type="spellStart"/>
       <w:r>
         <w:rPr>
           <w:lang w:bidi="fa-IR"/>
         </w:rPr>
         <w:t>uid</w:t>
       </w:r>
+      <w:proofErr w:type="spellEnd"/>
       <w:r>
         <w:rPr>
           <w:rtl/>
@@ -5637,12 +5858,14 @@
         </w:rPr>
         <w:t xml:space="preserve"> فعال باشه ما میدونیم کاربر کیه پس وقتی میخوام کد رو براش ارسال کنیم دیگه شماره موبایل یا ایمیلشو نمیگیریم که مطابقت بدیم با کد بلکه یوزر رو از طریق </w:t>
       </w:r>
+      <w:proofErr w:type="spellStart"/>
       <w:r>
         <w:rPr>
           <w:lang w:bidi="fa-IR"/>
         </w:rPr>
         <w:t>user_id</w:t>
       </w:r>
+      <w:proofErr w:type="spellEnd"/>
       <w:r>
         <w:rPr>
           <w:rFonts w:hint="cs"/>
@@ -5942,12 +6165,14 @@
         </w:rPr>
         <w:t xml:space="preserve"> است که در </w:t>
       </w:r>
+      <w:proofErr w:type="spellStart"/>
       <w:r>
         <w:rPr>
           <w:lang w:bidi="fa-IR"/>
         </w:rPr>
         <w:t>QuerySet</w:t>
       </w:r>
+      <w:proofErr w:type="spellEnd"/>
       <w:r>
         <w:rPr>
           <w:rtl/>
@@ -6613,13 +6838,13 @@
     <w:p>
       <w:pPr>
         <w:rPr>
-          <w:rFonts w:hint="cs"/>
-          <w:rtl/>
-          <w:lang w:bidi="fa-IR"/>
-        </w:rPr>
-      </w:pPr>
-      <w:r>
-        <w:rPr>
+          <w:rtl/>
+          <w:lang w:bidi="fa-IR"/>
+        </w:rPr>
+      </w:pPr>
+      <w:r>
+        <w:rPr>
+          <w:noProof/>
           <w:rtl/>
           <w:lang w:bidi="fa-IR"/>
         </w:rPr>
@@ -6886,11 +7111,27 @@
           <w:lang w:bidi="fa-IR"/>
         </w:rPr>
       </w:pPr>
-      <w:r>
-        <w:rPr>
-          <w:lang w:bidi="fa-IR"/>
-        </w:rPr>
-        <w:t>Getattr()</w:t>
+      <w:proofErr w:type="spellStart"/>
+      <w:proofErr w:type="gramStart"/>
+      <w:r>
+        <w:rPr>
+          <w:lang w:bidi="fa-IR"/>
+        </w:rPr>
+        <w:t>Getattr</w:t>
+      </w:r>
+      <w:proofErr w:type="spellEnd"/>
+      <w:r>
+        <w:rPr>
+          <w:lang w:bidi="fa-IR"/>
+        </w:rPr>
+        <w:t>(</w:t>
+      </w:r>
+      <w:proofErr w:type="gramEnd"/>
+      <w:r>
+        <w:rPr>
+          <w:lang w:bidi="fa-IR"/>
+        </w:rPr>
+        <w:t>)</w:t>
       </w:r>
       <w:r>
         <w:rPr>
@@ -7044,12 +7285,14 @@
         </w:rPr>
         <w:t xml:space="preserve"> و </w:t>
       </w:r>
+      <w:proofErr w:type="spellStart"/>
       <w:r>
         <w:rPr>
           <w:lang w:bidi="fa-IR"/>
         </w:rPr>
         <w:t>content_type</w:t>
       </w:r>
+      <w:proofErr w:type="spellEnd"/>
       <w:r>
         <w:rPr>
           <w:rFonts w:hint="cs"/>
@@ -7082,6 +7325,105 @@
         </w:rPr>
         <w:t>رو بگیر و بریز توی مدل مربوطه.</w:t>
       </w:r>
+    </w:p>
+    <w:p>
+      <w:pPr>
+        <w:rPr>
+          <w:b/>
+          <w:bCs/>
+          <w:color w:val="3A3A3A" w:themeColor="background2" w:themeShade="40"/>
+          <w:sz w:val="32"/>
+          <w:szCs w:val="32"/>
+          <w:lang w:bidi="fa-IR"/>
+        </w:rPr>
+      </w:pPr>
+    </w:p>
+    <w:p>
+      <w:pPr>
+        <w:rPr>
+          <w:rtl/>
+          <w:lang w:bidi="fa-IR"/>
+        </w:rPr>
+      </w:pPr>
+      <w:r>
+        <w:rPr>
+          <w:rFonts w:hint="cs"/>
+          <w:rtl/>
+          <w:lang w:bidi="fa-IR"/>
+        </w:rPr>
+        <w:lastRenderedPageBreak/>
+        <w:t xml:space="preserve">تفاوت </w:t>
+      </w:r>
+      <w:r>
+        <w:rPr>
+          <w:rFonts w:hint="cs"/>
+          <w:rtl/>
+          <w:lang w:bidi="fa-IR"/>
+        </w:rPr>
+        <w:t xml:space="preserve">بین </w:t>
+      </w:r>
+      <w:proofErr w:type="spellStart"/>
+      <w:r>
+        <w:rPr>
+          <w:lang w:bidi="fa-IR"/>
+        </w:rPr>
+        <w:t>set_password</w:t>
+      </w:r>
+      <w:proofErr w:type="spellEnd"/>
+      <w:r>
+        <w:rPr>
+          <w:rFonts w:hint="cs"/>
+          <w:rtl/>
+          <w:lang w:bidi="fa-IR"/>
+        </w:rPr>
+        <w:t xml:space="preserve"> و </w:t>
+      </w:r>
+      <w:proofErr w:type="spellStart"/>
+      <w:r>
+        <w:rPr>
+          <w:lang w:bidi="fa-IR"/>
+        </w:rPr>
+        <w:t>make_password</w:t>
+      </w:r>
+      <w:proofErr w:type="spellEnd"/>
+      <w:r>
+        <w:rPr>
+          <w:rFonts w:hint="cs"/>
+          <w:rtl/>
+          <w:lang w:bidi="fa-IR"/>
+        </w:rPr>
+        <w:t>:</w:t>
+      </w:r>
+    </w:p>
+    <w:p>
+      <w:pPr>
+        <w:rPr>
+          <w:rFonts w:hint="cs"/>
+          <w:rtl/>
+          <w:lang w:bidi="fa-IR"/>
+        </w:rPr>
+      </w:pPr>
+    </w:p>
+    <w:p>
+      <w:pPr>
+        <w:rPr>
+          <w:b/>
+          <w:bCs/>
+          <w:lang w:bidi="fa-IR"/>
+        </w:rPr>
+      </w:pPr>
+    </w:p>
+    <w:p>
+      <w:pPr>
+        <w:rPr>
+          <w:b/>
+          <w:bCs/>
+          <w:color w:val="3A3A3A" w:themeColor="background2" w:themeShade="40"/>
+          <w:sz w:val="32"/>
+          <w:szCs w:val="32"/>
+          <w:lang w:bidi="fa-IR"/>
+        </w:rPr>
+      </w:pPr>
     </w:p>
     <w:p>
       <w:pPr>

</xml_diff>

<commit_message>
(PASE 1): add celery to project and create notification app
</commit_message>
<xml_diff>
--- a/mygisplatform.docx
+++ b/mygisplatform.docx
@@ -1,6 +1,6 @@
 
 <file path=word/document.xml><?xml version="1.0" encoding="utf-8"?>
-<w:document xmlns:wpc="http://schemas.microsoft.com/office/word/2010/wordprocessingCanvas" xmlns:cx="http://schemas.microsoft.com/office/drawing/2014/chartex" xmlns:cx1="http://schemas.microsoft.com/office/drawing/2015/9/8/chartex" xmlns:cx2="http://schemas.microsoft.com/office/drawing/2015/10/21/chartex" xmlns:cx3="http://schemas.microsoft.com/office/drawing/2016/5/9/chartex" xmlns:cx4="http://schemas.microsoft.com/office/drawing/2016/5/10/chartex" xmlns:cx5="http://schemas.microsoft.com/office/drawing/2016/5/11/chartex" xmlns:cx6="http://schemas.microsoft.com/office/drawing/2016/5/12/chartex" xmlns:cx7="http://schemas.microsoft.com/office/drawing/2016/5/13/chartex" xmlns:cx8="http://schemas.microsoft.com/office/drawing/2016/5/14/chartex" xmlns:mc="http://schemas.openxmlformats.org/markup-compatibility/2006" xmlns:aink="http://schemas.microsoft.com/office/drawing/2016/ink" xmlns:am3d="http://schemas.microsoft.com/office/drawing/2017/model3d" xmlns:o="urn:schemas-microsoft-com:office:office" xmlns:oel="http://schemas.microsoft.com/office/2019/extlst" xmlns:r="http://schemas.openxmlformats.org/officeDocument/2006/relationships" xmlns:m="http://schemas.openxmlformats.org/officeDocument/2006/math" xmlns:v="urn:schemas-microsoft-com:vml" xmlns:wp14="http://schemas.microsoft.com/office/word/2010/wordprocessingDrawing" xmlns:wp="http://schemas.openxmlformats.org/drawingml/2006/wordprocessingDrawing" xmlns:w10="urn:schemas-microsoft-com:office:word" xmlns:w="http://schemas.openxmlformats.org/wordprocessingml/2006/main" xmlns:w14="http://schemas.microsoft.com/office/word/2010/wordml" xmlns:w15="http://schemas.microsoft.com/office/word/2012/wordml" xmlns:w16cex="http://schemas.microsoft.com/office/word/2018/wordml/cex" xmlns:w16cid="http://schemas.microsoft.com/office/word/2016/wordml/cid" xmlns:w16="http://schemas.microsoft.com/office/word/2018/wordml" xmlns:w16du="http://schemas.microsoft.com/office/word/2023/wordml/word16du" xmlns:w16sdtdh="http://schemas.microsoft.com/office/word/2020/wordml/sdtdatahash" xmlns:w16sdtfl="http://schemas.microsoft.com/office/word/2024/wordml/sdtformatlock" xmlns:w16se="http://schemas.microsoft.com/office/word/2015/wordml/symex" xmlns:wpg="http://schemas.microsoft.com/office/word/2010/wordprocessingGroup" xmlns:wpi="http://schemas.microsoft.com/office/word/2010/wordprocessingInk" xmlns:wne="http://schemas.microsoft.com/office/word/2006/wordml" xmlns:wps="http://schemas.microsoft.com/office/word/2010/wordprocessingShape" mc:Ignorable="w14 w15 w16se w16cid w16 w16cex w16sdtdh w16sdtfl w16du wp14">
+<w:document xmlns:wpc="http://schemas.microsoft.com/office/word/2010/wordprocessingCanvas" xmlns:cx="http://schemas.microsoft.com/office/drawing/2014/chartex" xmlns:cx1="http://schemas.microsoft.com/office/drawing/2015/9/8/chartex" xmlns:cx2="http://schemas.microsoft.com/office/drawing/2015/10/21/chartex" xmlns:cx3="http://schemas.microsoft.com/office/drawing/2016/5/9/chartex" xmlns:cx4="http://schemas.microsoft.com/office/drawing/2016/5/10/chartex" xmlns:cx5="http://schemas.microsoft.com/office/drawing/2016/5/11/chartex" xmlns:cx6="http://schemas.microsoft.com/office/drawing/2016/5/12/chartex" xmlns:cx7="http://schemas.microsoft.com/office/drawing/2016/5/13/chartex" xmlns:cx8="http://schemas.microsoft.com/office/drawing/2016/5/14/chartex" xmlns:mc="http://schemas.openxmlformats.org/markup-compatibility/2006" xmlns:aink="http://schemas.microsoft.com/office/drawing/2016/ink" xmlns:am3d="http://schemas.microsoft.com/office/drawing/2017/model3d" xmlns:o="urn:schemas-microsoft-com:office:office" xmlns:oel="http://schemas.microsoft.com/office/2019/extlst" xmlns:r="http://schemas.openxmlformats.org/officeDocument/2006/relationships" xmlns:m="http://schemas.openxmlformats.org/officeDocument/2006/math" xmlns:v="urn:schemas-microsoft-com:vml" xmlns:wp14="http://schemas.microsoft.com/office/word/2010/wordprocessingDrawing" xmlns:wp="http://schemas.openxmlformats.org/drawingml/2006/wordprocessingDrawing" xmlns:w10="urn:schemas-microsoft-com:office:word" xmlns:w="http://schemas.openxmlformats.org/wordprocessingml/2006/main" xmlns:w14="http://schemas.microsoft.com/office/word/2010/wordml" xmlns:w15="http://schemas.microsoft.com/office/word/2012/wordml" xmlns:w16cex="http://schemas.microsoft.com/office/word/2018/wordml/cex" xmlns:w16cid="http://schemas.microsoft.com/office/word/2016/wordml/cid" xmlns:w16="http://schemas.microsoft.com/office/word/2018/wordml" xmlns:w16sdtdh="http://schemas.microsoft.com/office/word/2020/wordml/sdtdatahash" xmlns:w16se="http://schemas.microsoft.com/office/word/2015/wordml/symex" xmlns:wpg="http://schemas.microsoft.com/office/word/2010/wordprocessingGroup" xmlns:wpi="http://schemas.microsoft.com/office/word/2010/wordprocessingInk" xmlns:wne="http://schemas.microsoft.com/office/word/2006/wordml" xmlns:wps="http://schemas.microsoft.com/office/word/2010/wordprocessingShape" mc:Ignorable="w14 w15 w16se w16cid w16 w16cex w16sdtdh wp14">
   <w:body>
     <w:p>
       <w:pPr>
@@ -35,31 +35,7 @@
           <w:szCs w:val="32"/>
           <w:lang w:bidi="fa-IR"/>
         </w:rPr>
-        <w:t xml:space="preserve">my </w:t>
-      </w:r>
-      <w:proofErr w:type="spellStart"/>
-      <w:r>
-        <w:rPr>
-          <w:b/>
-          <w:bCs/>
-          <w:color w:val="3A3A3A" w:themeColor="background2" w:themeShade="40"/>
-          <w:sz w:val="32"/>
-          <w:szCs w:val="32"/>
-          <w:lang w:bidi="fa-IR"/>
-        </w:rPr>
-        <w:t>gis</w:t>
-      </w:r>
-      <w:proofErr w:type="spellEnd"/>
-      <w:r>
-        <w:rPr>
-          <w:b/>
-          <w:bCs/>
-          <w:color w:val="3A3A3A" w:themeColor="background2" w:themeShade="40"/>
-          <w:sz w:val="32"/>
-          <w:szCs w:val="32"/>
-          <w:lang w:bidi="fa-IR"/>
-        </w:rPr>
-        <w:t xml:space="preserve"> platform</w:t>
+        <w:t>my gis platform</w:t>
       </w:r>
     </w:p>
     <w:p>
@@ -799,120 +775,77 @@
           <w:rFonts w:ascii="Bahnschrift Light" w:hAnsi="Bahnschrift Light"/>
           <w:lang w:bidi="fa-IR"/>
         </w:rPr>
-        <w:t xml:space="preserve">python manage.py </w:t>
-      </w:r>
-      <w:proofErr w:type="spellStart"/>
-      <w:r>
+        <w:t>python manage.py runserver --settings=config.settings.dev</w:t>
+      </w:r>
+    </w:p>
+    <w:p>
+      <w:pPr>
         <w:rPr>
           <w:rFonts w:ascii="Bahnschrift Light" w:hAnsi="Bahnschrift Light"/>
-          <w:lang w:bidi="fa-IR"/>
-        </w:rPr>
-        <w:t>runserver</w:t>
-      </w:r>
-      <w:proofErr w:type="spellEnd"/>
+          <w:rtl/>
+          <w:lang w:bidi="fa-IR"/>
+        </w:rPr>
+      </w:pPr>
+      <w:r>
+        <w:rPr>
+          <w:rFonts w:ascii="Bahnschrift Light" w:hAnsi="Bahnschrift Light" w:hint="cs"/>
+          <w:rtl/>
+          <w:lang w:bidi="fa-IR"/>
+        </w:rPr>
+        <w:t xml:space="preserve">اگه خواستیم </w:t>
+      </w:r>
       <w:r>
         <w:rPr>
           <w:rFonts w:ascii="Bahnschrift Light" w:hAnsi="Bahnschrift Light"/>
           <w:lang w:bidi="fa-IR"/>
         </w:rPr>
-        <w:t xml:space="preserve"> --settings=</w:t>
-      </w:r>
-      <w:proofErr w:type="spellStart"/>
-      <w:r>
+        <w:t>migrations</w:t>
+      </w:r>
+      <w:r>
+        <w:rPr>
+          <w:rFonts w:ascii="Bahnschrift Light" w:hAnsi="Bahnschrift Light" w:hint="cs"/>
+          <w:rtl/>
+          <w:lang w:bidi="fa-IR"/>
+        </w:rPr>
+        <w:t xml:space="preserve"> بکنیم باید این حرکتو بزنیم</w:t>
+      </w:r>
+    </w:p>
+    <w:p>
+      <w:pPr>
+        <w:jc w:val="right"/>
         <w:rPr>
           <w:rFonts w:ascii="Bahnschrift Light" w:hAnsi="Bahnschrift Light"/>
           <w:lang w:bidi="fa-IR"/>
         </w:rPr>
-        <w:t>config.settings.dev</w:t>
-      </w:r>
-      <w:proofErr w:type="spellEnd"/>
-    </w:p>
-    <w:p>
-      <w:pPr>
+      </w:pPr>
+      <w:r>
         <w:rPr>
           <w:rFonts w:ascii="Bahnschrift Light" w:hAnsi="Bahnschrift Light"/>
-          <w:rtl/>
-          <w:lang w:bidi="fa-IR"/>
-        </w:rPr>
-      </w:pPr>
-      <w:r>
-        <w:rPr>
-          <w:rFonts w:ascii="Bahnschrift Light" w:hAnsi="Bahnschrift Light" w:hint="cs"/>
-          <w:rtl/>
-          <w:lang w:bidi="fa-IR"/>
-        </w:rPr>
-        <w:t xml:space="preserve">اگه خواستیم </w:t>
+          <w:lang w:bidi="fa-IR"/>
+        </w:rPr>
+        <w:t>p</w:t>
       </w:r>
       <w:r>
         <w:rPr>
           <w:rFonts w:ascii="Bahnschrift Light" w:hAnsi="Bahnschrift Light"/>
           <w:lang w:bidi="fa-IR"/>
         </w:rPr>
-        <w:t>migrations</w:t>
-      </w:r>
-      <w:r>
-        <w:rPr>
-          <w:rFonts w:ascii="Bahnschrift Light" w:hAnsi="Bahnschrift Light" w:hint="cs"/>
-          <w:rtl/>
-          <w:lang w:bidi="fa-IR"/>
-        </w:rPr>
-        <w:t xml:space="preserve"> بکنیم باید این حرکتو بزنیم</w:t>
-      </w:r>
-    </w:p>
-    <w:p>
-      <w:pPr>
-        <w:jc w:val="right"/>
+        <w:t xml:space="preserve">ython manage.py </w:t>
+      </w:r>
+      <w:r>
         <w:rPr>
           <w:rFonts w:ascii="Bahnschrift Light" w:hAnsi="Bahnschrift Light"/>
           <w:lang w:bidi="fa-IR"/>
         </w:rPr>
-      </w:pPr>
+        <w:t>makemigrations users</w:t>
+      </w:r>
       <w:r>
         <w:rPr>
           <w:rFonts w:ascii="Bahnschrift Light" w:hAnsi="Bahnschrift Light"/>
           <w:lang w:bidi="fa-IR"/>
         </w:rPr>
-        <w:t>p</w:t>
-      </w:r>
-      <w:r>
-        <w:rPr>
-          <w:rFonts w:ascii="Bahnschrift Light" w:hAnsi="Bahnschrift Light"/>
-          <w:lang w:bidi="fa-IR"/>
-        </w:rPr>
-        <w:t xml:space="preserve">ython manage.py </w:t>
-      </w:r>
-      <w:proofErr w:type="spellStart"/>
-      <w:r>
-        <w:rPr>
-          <w:rFonts w:ascii="Bahnschrift Light" w:hAnsi="Bahnschrift Light"/>
-          <w:lang w:bidi="fa-IR"/>
-        </w:rPr>
-        <w:t>makemigrations</w:t>
-      </w:r>
-      <w:proofErr w:type="spellEnd"/>
-      <w:r>
-        <w:rPr>
-          <w:rFonts w:ascii="Bahnschrift Light" w:hAnsi="Bahnschrift Light"/>
-          <w:lang w:bidi="fa-IR"/>
-        </w:rPr>
-        <w:t xml:space="preserve"> users</w:t>
-      </w:r>
-      <w:r>
-        <w:rPr>
-          <w:rFonts w:ascii="Bahnschrift Light" w:hAnsi="Bahnschrift Light"/>
-          <w:lang w:bidi="fa-IR"/>
-        </w:rPr>
-        <w:t xml:space="preserve"> --settings=</w:t>
-      </w:r>
-      <w:proofErr w:type="spellStart"/>
-      <w:r>
-        <w:rPr>
-          <w:rFonts w:ascii="Bahnschrift Light" w:hAnsi="Bahnschrift Light"/>
-          <w:lang w:bidi="fa-IR"/>
-        </w:rPr>
-        <w:t>config.settings.dev</w:t>
-      </w:r>
-      <w:proofErr w:type="spellEnd"/>
+        <w:t xml:space="preserve"> --settings=config.settings.dev</w:t>
+      </w:r>
     </w:p>
     <w:p>
       <w:pPr>
@@ -946,14 +879,12 @@
         <w:lastRenderedPageBreak/>
         <w:t xml:space="preserve">نکته: وقتی از </w:t>
       </w:r>
-      <w:proofErr w:type="spellStart"/>
       <w:r>
         <w:rPr>
           <w:lang w:bidi="fa-IR"/>
         </w:rPr>
         <w:t>AbstractBaseUser</w:t>
       </w:r>
-      <w:proofErr w:type="spellEnd"/>
       <w:r>
         <w:rPr>
           <w:rFonts w:hint="cs"/>
@@ -1189,14 +1120,12 @@
         </w:rPr>
         <w:t xml:space="preserve">نکته در </w:t>
       </w:r>
-      <w:proofErr w:type="spellStart"/>
       <w:r>
         <w:rPr>
           <w:lang w:bidi="fa-IR"/>
         </w:rPr>
         <w:t>abstractuser</w:t>
       </w:r>
-      <w:proofErr w:type="spellEnd"/>
       <w:r>
         <w:rPr>
           <w:rFonts w:hint="cs"/>
@@ -1263,14 +1192,12 @@
         </w:rPr>
         <w:t xml:space="preserve">نکته: چه زمانی از </w:t>
       </w:r>
-      <w:proofErr w:type="spellStart"/>
       <w:r>
         <w:rPr>
           <w:lang w:bidi="fa-IR"/>
         </w:rPr>
         <w:t>get_user_model</w:t>
       </w:r>
-      <w:proofErr w:type="spellEnd"/>
       <w:r>
         <w:rPr>
           <w:rFonts w:hint="cs"/>
@@ -1279,14 +1206,12 @@
         </w:rPr>
         <w:t xml:space="preserve"> استفاده کنیم و چه زمانی از </w:t>
       </w:r>
-      <w:proofErr w:type="spellStart"/>
       <w:r>
         <w:rPr>
           <w:lang w:bidi="fa-IR"/>
         </w:rPr>
         <w:t>settings.AUTH_USER_MODEL</w:t>
       </w:r>
-      <w:proofErr w:type="spellEnd"/>
       <w:r>
         <w:rPr>
           <w:rFonts w:hint="cs"/>
@@ -1324,14 +1249,12 @@
         </w:rPr>
         <w:t xml:space="preserve"> فارن کی شده بهتره از </w:t>
       </w:r>
-      <w:proofErr w:type="spellStart"/>
       <w:r>
         <w:rPr>
           <w:lang w:bidi="fa-IR"/>
         </w:rPr>
         <w:t>settings.AUTH_USER_MODEL</w:t>
       </w:r>
-      <w:proofErr w:type="spellEnd"/>
       <w:r>
         <w:rPr>
           <w:rFonts w:hint="cs"/>
@@ -1340,14 +1263,12 @@
         </w:rPr>
         <w:t xml:space="preserve"> استفاده کنیم و در بقیه موارد از </w:t>
       </w:r>
-      <w:proofErr w:type="spellStart"/>
       <w:r>
         <w:rPr>
           <w:lang w:bidi="fa-IR"/>
         </w:rPr>
         <w:t>get_user_model</w:t>
       </w:r>
-      <w:proofErr w:type="spellEnd"/>
       <w:r>
         <w:rPr>
           <w:rFonts w:hint="cs"/>
@@ -1380,7 +1301,6 @@
           <w:lang w:bidi="fa-IR"/>
         </w:rPr>
       </w:pPr>
-      <w:proofErr w:type="spellStart"/>
       <w:r>
         <w:rPr>
           <w:highlight w:val="yellow"/>
@@ -1388,7 +1308,6 @@
         </w:rPr>
         <w:t>iexact</w:t>
       </w:r>
-      <w:proofErr w:type="spellEnd"/>
       <w:r>
         <w:rPr>
           <w:rtl/>
@@ -1697,7 +1616,6 @@
           <w:lang w:bidi="fa-IR"/>
         </w:rPr>
       </w:pPr>
-      <w:proofErr w:type="gramStart"/>
       <w:r>
         <w:rPr>
           <w:highlight w:val="yellow"/>
@@ -1711,23 +1629,154 @@
           <w:rtl/>
           <w:lang w:bidi="fa-IR"/>
         </w:rPr>
-        <w:t>(</w:t>
-      </w:r>
-      <w:proofErr w:type="gramEnd"/>
+        <w:t>()</w:t>
+      </w:r>
+      <w:r>
+        <w:rPr>
+          <w:rtl/>
+          <w:lang w:bidi="fa-IR"/>
+        </w:rPr>
+        <w:t xml:space="preserve"> هم</w:t>
+      </w:r>
+      <w:r>
+        <w:rPr>
+          <w:rFonts w:hint="cs"/>
+          <w:rtl/>
+          <w:lang w:bidi="fa-IR"/>
+        </w:rPr>
+        <w:t>یشه</w:t>
+      </w:r>
+      <w:r>
+        <w:rPr>
+          <w:rtl/>
+          <w:lang w:bidi="fa-IR"/>
+        </w:rPr>
+        <w:t xml:space="preserve"> </w:t>
+      </w:r>
+      <w:r>
+        <w:rPr>
+          <w:rFonts w:hint="cs"/>
+          <w:rtl/>
+          <w:lang w:bidi="fa-IR"/>
+        </w:rPr>
+        <w:t>یک</w:t>
+      </w:r>
+      <w:r>
+        <w:rPr>
+          <w:rtl/>
+          <w:lang w:bidi="fa-IR"/>
+        </w:rPr>
+        <w:t xml:space="preserve"> </w:t>
+      </w:r>
+      <w:r>
+        <w:rPr>
+          <w:lang w:bidi="fa-IR"/>
+        </w:rPr>
+        <w:t>QuerySet</w:t>
+      </w:r>
+      <w:r>
+        <w:rPr>
+          <w:rtl/>
+          <w:lang w:bidi="fa-IR"/>
+        </w:rPr>
+        <w:t xml:space="preserve"> برم</w:t>
+      </w:r>
+      <w:r>
+        <w:rPr>
+          <w:rFonts w:hint="cs"/>
+          <w:rtl/>
+          <w:lang w:bidi="fa-IR"/>
+        </w:rPr>
+        <w:t>ی‌گردونه،</w:t>
+      </w:r>
+      <w:r>
+        <w:rPr>
+          <w:rtl/>
+          <w:lang w:bidi="fa-IR"/>
+        </w:rPr>
+        <w:t xml:space="preserve"> حت</w:t>
+      </w:r>
+      <w:r>
+        <w:rPr>
+          <w:rFonts w:hint="cs"/>
+          <w:rtl/>
+          <w:lang w:bidi="fa-IR"/>
+        </w:rPr>
+        <w:t>ی</w:t>
+      </w:r>
+      <w:r>
+        <w:rPr>
+          <w:rtl/>
+          <w:lang w:bidi="fa-IR"/>
+        </w:rPr>
+        <w:t xml:space="preserve"> اگر فقط </w:t>
+      </w:r>
+      <w:r>
+        <w:rPr>
+          <w:rFonts w:hint="cs"/>
+          <w:rtl/>
+          <w:lang w:bidi="fa-IR"/>
+        </w:rPr>
+        <w:t>یک</w:t>
+      </w:r>
+      <w:r>
+        <w:rPr>
+          <w:rtl/>
+          <w:lang w:bidi="fa-IR"/>
+        </w:rPr>
+        <w:t xml:space="preserve"> نت</w:t>
+      </w:r>
+      <w:r>
+        <w:rPr>
+          <w:rFonts w:hint="cs"/>
+          <w:rtl/>
+          <w:lang w:bidi="fa-IR"/>
+        </w:rPr>
+        <w:t>یجه</w:t>
+      </w:r>
+      <w:r>
+        <w:rPr>
+          <w:rtl/>
+          <w:lang w:bidi="fa-IR"/>
+        </w:rPr>
+        <w:t xml:space="preserve"> باشه.</w:t>
+      </w:r>
+    </w:p>
+    <w:p>
+      <w:pPr>
+        <w:rPr>
+          <w:lang w:bidi="fa-IR"/>
+        </w:rPr>
+      </w:pPr>
       <w:r>
         <w:rPr>
           <w:highlight w:val="yellow"/>
           <w:rtl/>
           <w:lang w:bidi="fa-IR"/>
         </w:rPr>
-        <w:t>)</w:t>
-      </w:r>
-      <w:r>
-        <w:rPr>
-          <w:rtl/>
-          <w:lang w:bidi="fa-IR"/>
-        </w:rPr>
-        <w:t xml:space="preserve"> هم</w:t>
+        <w:t>.</w:t>
+      </w:r>
+      <w:r>
+        <w:rPr>
+          <w:highlight w:val="yellow"/>
+          <w:lang w:bidi="fa-IR"/>
+        </w:rPr>
+        <w:t>first</w:t>
+      </w:r>
+      <w:r>
+        <w:rPr>
+          <w:highlight w:val="yellow"/>
+          <w:rtl/>
+          <w:lang w:bidi="fa-IR"/>
+        </w:rPr>
+        <w:t>()</w:t>
+      </w:r>
+      <w:r>
+        <w:rPr>
+          <w:rtl/>
+          <w:lang w:bidi="fa-IR"/>
+        </w:rPr>
+        <w:t xml:space="preserve"> باعث م</w:t>
       </w:r>
       <w:r>
         <w:rPr>
@@ -1742,339 +1791,177 @@
           <w:rtl/>
           <w:lang w:bidi="fa-IR"/>
         </w:rPr>
+        <w:t xml:space="preserve"> فقط اول</w:t>
+      </w:r>
+      <w:r>
+        <w:rPr>
+          <w:rFonts w:hint="cs"/>
+          <w:rtl/>
+          <w:lang w:bidi="fa-IR"/>
+        </w:rPr>
+        <w:t>ین</w:t>
+      </w:r>
+      <w:r>
+        <w:rPr>
+          <w:rtl/>
+          <w:lang w:bidi="fa-IR"/>
+        </w:rPr>
+        <w:t xml:space="preserve"> نت</w:t>
+      </w:r>
+      <w:r>
+        <w:rPr>
+          <w:rFonts w:hint="cs"/>
+          <w:rtl/>
+          <w:lang w:bidi="fa-IR"/>
+        </w:rPr>
+        <w:t>یجه</w:t>
+      </w:r>
+      <w:r>
+        <w:rPr>
+          <w:rtl/>
+          <w:lang w:bidi="fa-IR"/>
+        </w:rPr>
+        <w:t xml:space="preserve"> (</w:t>
+      </w:r>
+      <w:r>
+        <w:rPr>
+          <w:rFonts w:hint="cs"/>
+          <w:rtl/>
+          <w:lang w:bidi="fa-IR"/>
+        </w:rPr>
+        <w:t>یا</w:t>
+      </w:r>
+      <w:r>
+        <w:rPr>
+          <w:rtl/>
+          <w:lang w:bidi="fa-IR"/>
+        </w:rPr>
         <w:t xml:space="preserve"> </w:t>
       </w:r>
       <w:r>
         <w:rPr>
-          <w:rFonts w:hint="cs"/>
-          <w:rtl/>
-          <w:lang w:bidi="fa-IR"/>
-        </w:rPr>
-        <w:t>یک</w:t>
-      </w:r>
-      <w:r>
-        <w:rPr>
-          <w:rtl/>
-          <w:lang w:bidi="fa-IR"/>
-        </w:rPr>
-        <w:t xml:space="preserve"> </w:t>
-      </w:r>
-      <w:proofErr w:type="spellStart"/>
-      <w:r>
-        <w:rPr>
-          <w:lang w:bidi="fa-IR"/>
-        </w:rPr>
-        <w:t>QuerySet</w:t>
-      </w:r>
-      <w:proofErr w:type="spellEnd"/>
-      <w:r>
-        <w:rPr>
-          <w:rtl/>
-          <w:lang w:bidi="fa-IR"/>
-        </w:rPr>
-        <w:t xml:space="preserve"> برم</w:t>
-      </w:r>
-      <w:r>
-        <w:rPr>
-          <w:rFonts w:hint="cs"/>
-          <w:rtl/>
-          <w:lang w:bidi="fa-IR"/>
-        </w:rPr>
-        <w:t>ی‌گردونه،</w:t>
-      </w:r>
-      <w:r>
-        <w:rPr>
-          <w:rtl/>
-          <w:lang w:bidi="fa-IR"/>
-        </w:rPr>
-        <w:t xml:space="preserve"> حت</w:t>
-      </w:r>
-      <w:r>
-        <w:rPr>
-          <w:rFonts w:hint="cs"/>
-          <w:rtl/>
-          <w:lang w:bidi="fa-IR"/>
-        </w:rPr>
-        <w:t>ی</w:t>
-      </w:r>
-      <w:r>
-        <w:rPr>
-          <w:rtl/>
-          <w:lang w:bidi="fa-IR"/>
-        </w:rPr>
-        <w:t xml:space="preserve"> اگر فقط </w:t>
-      </w:r>
-      <w:r>
-        <w:rPr>
-          <w:rFonts w:hint="cs"/>
-          <w:rtl/>
-          <w:lang w:bidi="fa-IR"/>
-        </w:rPr>
-        <w:t>یک</w:t>
-      </w:r>
-      <w:r>
-        <w:rPr>
-          <w:rtl/>
-          <w:lang w:bidi="fa-IR"/>
-        </w:rPr>
-        <w:t xml:space="preserve"> نت</w:t>
-      </w:r>
-      <w:r>
-        <w:rPr>
-          <w:rFonts w:hint="cs"/>
-          <w:rtl/>
-          <w:lang w:bidi="fa-IR"/>
-        </w:rPr>
-        <w:t>یجه</w:t>
-      </w:r>
-      <w:r>
-        <w:rPr>
-          <w:rtl/>
-          <w:lang w:bidi="fa-IR"/>
-        </w:rPr>
-        <w:t xml:space="preserve"> باشه.</w:t>
-      </w:r>
-    </w:p>
-    <w:p>
-      <w:pPr>
-        <w:rPr>
+          <w:lang w:bidi="fa-IR"/>
+        </w:rPr>
+        <w:t>None</w:t>
+      </w:r>
+      <w:r>
+        <w:rPr>
+          <w:rtl/>
+          <w:lang w:bidi="fa-IR"/>
+        </w:rPr>
+        <w:t>) رو بگ</w:t>
+      </w:r>
+      <w:r>
+        <w:rPr>
+          <w:rFonts w:hint="cs"/>
+          <w:rtl/>
+          <w:lang w:bidi="fa-IR"/>
+        </w:rPr>
+        <w:t>یریم</w:t>
+      </w:r>
+      <w:r>
+        <w:rPr>
+          <w:rtl/>
+          <w:lang w:bidi="fa-IR"/>
+        </w:rPr>
+        <w:t>.</w:t>
+      </w:r>
+    </w:p>
+    <w:p>
+      <w:pPr>
+        <w:rPr>
+          <w:lang w:bidi="fa-IR"/>
+        </w:rPr>
+      </w:pPr>
+    </w:p>
+    <w:p>
+      <w:pPr>
+        <w:rPr>
+          <w:rtl/>
+          <w:lang w:bidi="fa-IR"/>
+        </w:rPr>
+      </w:pPr>
+      <w:r>
+        <w:rPr>
+          <w:rFonts w:hint="cs"/>
+          <w:rtl/>
+          <w:lang w:bidi="fa-IR"/>
+        </w:rPr>
+        <w:t xml:space="preserve">فرق بین </w:t>
+      </w:r>
+      <w:r>
+        <w:rPr>
+          <w:lang w:bidi="fa-IR"/>
+        </w:rPr>
+        <w:t>get , filter</w:t>
+      </w:r>
+      <w:r>
+        <w:rPr>
+          <w:rFonts w:hint="cs"/>
+          <w:rtl/>
+          <w:lang w:bidi="fa-IR"/>
+        </w:rPr>
+        <w:t xml:space="preserve"> در اینه که </w:t>
+      </w:r>
+      <w:r>
+        <w:rPr>
+          <w:lang w:bidi="fa-IR"/>
+        </w:rPr>
+        <w:t>get</w:t>
+      </w:r>
+      <w:r>
+        <w:rPr>
+          <w:rFonts w:hint="cs"/>
+          <w:rtl/>
+          <w:lang w:bidi="fa-IR"/>
+        </w:rPr>
+        <w:t xml:space="preserve"> همیشه یک شی برمیگردونه چه نتیجه نداشته باشه چه چنتا نتیجه داشته باشه </w:t>
+      </w:r>
+      <w:r>
+        <w:rPr>
+          <w:lang w:bidi="fa-IR"/>
+        </w:rPr>
+        <w:t>excep</w:t>
+      </w:r>
+      <w:r>
+        <w:rPr>
+          <w:rFonts w:hint="cs"/>
+          <w:rtl/>
+          <w:lang w:bidi="fa-IR"/>
+        </w:rPr>
+        <w:t xml:space="preserve"> میفرسته ولی فیلتر یک کوئری ست میفرسته.</w:t>
+      </w:r>
+    </w:p>
+    <w:p>
+      <w:pPr>
+        <w:rPr>
+          <w:rtl/>
+          <w:lang w:bidi="fa-IR"/>
+        </w:rPr>
+      </w:pPr>
+    </w:p>
+    <w:p>
+      <w:pPr>
+        <w:rPr>
+          <w:rtl/>
+          <w:lang w:bidi="fa-IR"/>
+        </w:rPr>
+      </w:pPr>
+    </w:p>
+    <w:p>
+      <w:pPr>
+        <w:rPr>
+          <w:rtl/>
           <w:lang w:bidi="fa-IR"/>
         </w:rPr>
       </w:pPr>
       <w:r>
         <w:rPr>
           <w:highlight w:val="yellow"/>
-          <w:rtl/>
-          <w:lang w:bidi="fa-IR"/>
-        </w:rPr>
-        <w:t>.</w:t>
-      </w:r>
-      <w:r>
-        <w:rPr>
-          <w:highlight w:val="yellow"/>
-          <w:lang w:bidi="fa-IR"/>
-        </w:rPr>
-        <w:t>first</w:t>
-      </w:r>
-      <w:r>
-        <w:rPr>
-          <w:highlight w:val="yellow"/>
-          <w:rtl/>
-          <w:lang w:bidi="fa-IR"/>
-        </w:rPr>
-        <w:t>()</w:t>
-      </w:r>
-      <w:r>
-        <w:rPr>
-          <w:rtl/>
-          <w:lang w:bidi="fa-IR"/>
-        </w:rPr>
-        <w:t xml:space="preserve"> باعث م</w:t>
-      </w:r>
-      <w:r>
-        <w:rPr>
-          <w:rFonts w:hint="cs"/>
-          <w:rtl/>
-          <w:lang w:bidi="fa-IR"/>
-        </w:rPr>
-        <w:t>یشه</w:t>
-      </w:r>
-      <w:r>
-        <w:rPr>
-          <w:rtl/>
-          <w:lang w:bidi="fa-IR"/>
-        </w:rPr>
-        <w:t xml:space="preserve"> فقط اول</w:t>
-      </w:r>
-      <w:r>
-        <w:rPr>
-          <w:rFonts w:hint="cs"/>
-          <w:rtl/>
-          <w:lang w:bidi="fa-IR"/>
-        </w:rPr>
-        <w:t>ین</w:t>
-      </w:r>
-      <w:r>
-        <w:rPr>
-          <w:rtl/>
-          <w:lang w:bidi="fa-IR"/>
-        </w:rPr>
-        <w:t xml:space="preserve"> نت</w:t>
-      </w:r>
-      <w:r>
-        <w:rPr>
-          <w:rFonts w:hint="cs"/>
-          <w:rtl/>
-          <w:lang w:bidi="fa-IR"/>
-        </w:rPr>
-        <w:t>یجه</w:t>
-      </w:r>
-      <w:r>
-        <w:rPr>
-          <w:rtl/>
-          <w:lang w:bidi="fa-IR"/>
-        </w:rPr>
-        <w:t xml:space="preserve"> (</w:t>
-      </w:r>
-      <w:r>
-        <w:rPr>
-          <w:rFonts w:hint="cs"/>
-          <w:rtl/>
-          <w:lang w:bidi="fa-IR"/>
-        </w:rPr>
-        <w:t>یا</w:t>
-      </w:r>
-      <w:r>
-        <w:rPr>
-          <w:rtl/>
-          <w:lang w:bidi="fa-IR"/>
-        </w:rPr>
-        <w:t xml:space="preserve"> </w:t>
-      </w:r>
-      <w:r>
-        <w:rPr>
-          <w:lang w:bidi="fa-IR"/>
-        </w:rPr>
-        <w:t>None</w:t>
-      </w:r>
-      <w:r>
-        <w:rPr>
-          <w:rtl/>
-          <w:lang w:bidi="fa-IR"/>
-        </w:rPr>
-        <w:t>) رو بگ</w:t>
-      </w:r>
-      <w:r>
-        <w:rPr>
-          <w:rFonts w:hint="cs"/>
-          <w:rtl/>
-          <w:lang w:bidi="fa-IR"/>
-        </w:rPr>
-        <w:t>یریم</w:t>
-      </w:r>
-      <w:r>
-        <w:rPr>
-          <w:rtl/>
-          <w:lang w:bidi="fa-IR"/>
-        </w:rPr>
-        <w:t>.</w:t>
-      </w:r>
-    </w:p>
-    <w:p>
-      <w:pPr>
-        <w:rPr>
-          <w:lang w:bidi="fa-IR"/>
-        </w:rPr>
-      </w:pPr>
-    </w:p>
-    <w:p>
-      <w:pPr>
-        <w:rPr>
-          <w:rtl/>
-          <w:lang w:bidi="fa-IR"/>
-        </w:rPr>
-      </w:pPr>
-      <w:r>
-        <w:rPr>
-          <w:rFonts w:hint="cs"/>
-          <w:rtl/>
-          <w:lang w:bidi="fa-IR"/>
-        </w:rPr>
-        <w:t xml:space="preserve">فرق بین </w:t>
-      </w:r>
-      <w:r>
-        <w:rPr>
-          <w:lang w:bidi="fa-IR"/>
-        </w:rPr>
-        <w:t>get , filter</w:t>
-      </w:r>
-      <w:r>
-        <w:rPr>
-          <w:rFonts w:hint="cs"/>
-          <w:rtl/>
-          <w:lang w:bidi="fa-IR"/>
-        </w:rPr>
-        <w:t xml:space="preserve"> در اینه که </w:t>
-      </w:r>
-      <w:r>
-        <w:rPr>
-          <w:lang w:bidi="fa-IR"/>
-        </w:rPr>
-        <w:t>get</w:t>
-      </w:r>
-      <w:r>
-        <w:rPr>
-          <w:rFonts w:hint="cs"/>
-          <w:rtl/>
-          <w:lang w:bidi="fa-IR"/>
-        </w:rPr>
-        <w:t xml:space="preserve"> همیشه یک شی برمیگردونه چه نتیجه نداشته باشه چه چنتا نتیجه داشته باشه </w:t>
-      </w:r>
-      <w:proofErr w:type="spellStart"/>
-      <w:r>
-        <w:rPr>
-          <w:lang w:bidi="fa-IR"/>
-        </w:rPr>
-        <w:t>excep</w:t>
-      </w:r>
-      <w:proofErr w:type="spellEnd"/>
-      <w:r>
-        <w:rPr>
-          <w:rFonts w:hint="cs"/>
-          <w:rtl/>
-          <w:lang w:bidi="fa-IR"/>
-        </w:rPr>
-        <w:t xml:space="preserve"> میفرسته ولی فیلتر یک کوئری ست میفرسته.</w:t>
-      </w:r>
-    </w:p>
-    <w:p>
-      <w:pPr>
-        <w:rPr>
-          <w:rtl/>
-          <w:lang w:bidi="fa-IR"/>
-        </w:rPr>
-      </w:pPr>
-    </w:p>
-    <w:p>
-      <w:pPr>
-        <w:rPr>
-          <w:rtl/>
-          <w:lang w:bidi="fa-IR"/>
-        </w:rPr>
-      </w:pPr>
-    </w:p>
-    <w:p>
-      <w:pPr>
-        <w:rPr>
-          <w:rtl/>
-          <w:lang w:bidi="fa-IR"/>
-        </w:rPr>
-      </w:pPr>
-      <w:proofErr w:type="spellStart"/>
-      <w:proofErr w:type="gramStart"/>
-      <w:r>
-        <w:rPr>
-          <w:highlight w:val="yellow"/>
           <w:lang w:bidi="fa-IR"/>
         </w:rPr>
         <w:lastRenderedPageBreak/>
-        <w:t>user.check</w:t>
-      </w:r>
-      <w:proofErr w:type="gramEnd"/>
-      <w:r>
-        <w:rPr>
-          <w:highlight w:val="yellow"/>
-          <w:lang w:bidi="fa-IR"/>
-        </w:rPr>
-        <w:t>_password</w:t>
-      </w:r>
-      <w:proofErr w:type="spellEnd"/>
-      <w:r>
-        <w:rPr>
-          <w:highlight w:val="yellow"/>
-          <w:lang w:bidi="fa-IR"/>
-        </w:rPr>
-        <w:t>(password)</w:t>
+        <w:t>user.check_password(password)</w:t>
       </w:r>
       <w:r>
         <w:rPr>
@@ -2592,117 +2479,99 @@
           <w:lang w:bidi="fa-IR"/>
         </w:rPr>
       </w:pPr>
-      <w:proofErr w:type="spellStart"/>
-      <w:proofErr w:type="gramStart"/>
+      <w:r>
+        <w:rPr>
+          <w:lang w:bidi="fa-IR"/>
+        </w:rPr>
+        <w:t>hasattr(user, 'role')</w:t>
+      </w:r>
+      <w:r>
+        <w:rPr>
+          <w:rtl/>
+          <w:lang w:bidi="fa-IR"/>
+        </w:rPr>
+        <w:t>: آ</w:t>
+      </w:r>
+      <w:r>
+        <w:rPr>
+          <w:rFonts w:hint="cs"/>
+          <w:rtl/>
+          <w:lang w:bidi="fa-IR"/>
+        </w:rPr>
+        <w:t>یا</w:t>
+      </w:r>
+      <w:r>
+        <w:rPr>
+          <w:rtl/>
+          <w:lang w:bidi="fa-IR"/>
+        </w:rPr>
+        <w:t xml:space="preserve"> </w:t>
+      </w:r>
+      <w:r>
+        <w:rPr>
+          <w:rFonts w:hint="cs"/>
+          <w:rtl/>
+          <w:lang w:bidi="fa-IR"/>
+        </w:rPr>
+        <w:t>یوزر</w:t>
+      </w:r>
+      <w:r>
+        <w:rPr>
+          <w:rtl/>
+          <w:lang w:bidi="fa-IR"/>
+        </w:rPr>
+        <w:t xml:space="preserve"> اصلاً ف</w:t>
+      </w:r>
+      <w:r>
+        <w:rPr>
+          <w:rFonts w:hint="cs"/>
+          <w:rtl/>
+          <w:lang w:bidi="fa-IR"/>
+        </w:rPr>
+        <w:t>یلدی</w:t>
+      </w:r>
+      <w:r>
+        <w:rPr>
+          <w:rtl/>
+          <w:lang w:bidi="fa-IR"/>
+        </w:rPr>
+        <w:t xml:space="preserve"> به اسم </w:t>
+      </w:r>
+      <w:r>
+        <w:rPr>
+          <w:lang w:bidi="fa-IR"/>
+        </w:rPr>
+        <w:t>role</w:t>
+      </w:r>
+      <w:r>
+        <w:rPr>
+          <w:rtl/>
+          <w:lang w:bidi="fa-IR"/>
+        </w:rPr>
+        <w:t xml:space="preserve"> داره؟</w:t>
+      </w:r>
+    </w:p>
+    <w:p>
+      <w:pPr>
+        <w:rPr>
+          <w:rtl/>
+          <w:lang w:bidi="fa-IR"/>
+        </w:rPr>
+      </w:pPr>
+      <w:r>
+        <w:rPr>
+          <w:rFonts w:hint="cs"/>
+          <w:rtl/>
+          <w:lang w:bidi="fa-IR"/>
+        </w:rPr>
+        <w:t xml:space="preserve">خب ما داریم با کلاس کار میکنیم و </w:t>
+      </w:r>
       <w:r>
         <w:rPr>
           <w:lang w:bidi="fa-IR"/>
         </w:rPr>
         <w:t>hasattr</w:t>
       </w:r>
-      <w:proofErr w:type="spellEnd"/>
-      <w:r>
-        <w:rPr>
-          <w:lang w:bidi="fa-IR"/>
-        </w:rPr>
-        <w:t>(</w:t>
-      </w:r>
-      <w:proofErr w:type="gramEnd"/>
-      <w:r>
-        <w:rPr>
-          <w:lang w:bidi="fa-IR"/>
-        </w:rPr>
-        <w:t>user, 'role')</w:t>
-      </w:r>
-      <w:r>
-        <w:rPr>
-          <w:rtl/>
-          <w:lang w:bidi="fa-IR"/>
-        </w:rPr>
-        <w:t>: آ</w:t>
-      </w:r>
-      <w:r>
-        <w:rPr>
-          <w:rFonts w:hint="cs"/>
-          <w:rtl/>
-          <w:lang w:bidi="fa-IR"/>
-        </w:rPr>
-        <w:t>یا</w:t>
-      </w:r>
-      <w:r>
-        <w:rPr>
-          <w:rtl/>
-          <w:lang w:bidi="fa-IR"/>
-        </w:rPr>
-        <w:t xml:space="preserve"> </w:t>
-      </w:r>
-      <w:r>
-        <w:rPr>
-          <w:rFonts w:hint="cs"/>
-          <w:rtl/>
-          <w:lang w:bidi="fa-IR"/>
-        </w:rPr>
-        <w:t>یوزر</w:t>
-      </w:r>
-      <w:r>
-        <w:rPr>
-          <w:rtl/>
-          <w:lang w:bidi="fa-IR"/>
-        </w:rPr>
-        <w:t xml:space="preserve"> اصلاً ف</w:t>
-      </w:r>
-      <w:r>
-        <w:rPr>
-          <w:rFonts w:hint="cs"/>
-          <w:rtl/>
-          <w:lang w:bidi="fa-IR"/>
-        </w:rPr>
-        <w:t>یلدی</w:t>
-      </w:r>
-      <w:r>
-        <w:rPr>
-          <w:rtl/>
-          <w:lang w:bidi="fa-IR"/>
-        </w:rPr>
-        <w:t xml:space="preserve"> به اسم </w:t>
-      </w:r>
-      <w:r>
-        <w:rPr>
-          <w:lang w:bidi="fa-IR"/>
-        </w:rPr>
-        <w:t>role</w:t>
-      </w:r>
-      <w:r>
-        <w:rPr>
-          <w:rtl/>
-          <w:lang w:bidi="fa-IR"/>
-        </w:rPr>
-        <w:t xml:space="preserve"> داره؟</w:t>
-      </w:r>
-    </w:p>
-    <w:p>
-      <w:pPr>
-        <w:rPr>
-          <w:rtl/>
-          <w:lang w:bidi="fa-IR"/>
-        </w:rPr>
-      </w:pPr>
-      <w:r>
-        <w:rPr>
-          <w:rFonts w:hint="cs"/>
-          <w:rtl/>
-          <w:lang w:bidi="fa-IR"/>
-        </w:rPr>
-        <w:t xml:space="preserve">خب ما داریم با کلاس کار میکنیم و </w:t>
-      </w:r>
-      <w:proofErr w:type="spellStart"/>
-      <w:r>
-        <w:rPr>
-          <w:lang w:bidi="fa-IR"/>
-        </w:rPr>
-        <w:t>hasattr</w:t>
-      </w:r>
-      <w:proofErr w:type="spellEnd"/>
       <w:r>
         <w:rPr>
           <w:rFonts w:hint="cs"/>
@@ -2777,14 +2646,12 @@
           <w:lang w:bidi="fa-IR"/>
         </w:rPr>
       </w:pPr>
-      <w:proofErr w:type="spellStart"/>
       <w:r>
         <w:rPr>
           <w:lang w:bidi="fa-IR"/>
         </w:rPr>
         <w:t>SlugRelatedField</w:t>
       </w:r>
-      <w:proofErr w:type="spellEnd"/>
       <w:r>
         <w:rPr>
           <w:rtl/>
@@ -3205,14 +3072,12 @@
         </w:rPr>
         <w:t xml:space="preserve"> آپلود </w:t>
       </w:r>
-      <w:proofErr w:type="spellStart"/>
       <w:r>
         <w:rPr>
           <w:lang w:bidi="fa-IR"/>
         </w:rPr>
         <w:t>profile_image</w:t>
       </w:r>
-      <w:proofErr w:type="spellEnd"/>
       <w:r>
         <w:rPr>
           <w:rtl/>
@@ -3736,21 +3601,7 @@
         <w:rPr>
           <w:lang w:bidi="fa-IR"/>
         </w:rPr>
-        <w:t>context</w:t>
-      </w:r>
-      <w:proofErr w:type="gramStart"/>
-      <w:r>
-        <w:rPr>
-          <w:lang w:bidi="fa-IR"/>
-        </w:rPr>
-        <w:t>={</w:t>
-      </w:r>
-      <w:proofErr w:type="gramEnd"/>
-      <w:r>
-        <w:rPr>
-          <w:lang w:bidi="fa-IR"/>
-        </w:rPr>
-        <w:t>'request': request}</w:t>
+        <w:t>context={'request': request}</w:t>
       </w:r>
       <w:r>
         <w:rPr>
@@ -3978,14 +3829,12 @@
         </w:rPr>
         <w:t xml:space="preserve">هر وقت بخوایم اطلاعات </w:t>
       </w:r>
-      <w:proofErr w:type="spellStart"/>
       <w:r>
         <w:rPr>
           <w:lang w:bidi="fa-IR"/>
         </w:rPr>
         <w:t>request.user</w:t>
       </w:r>
-      <w:proofErr w:type="spellEnd"/>
       <w:r>
         <w:rPr>
           <w:rFonts w:hint="cs"/>
@@ -4137,14 +3986,12 @@
         </w:rPr>
         <w:t xml:space="preserve"> </w:t>
       </w:r>
-      <w:proofErr w:type="spellStart"/>
       <w:r>
         <w:rPr>
           <w:lang w:bidi="fa-IR"/>
         </w:rPr>
         <w:t>request.user</w:t>
       </w:r>
-      <w:proofErr w:type="spellEnd"/>
       <w:r>
         <w:rPr>
           <w:rtl/>
@@ -4422,14 +4269,12 @@
         </w:rPr>
         <w:t xml:space="preserve"> تا از متد </w:t>
       </w:r>
-      <w:proofErr w:type="spellStart"/>
       <w:r>
         <w:rPr>
           <w:lang w:bidi="fa-IR"/>
         </w:rPr>
         <w:t>build_absolute_uri</w:t>
       </w:r>
-      <w:proofErr w:type="spellEnd"/>
       <w:r>
         <w:rPr>
           <w:rtl/>
@@ -4535,29 +4380,7 @@
         <w:rPr>
           <w:lang w:bidi="fa-IR"/>
         </w:rPr>
-        <w:t xml:space="preserve">python manage.py </w:t>
-      </w:r>
-      <w:proofErr w:type="spellStart"/>
-      <w:r>
-        <w:rPr>
-          <w:lang w:bidi="fa-IR"/>
-        </w:rPr>
-        <w:t>dumpdata</w:t>
-      </w:r>
-      <w:proofErr w:type="spellEnd"/>
-      <w:r>
-        <w:rPr>
-          <w:lang w:bidi="fa-IR"/>
-        </w:rPr>
-        <w:t xml:space="preserve"> &gt; </w:t>
-      </w:r>
-      <w:proofErr w:type="spellStart"/>
-      <w:proofErr w:type="gramStart"/>
-      <w:r>
-        <w:rPr>
-          <w:lang w:bidi="fa-IR"/>
-        </w:rPr>
-        <w:t>backup.</w:t>
+        <w:t>python manage.py dumpdata &gt; backup.</w:t>
       </w:r>
       <w:r>
         <w:rPr>
@@ -4565,22 +4388,12 @@
         </w:rPr>
         <w:t>json</w:t>
       </w:r>
-      <w:proofErr w:type="spellEnd"/>
-      <w:proofErr w:type="gramEnd"/>
-      <w:r>
-        <w:rPr>
-          <w:lang w:bidi="fa-IR"/>
-        </w:rPr>
-        <w:t xml:space="preserve"> --settings=</w:t>
-      </w:r>
-      <w:proofErr w:type="spellStart"/>
-      <w:r>
-        <w:rPr>
-          <w:lang w:bidi="fa-IR"/>
-        </w:rPr>
-        <w:t>config.settings.dev</w:t>
-      </w:r>
-      <w:proofErr w:type="spellEnd"/>
+      <w:r>
+        <w:rPr>
+          <w:lang w:bidi="fa-IR"/>
+        </w:rPr>
+        <w:t xml:space="preserve"> --settings=config.settings.dev</w:t>
+      </w:r>
     </w:p>
     <w:p>
       <w:pPr>
@@ -4655,30 +4468,8 @@
         <w:rPr>
           <w:lang w:bidi="fa-IR"/>
         </w:rPr>
-        <w:t xml:space="preserve">from </w:t>
-      </w:r>
-      <w:proofErr w:type="spellStart"/>
-      <w:r>
-        <w:rPr>
-          <w:lang w:bidi="fa-IR"/>
-        </w:rPr>
-        <w:t>rest_framework_simplejwt.views</w:t>
-      </w:r>
-      <w:proofErr w:type="spellEnd"/>
-      <w:r>
-        <w:rPr>
-          <w:lang w:bidi="fa-IR"/>
-        </w:rPr>
-        <w:t xml:space="preserve"> import </w:t>
-      </w:r>
-      <w:proofErr w:type="spellStart"/>
-      <w:r>
-        <w:rPr>
-          <w:lang w:bidi="fa-IR"/>
-        </w:rPr>
-        <w:t>TokenObtainPairView</w:t>
-      </w:r>
-      <w:proofErr w:type="spellEnd"/>
+        <w:t>from rest_framework_simplejwt.views import TokenObtainPairView</w:t>
+      </w:r>
       <w:r>
         <w:rPr>
           <w:rFonts w:hint="cs"/>
@@ -4687,14 +4478,12 @@
         </w:rPr>
         <w:t xml:space="preserve"> در </w:t>
       </w:r>
-      <w:proofErr w:type="spellStart"/>
       <w:r>
         <w:rPr>
           <w:lang w:bidi="fa-IR"/>
         </w:rPr>
         <w:t>url</w:t>
       </w:r>
-      <w:proofErr w:type="spellEnd"/>
       <w:r>
         <w:rPr>
           <w:rFonts w:hint="cs"/>
@@ -4866,7 +4655,7 @@
               </wp:anchor>
             </w:drawing>
           </mc:Choice>
-          <mc:Fallback>
+          <mc:Fallback xmlns:w16sdtfl="http://schemas.microsoft.com/office/word/2024/wordml/sdtformatlock" xmlns:w16du="http://schemas.microsoft.com/office/word/2023/wordml/word16du">
             <w:pict>
               <v:rect w14:anchorId="30FC8F7B" id="Rectangle 13" o:spid="_x0000_s1026" style="position:absolute;margin-left:-1.8pt;margin-top:12.9pt;width:612.6pt;height:510pt;z-index:-251657216;visibility:visible;mso-wrap-style:square;mso-width-percent:0;mso-height-percent:0;mso-wrap-distance-left:9pt;mso-wrap-distance-top:0;mso-wrap-distance-right:9pt;mso-wrap-distance-bottom:0;mso-position-horizontal:absolute;mso-position-horizontal-relative:page;mso-position-vertical:absolute;mso-position-vertical-relative:text;mso-width-percent:0;mso-height-percent:0;mso-width-relative:margin;mso-height-relative:margin;v-text-anchor:middle" o:gfxdata="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" fillcolor="red" stroked="f" strokeweight="1pt">
                 <v:fill opacity="38036f"/>
@@ -5127,7 +4916,7 @@
               </wp:anchor>
             </w:drawing>
           </mc:Choice>
-          <mc:Fallback>
+          <mc:Fallback xmlns:w16sdtfl="http://schemas.microsoft.com/office/word/2024/wordml/sdtformatlock" xmlns:w16du="http://schemas.microsoft.com/office/word/2023/wordml/word16du">
             <w:pict>
               <v:rect w14:anchorId="67BF5527" id="Rectangle 17" o:spid="_x0000_s1026" style="position:absolute;margin-left:0;margin-top:-84.6pt;width:612.6pt;height:362.4pt;z-index:-251655168;visibility:visible;mso-wrap-style:square;mso-width-percent:0;mso-height-percent:0;mso-wrap-distance-left:9pt;mso-wrap-distance-top:0;mso-wrap-distance-right:9pt;mso-wrap-distance-bottom:0;mso-position-horizontal:left;mso-position-horizontal-relative:page;mso-position-vertical:absolute;mso-position-vertical-relative:text;mso-width-percent:0;mso-height-percent:0;mso-width-relative:margin;mso-height-relative:margin;v-text-anchor:middle" o:gfxdata="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" fillcolor="red" stroked="f" strokeweight="1pt">
                 <v:fill opacity="38036f"/>
@@ -5234,14 +5023,12 @@
         </w:rPr>
         <w:t xml:space="preserve">فراموشی رمز عبور با ایمیل: </w:t>
       </w:r>
-      <w:proofErr w:type="spellStart"/>
       <w:r>
         <w:rPr>
           <w:lang w:bidi="fa-IR"/>
         </w:rPr>
         <w:t>passwordReset</w:t>
       </w:r>
-      <w:proofErr w:type="spellEnd"/>
     </w:p>
     <w:p>
       <w:pPr>
@@ -5317,14 +5104,12 @@
         </w:rPr>
         <w:t xml:space="preserve">با استفاده از </w:t>
       </w:r>
-      <w:proofErr w:type="spellStart"/>
       <w:r>
         <w:rPr>
           <w:lang w:bidi="fa-IR"/>
         </w:rPr>
         <w:t>passwordresettokengnerator</w:t>
       </w:r>
-      <w:proofErr w:type="spellEnd"/>
       <w:r>
         <w:rPr>
           <w:rFonts w:hint="cs"/>
@@ -5356,14 +5141,12 @@
         </w:rPr>
         <w:t xml:space="preserve">چون </w:t>
       </w:r>
-      <w:proofErr w:type="spellStart"/>
       <w:r>
         <w:rPr>
           <w:lang w:bidi="fa-IR"/>
         </w:rPr>
         <w:t>PasswordResetTokenGenerator</w:t>
       </w:r>
-      <w:proofErr w:type="spellEnd"/>
       <w:r>
         <w:rPr>
           <w:rtl/>
@@ -5386,14 +5169,12 @@
         </w:rPr>
         <w:t xml:space="preserve"> با استفاده از اطلاعات کاربر (مثل </w:t>
       </w:r>
-      <w:proofErr w:type="spellStart"/>
       <w:r>
         <w:rPr>
           <w:lang w:bidi="fa-IR"/>
         </w:rPr>
         <w:t>last_login</w:t>
       </w:r>
-      <w:proofErr w:type="spellEnd"/>
       <w:r>
         <w:rPr>
           <w:rtl/>
@@ -5573,14 +5354,12 @@
         </w:rPr>
         <w:t xml:space="preserve"> با توجه به </w:t>
       </w:r>
-      <w:proofErr w:type="spellStart"/>
       <w:r>
         <w:rPr>
           <w:lang w:bidi="fa-IR"/>
         </w:rPr>
         <w:t>uid</w:t>
       </w:r>
-      <w:proofErr w:type="spellEnd"/>
       <w:r>
         <w:rPr>
           <w:rtl/>
@@ -5858,14 +5637,12 @@
         </w:rPr>
         <w:t xml:space="preserve"> فعال باشه ما میدونیم کاربر کیه پس وقتی میخوام کد رو براش ارسال کنیم دیگه شماره موبایل یا ایمیلشو نمیگیریم که مطابقت بدیم با کد بلکه یوزر رو از طریق </w:t>
       </w:r>
-      <w:proofErr w:type="spellStart"/>
       <w:r>
         <w:rPr>
           <w:lang w:bidi="fa-IR"/>
         </w:rPr>
         <w:t>user_id</w:t>
       </w:r>
-      <w:proofErr w:type="spellEnd"/>
       <w:r>
         <w:rPr>
           <w:rFonts w:hint="cs"/>
@@ -6165,14 +5942,12 @@
         </w:rPr>
         <w:t xml:space="preserve"> است که در </w:t>
       </w:r>
-      <w:proofErr w:type="spellStart"/>
       <w:r>
         <w:rPr>
           <w:lang w:bidi="fa-IR"/>
         </w:rPr>
         <w:t>QuerySet</w:t>
       </w:r>
-      <w:proofErr w:type="spellEnd"/>
       <w:r>
         <w:rPr>
           <w:rtl/>
@@ -7111,27 +6886,11 @@
           <w:lang w:bidi="fa-IR"/>
         </w:rPr>
       </w:pPr>
-      <w:proofErr w:type="spellStart"/>
-      <w:proofErr w:type="gramStart"/>
-      <w:r>
-        <w:rPr>
-          <w:lang w:bidi="fa-IR"/>
-        </w:rPr>
-        <w:t>Getattr</w:t>
-      </w:r>
-      <w:proofErr w:type="spellEnd"/>
-      <w:r>
-        <w:rPr>
-          <w:lang w:bidi="fa-IR"/>
-        </w:rPr>
-        <w:t>(</w:t>
-      </w:r>
-      <w:proofErr w:type="gramEnd"/>
-      <w:r>
-        <w:rPr>
-          <w:lang w:bidi="fa-IR"/>
-        </w:rPr>
-        <w:t>)</w:t>
+      <w:r>
+        <w:rPr>
+          <w:lang w:bidi="fa-IR"/>
+        </w:rPr>
+        <w:t>Getattr()</w:t>
       </w:r>
       <w:r>
         <w:rPr>
@@ -7285,14 +7044,12 @@
         </w:rPr>
         <w:t xml:space="preserve"> و </w:t>
       </w:r>
-      <w:proofErr w:type="spellStart"/>
       <w:r>
         <w:rPr>
           <w:lang w:bidi="fa-IR"/>
         </w:rPr>
         <w:t>content_type</w:t>
       </w:r>
-      <w:proofErr w:type="spellEnd"/>
       <w:r>
         <w:rPr>
           <w:rFonts w:hint="cs"/>
@@ -7362,14 +7119,12 @@
         </w:rPr>
         <w:t xml:space="preserve">بین </w:t>
       </w:r>
-      <w:proofErr w:type="spellStart"/>
       <w:r>
         <w:rPr>
           <w:lang w:bidi="fa-IR"/>
         </w:rPr>
         <w:t>set_password</w:t>
       </w:r>
-      <w:proofErr w:type="spellEnd"/>
       <w:r>
         <w:rPr>
           <w:rFonts w:hint="cs"/>
@@ -7378,14 +7133,12 @@
         </w:rPr>
         <w:t xml:space="preserve"> و </w:t>
       </w:r>
-      <w:proofErr w:type="spellStart"/>
       <w:r>
         <w:rPr>
           <w:lang w:bidi="fa-IR"/>
         </w:rPr>
         <w:t>make_password</w:t>
       </w:r>
-      <w:proofErr w:type="spellEnd"/>
       <w:r>
         <w:rPr>
           <w:rFonts w:hint="cs"/>
@@ -7398,7 +7151,6 @@
     <w:p>
       <w:pPr>
         <w:rPr>
-          <w:rFonts w:hint="cs"/>
           <w:rtl/>
           <w:lang w:bidi="fa-IR"/>
         </w:rPr>
@@ -7648,6 +7400,443 @@
     <w:p>
       <w:pPr>
         <w:rPr>
+          <w:b/>
+          <w:bCs/>
+          <w:color w:val="3A3A3A" w:themeColor="background2" w:themeShade="40"/>
+          <w:sz w:val="32"/>
+          <w:szCs w:val="32"/>
+          <w:rtl/>
+        </w:rPr>
+      </w:pPr>
+    </w:p>
+    <w:p>
+      <w:pPr>
+        <w:rPr>
+          <w:b/>
+          <w:bCs/>
+          <w:color w:val="3A3A3A" w:themeColor="background2" w:themeShade="40"/>
+          <w:sz w:val="32"/>
+          <w:szCs w:val="32"/>
+          <w:rtl/>
+        </w:rPr>
+      </w:pPr>
+      <w:r>
+        <w:rPr>
+          <w:b/>
+          <w:bCs/>
+          <w:color w:val="3A3A3A" w:themeColor="background2" w:themeShade="40"/>
+          <w:sz w:val="32"/>
+          <w:szCs w:val="32"/>
+          <w:rtl/>
+        </w:rPr>
+        <w:lastRenderedPageBreak/>
+        <w:drawing>
+          <wp:inline distT="0" distB="0" distL="0" distR="0" wp14:anchorId="6DF9645D" wp14:editId="506DACC0">
+            <wp:extent cx="5943600" cy="2266950"/>
+            <wp:effectExtent l="0" t="0" r="0" b="0"/>
+            <wp:docPr id="15" name="Picture 15"/>
+            <wp:cNvGraphicFramePr>
+              <a:graphicFrameLocks xmlns:a="http://schemas.openxmlformats.org/drawingml/2006/main" noChangeAspect="1"/>
+            </wp:cNvGraphicFramePr>
+            <a:graphic xmlns:a="http://schemas.openxmlformats.org/drawingml/2006/main">
+              <a:graphicData uri="http://schemas.openxmlformats.org/drawingml/2006/picture">
+                <pic:pic xmlns:pic="http://schemas.openxmlformats.org/drawingml/2006/picture">
+                  <pic:nvPicPr>
+                    <pic:cNvPr id="1" name=""/>
+                    <pic:cNvPicPr/>
+                  </pic:nvPicPr>
+                  <pic:blipFill>
+                    <a:blip r:embed="rId36"/>
+                    <a:stretch>
+                      <a:fillRect/>
+                    </a:stretch>
+                  </pic:blipFill>
+                  <pic:spPr>
+                    <a:xfrm>
+                      <a:off x="0" y="0"/>
+                      <a:ext cx="5943600" cy="2266950"/>
+                    </a:xfrm>
+                    <a:prstGeom prst="rect">
+                      <a:avLst/>
+                    </a:prstGeom>
+                  </pic:spPr>
+                </pic:pic>
+              </a:graphicData>
+            </a:graphic>
+          </wp:inline>
+        </w:drawing>
+      </w:r>
+    </w:p>
+    <w:p>
+      <w:pPr>
+        <w:rPr>
+          <w:b/>
+          <w:bCs/>
+          <w:color w:val="3A3A3A" w:themeColor="background2" w:themeShade="40"/>
+          <w:sz w:val="32"/>
+          <w:szCs w:val="32"/>
+          <w:rtl/>
+        </w:rPr>
+      </w:pPr>
+    </w:p>
+    <w:p>
+      <w:pPr>
+        <w:rPr>
+          <w:b/>
+          <w:bCs/>
+          <w:color w:val="3A3A3A" w:themeColor="background2" w:themeShade="40"/>
+          <w:sz w:val="32"/>
+          <w:szCs w:val="32"/>
+          <w:rtl/>
+        </w:rPr>
+      </w:pPr>
+      <w:r>
+        <w:rPr>
+          <w:b/>
+          <w:bCs/>
+          <w:color w:val="3A3A3A" w:themeColor="background2" w:themeShade="40"/>
+          <w:sz w:val="32"/>
+          <w:szCs w:val="32"/>
+          <w:rtl/>
+        </w:rPr>
+        <w:drawing>
+          <wp:inline distT="0" distB="0" distL="0" distR="0" wp14:anchorId="7F0F4E77" wp14:editId="60B77DB1">
+            <wp:extent cx="5943600" cy="4236085"/>
+            <wp:effectExtent l="0" t="0" r="0" b="0"/>
+            <wp:docPr id="19" name="Picture 19"/>
+            <wp:cNvGraphicFramePr>
+              <a:graphicFrameLocks xmlns:a="http://schemas.openxmlformats.org/drawingml/2006/main" noChangeAspect="1"/>
+            </wp:cNvGraphicFramePr>
+            <a:graphic xmlns:a="http://schemas.openxmlformats.org/drawingml/2006/main">
+              <a:graphicData uri="http://schemas.openxmlformats.org/drawingml/2006/picture">
+                <pic:pic xmlns:pic="http://schemas.openxmlformats.org/drawingml/2006/picture">
+                  <pic:nvPicPr>
+                    <pic:cNvPr id="1" name=""/>
+                    <pic:cNvPicPr/>
+                  </pic:nvPicPr>
+                  <pic:blipFill>
+                    <a:blip r:embed="rId37"/>
+                    <a:stretch>
+                      <a:fillRect/>
+                    </a:stretch>
+                  </pic:blipFill>
+                  <pic:spPr>
+                    <a:xfrm>
+                      <a:off x="0" y="0"/>
+                      <a:ext cx="5943600" cy="4236085"/>
+                    </a:xfrm>
+                    <a:prstGeom prst="rect">
+                      <a:avLst/>
+                    </a:prstGeom>
+                  </pic:spPr>
+                </pic:pic>
+              </a:graphicData>
+            </a:graphic>
+          </wp:inline>
+        </w:drawing>
+      </w:r>
+    </w:p>
+    <w:p>
+      <w:pPr>
+        <w:rPr>
+          <w:b/>
+          <w:bCs/>
+          <w:color w:val="3A3A3A" w:themeColor="background2" w:themeShade="40"/>
+          <w:sz w:val="32"/>
+          <w:szCs w:val="32"/>
+          <w:rtl/>
+        </w:rPr>
+      </w:pPr>
+    </w:p>
+    <w:p>
+      <w:pPr>
+        <w:rPr>
+          <w:b/>
+          <w:bCs/>
+          <w:color w:val="3A3A3A" w:themeColor="background2" w:themeShade="40"/>
+          <w:sz w:val="32"/>
+          <w:szCs w:val="32"/>
+          <w:rtl/>
+        </w:rPr>
+      </w:pPr>
+      <w:r>
+        <w:rPr>
+          <w:b/>
+          <w:bCs/>
+          <w:color w:val="3A3A3A" w:themeColor="background2" w:themeShade="40"/>
+          <w:sz w:val="32"/>
+          <w:szCs w:val="32"/>
+          <w:rtl/>
+        </w:rPr>
+        <w:lastRenderedPageBreak/>
+        <w:drawing>
+          <wp:inline distT="0" distB="0" distL="0" distR="0" wp14:anchorId="2138BDAE" wp14:editId="66FE73CE">
+            <wp:extent cx="5943600" cy="2879725"/>
+            <wp:effectExtent l="0" t="0" r="0" b="0"/>
+            <wp:docPr id="20" name="Picture 20"/>
+            <wp:cNvGraphicFramePr>
+              <a:graphicFrameLocks xmlns:a="http://schemas.openxmlformats.org/drawingml/2006/main" noChangeAspect="1"/>
+            </wp:cNvGraphicFramePr>
+            <a:graphic xmlns:a="http://schemas.openxmlformats.org/drawingml/2006/main">
+              <a:graphicData uri="http://schemas.openxmlformats.org/drawingml/2006/picture">
+                <pic:pic xmlns:pic="http://schemas.openxmlformats.org/drawingml/2006/picture">
+                  <pic:nvPicPr>
+                    <pic:cNvPr id="1" name=""/>
+                    <pic:cNvPicPr/>
+                  </pic:nvPicPr>
+                  <pic:blipFill>
+                    <a:blip r:embed="rId38"/>
+                    <a:stretch>
+                      <a:fillRect/>
+                    </a:stretch>
+                  </pic:blipFill>
+                  <pic:spPr>
+                    <a:xfrm>
+                      <a:off x="0" y="0"/>
+                      <a:ext cx="5943600" cy="2879725"/>
+                    </a:xfrm>
+                    <a:prstGeom prst="rect">
+                      <a:avLst/>
+                    </a:prstGeom>
+                  </pic:spPr>
+                </pic:pic>
+              </a:graphicData>
+            </a:graphic>
+          </wp:inline>
+        </w:drawing>
+      </w:r>
+    </w:p>
+    <w:p>
+      <w:pPr>
+        <w:rPr>
+          <w:b/>
+          <w:bCs/>
+          <w:color w:val="3A3A3A" w:themeColor="background2" w:themeShade="40"/>
+          <w:sz w:val="32"/>
+          <w:szCs w:val="32"/>
+          <w:rtl/>
+        </w:rPr>
+      </w:pPr>
+    </w:p>
+    <w:p>
+      <w:pPr>
+        <w:rPr>
+          <w:b/>
+          <w:bCs/>
+          <w:color w:val="3A3A3A" w:themeColor="background2" w:themeShade="40"/>
+          <w:sz w:val="32"/>
+          <w:szCs w:val="32"/>
+          <w:rtl/>
+        </w:rPr>
+      </w:pPr>
+      <w:r>
+        <w:rPr>
+          <w:b/>
+          <w:bCs/>
+          <w:color w:val="3A3A3A" w:themeColor="background2" w:themeShade="40"/>
+          <w:sz w:val="32"/>
+          <w:szCs w:val="32"/>
+          <w:rtl/>
+        </w:rPr>
+        <w:drawing>
+          <wp:inline distT="0" distB="0" distL="0" distR="0" wp14:anchorId="455EE025" wp14:editId="15A36092">
+            <wp:extent cx="5943600" cy="1241425"/>
+            <wp:effectExtent l="0" t="0" r="0" b="0"/>
+            <wp:docPr id="21" name="Picture 21"/>
+            <wp:cNvGraphicFramePr>
+              <a:graphicFrameLocks xmlns:a="http://schemas.openxmlformats.org/drawingml/2006/main" noChangeAspect="1"/>
+            </wp:cNvGraphicFramePr>
+            <a:graphic xmlns:a="http://schemas.openxmlformats.org/drawingml/2006/main">
+              <a:graphicData uri="http://schemas.openxmlformats.org/drawingml/2006/picture">
+                <pic:pic xmlns:pic="http://schemas.openxmlformats.org/drawingml/2006/picture">
+                  <pic:nvPicPr>
+                    <pic:cNvPr id="1" name=""/>
+                    <pic:cNvPicPr/>
+                  </pic:nvPicPr>
+                  <pic:blipFill>
+                    <a:blip r:embed="rId39"/>
+                    <a:stretch>
+                      <a:fillRect/>
+                    </a:stretch>
+                  </pic:blipFill>
+                  <pic:spPr>
+                    <a:xfrm>
+                      <a:off x="0" y="0"/>
+                      <a:ext cx="5943600" cy="1241425"/>
+                    </a:xfrm>
+                    <a:prstGeom prst="rect">
+                      <a:avLst/>
+                    </a:prstGeom>
+                  </pic:spPr>
+                </pic:pic>
+              </a:graphicData>
+            </a:graphic>
+          </wp:inline>
+        </w:drawing>
+      </w:r>
+    </w:p>
+    <w:p>
+      <w:pPr>
+        <w:rPr>
+          <w:b/>
+          <w:bCs/>
+          <w:color w:val="3A3A3A" w:themeColor="background2" w:themeShade="40"/>
+          <w:sz w:val="32"/>
+          <w:szCs w:val="32"/>
+          <w:rtl/>
+        </w:rPr>
+      </w:pPr>
+    </w:p>
+    <w:p>
+      <w:pPr>
+        <w:rPr>
+          <w:b/>
+          <w:bCs/>
+          <w:color w:val="3A3A3A" w:themeColor="background2" w:themeShade="40"/>
+          <w:sz w:val="32"/>
+          <w:szCs w:val="32"/>
+        </w:rPr>
+      </w:pPr>
+      <w:r>
+        <w:rPr>
+          <w:b/>
+          <w:bCs/>
+          <w:color w:val="3A3A3A" w:themeColor="background2" w:themeShade="40"/>
+          <w:sz w:val="32"/>
+          <w:szCs w:val="32"/>
+          <w:rtl/>
+        </w:rPr>
+        <w:drawing>
+          <wp:inline distT="0" distB="0" distL="0" distR="0" wp14:anchorId="61F3EB45" wp14:editId="667D7622">
+            <wp:extent cx="5943600" cy="2215515"/>
+            <wp:effectExtent l="0" t="0" r="0" b="0"/>
+            <wp:docPr id="22" name="Picture 22"/>
+            <wp:cNvGraphicFramePr>
+              <a:graphicFrameLocks xmlns:a="http://schemas.openxmlformats.org/drawingml/2006/main" noChangeAspect="1"/>
+            </wp:cNvGraphicFramePr>
+            <a:graphic xmlns:a="http://schemas.openxmlformats.org/drawingml/2006/main">
+              <a:graphicData uri="http://schemas.openxmlformats.org/drawingml/2006/picture">
+                <pic:pic xmlns:pic="http://schemas.openxmlformats.org/drawingml/2006/picture">
+                  <pic:nvPicPr>
+                    <pic:cNvPr id="1" name=""/>
+                    <pic:cNvPicPr/>
+                  </pic:nvPicPr>
+                  <pic:blipFill>
+                    <a:blip r:embed="rId40"/>
+                    <a:stretch>
+                      <a:fillRect/>
+                    </a:stretch>
+                  </pic:blipFill>
+                  <pic:spPr>
+                    <a:xfrm>
+                      <a:off x="0" y="0"/>
+                      <a:ext cx="5943600" cy="2215515"/>
+                    </a:xfrm>
+                    <a:prstGeom prst="rect">
+                      <a:avLst/>
+                    </a:prstGeom>
+                  </pic:spPr>
+                </pic:pic>
+              </a:graphicData>
+            </a:graphic>
+          </wp:inline>
+        </w:drawing>
+      </w:r>
+    </w:p>
+    <w:p>
+      <w:pPr>
+        <w:rPr>
+          <w:b/>
+          <w:bCs/>
+          <w:color w:val="3A3A3A" w:themeColor="background2" w:themeShade="40"/>
+          <w:sz w:val="32"/>
+          <w:szCs w:val="32"/>
+        </w:rPr>
+      </w:pPr>
+    </w:p>
+    <w:p>
+      <w:pPr>
+        <w:rPr>
+          <w:b/>
+          <w:bCs/>
+          <w:color w:val="3A3A3A" w:themeColor="background2" w:themeShade="40"/>
+          <w:sz w:val="32"/>
+          <w:szCs w:val="32"/>
+        </w:rPr>
+      </w:pPr>
+      <w:r>
+        <w:rPr>
+          <w:b/>
+          <w:bCs/>
+          <w:color w:val="3A3A3A" w:themeColor="background2" w:themeShade="40"/>
+          <w:sz w:val="32"/>
+          <w:szCs w:val="32"/>
+          <w:rtl/>
+        </w:rPr>
+        <w:lastRenderedPageBreak/>
+        <w:drawing>
+          <wp:inline distT="0" distB="0" distL="0" distR="0" wp14:anchorId="40129B7B" wp14:editId="47E745A4">
+            <wp:extent cx="5943600" cy="1995805"/>
+            <wp:effectExtent l="0" t="0" r="0" b="4445"/>
+            <wp:docPr id="23" name="Picture 23"/>
+            <wp:cNvGraphicFramePr>
+              <a:graphicFrameLocks xmlns:a="http://schemas.openxmlformats.org/drawingml/2006/main" noChangeAspect="1"/>
+            </wp:cNvGraphicFramePr>
+            <a:graphic xmlns:a="http://schemas.openxmlformats.org/drawingml/2006/main">
+              <a:graphicData uri="http://schemas.openxmlformats.org/drawingml/2006/picture">
+                <pic:pic xmlns:pic="http://schemas.openxmlformats.org/drawingml/2006/picture">
+                  <pic:nvPicPr>
+                    <pic:cNvPr id="1" name=""/>
+                    <pic:cNvPicPr/>
+                  </pic:nvPicPr>
+                  <pic:blipFill>
+                    <a:blip r:embed="rId41"/>
+                    <a:stretch>
+                      <a:fillRect/>
+                    </a:stretch>
+                  </pic:blipFill>
+                  <pic:spPr>
+                    <a:xfrm>
+                      <a:off x="0" y="0"/>
+                      <a:ext cx="5943600" cy="1995805"/>
+                    </a:xfrm>
+                    <a:prstGeom prst="rect">
+                      <a:avLst/>
+                    </a:prstGeom>
+                  </pic:spPr>
+                </pic:pic>
+              </a:graphicData>
+            </a:graphic>
+          </wp:inline>
+        </w:drawing>
+      </w:r>
+      <w:r>
+        <w:rPr>
+          <w:rFonts w:hint="cs"/>
+          <w:b/>
+          <w:bCs/>
+          <w:color w:val="3A3A3A" w:themeColor="background2" w:themeShade="40"/>
+          <w:sz w:val="32"/>
+          <w:szCs w:val="32"/>
+          <w:rtl/>
+        </w:rPr>
+        <w:t xml:space="preserve"> </w:t>
+      </w:r>
+      <w:r>
+        <w:rPr>
+          <w:b/>
+          <w:bCs/>
+          <w:color w:val="3A3A3A" w:themeColor="background2" w:themeShade="40"/>
+          <w:sz w:val="32"/>
+          <w:szCs w:val="32"/>
+          <w:rtl/>
+        </w:rPr>
+        <w:tab/>
+      </w:r>
+    </w:p>
+    <w:p>
+      <w:pPr>
+        <w:rPr>
           <w:rtl/>
           <w:lang w:bidi="fa-IR"/>
         </w:rPr>
@@ -7664,7 +7853,7 @@
 </file>
 
 <file path=word/endnotes.xml><?xml version="1.0" encoding="utf-8"?>
-<w:endnotes xmlns:wpc="http://schemas.microsoft.com/office/word/2010/wordprocessingCanvas" xmlns:cx="http://schemas.microsoft.com/office/drawing/2014/chartex" xmlns:cx1="http://schemas.microsoft.com/office/drawing/2015/9/8/chartex" xmlns:cx2="http://schemas.microsoft.com/office/drawing/2015/10/21/chartex" xmlns:cx3="http://schemas.microsoft.com/office/drawing/2016/5/9/chartex" xmlns:cx4="http://schemas.microsoft.com/office/drawing/2016/5/10/chartex" xmlns:cx5="http://schemas.microsoft.com/office/drawing/2016/5/11/chartex" xmlns:cx6="http://schemas.microsoft.com/office/drawing/2016/5/12/chartex" xmlns:cx7="http://schemas.microsoft.com/office/drawing/2016/5/13/chartex" xmlns:cx8="http://schemas.microsoft.com/office/drawing/2016/5/14/chartex" xmlns:mc="http://schemas.openxmlformats.org/markup-compatibility/2006" xmlns:aink="http://schemas.microsoft.com/office/drawing/2016/ink" xmlns:am3d="http://schemas.microsoft.com/office/drawing/2017/model3d" xmlns:o="urn:schemas-microsoft-com:office:office" xmlns:oel="http://schemas.microsoft.com/office/2019/extlst" xmlns:r="http://schemas.openxmlformats.org/officeDocument/2006/relationships" xmlns:m="http://schemas.openxmlformats.org/officeDocument/2006/math" xmlns:v="urn:schemas-microsoft-com:vml" xmlns:wp14="http://schemas.microsoft.com/office/word/2010/wordprocessingDrawing" xmlns:wp="http://schemas.openxmlformats.org/drawingml/2006/wordprocessingDrawing" xmlns:w10="urn:schemas-microsoft-com:office:word" xmlns:w="http://schemas.openxmlformats.org/wordprocessingml/2006/main" xmlns:w14="http://schemas.microsoft.com/office/word/2010/wordml" xmlns:w15="http://schemas.microsoft.com/office/word/2012/wordml" xmlns:w16cex="http://schemas.microsoft.com/office/word/2018/wordml/cex" xmlns:w16cid="http://schemas.microsoft.com/office/word/2016/wordml/cid" xmlns:w16="http://schemas.microsoft.com/office/word/2018/wordml" xmlns:w16du="http://schemas.microsoft.com/office/word/2023/wordml/word16du" xmlns:w16sdtdh="http://schemas.microsoft.com/office/word/2020/wordml/sdtdatahash" xmlns:w16sdtfl="http://schemas.microsoft.com/office/word/2024/wordml/sdtformatlock" xmlns:w16se="http://schemas.microsoft.com/office/word/2015/wordml/symex" xmlns:wpg="http://schemas.microsoft.com/office/word/2010/wordprocessingGroup" xmlns:wpi="http://schemas.microsoft.com/office/word/2010/wordprocessingInk" xmlns:wne="http://schemas.microsoft.com/office/word/2006/wordml" xmlns:wps="http://schemas.microsoft.com/office/word/2010/wordprocessingShape" mc:Ignorable="w14 w15 w16se w16cid w16 w16cex w16sdtdh w16sdtfl w16du wp14">
+<w:endnotes xmlns:wpc="http://schemas.microsoft.com/office/word/2010/wordprocessingCanvas" xmlns:cx="http://schemas.microsoft.com/office/drawing/2014/chartex" xmlns:cx1="http://schemas.microsoft.com/office/drawing/2015/9/8/chartex" xmlns:cx2="http://schemas.microsoft.com/office/drawing/2015/10/21/chartex" xmlns:cx3="http://schemas.microsoft.com/office/drawing/2016/5/9/chartex" xmlns:cx4="http://schemas.microsoft.com/office/drawing/2016/5/10/chartex" xmlns:cx5="http://schemas.microsoft.com/office/drawing/2016/5/11/chartex" xmlns:cx6="http://schemas.microsoft.com/office/drawing/2016/5/12/chartex" xmlns:cx7="http://schemas.microsoft.com/office/drawing/2016/5/13/chartex" xmlns:cx8="http://schemas.microsoft.com/office/drawing/2016/5/14/chartex" xmlns:mc="http://schemas.openxmlformats.org/markup-compatibility/2006" xmlns:aink="http://schemas.microsoft.com/office/drawing/2016/ink" xmlns:am3d="http://schemas.microsoft.com/office/drawing/2017/model3d" xmlns:o="urn:schemas-microsoft-com:office:office" xmlns:oel="http://schemas.microsoft.com/office/2019/extlst" xmlns:r="http://schemas.openxmlformats.org/officeDocument/2006/relationships" xmlns:m="http://schemas.openxmlformats.org/officeDocument/2006/math" xmlns:v="urn:schemas-microsoft-com:vml" xmlns:wp14="http://schemas.microsoft.com/office/word/2010/wordprocessingDrawing" xmlns:wp="http://schemas.openxmlformats.org/drawingml/2006/wordprocessingDrawing" xmlns:w10="urn:schemas-microsoft-com:office:word" xmlns:w="http://schemas.openxmlformats.org/wordprocessingml/2006/main" xmlns:w14="http://schemas.microsoft.com/office/word/2010/wordml" xmlns:w15="http://schemas.microsoft.com/office/word/2012/wordml" xmlns:w16cex="http://schemas.microsoft.com/office/word/2018/wordml/cex" xmlns:w16cid="http://schemas.microsoft.com/office/word/2016/wordml/cid" xmlns:w16="http://schemas.microsoft.com/office/word/2018/wordml" xmlns:w16sdtdh="http://schemas.microsoft.com/office/word/2020/wordml/sdtdatahash" xmlns:w16se="http://schemas.microsoft.com/office/word/2015/wordml/symex" xmlns:wpg="http://schemas.microsoft.com/office/word/2010/wordprocessingGroup" xmlns:wpi="http://schemas.microsoft.com/office/word/2010/wordprocessingInk" xmlns:wne="http://schemas.microsoft.com/office/word/2006/wordml" xmlns:wps="http://schemas.microsoft.com/office/word/2010/wordprocessingShape" mc:Ignorable="w14 w15 w16se w16cid w16 w16cex w16sdtdh wp14">
   <w:endnote w:type="separator" w:id="-1">
     <w:p>
       <w:pPr>
@@ -7689,7 +7878,7 @@
 </file>
 
 <file path=word/footnotes.xml><?xml version="1.0" encoding="utf-8"?>
-<w:footnotes xmlns:wpc="http://schemas.microsoft.com/office/word/2010/wordprocessingCanvas" xmlns:cx="http://schemas.microsoft.com/office/drawing/2014/chartex" xmlns:cx1="http://schemas.microsoft.com/office/drawing/2015/9/8/chartex" xmlns:cx2="http://schemas.microsoft.com/office/drawing/2015/10/21/chartex" xmlns:cx3="http://schemas.microsoft.com/office/drawing/2016/5/9/chartex" xmlns:cx4="http://schemas.microsoft.com/office/drawing/2016/5/10/chartex" xmlns:cx5="http://schemas.microsoft.com/office/drawing/2016/5/11/chartex" xmlns:cx6="http://schemas.microsoft.com/office/drawing/2016/5/12/chartex" xmlns:cx7="http://schemas.microsoft.com/office/drawing/2016/5/13/chartex" xmlns:cx8="http://schemas.microsoft.com/office/drawing/2016/5/14/chartex" xmlns:mc="http://schemas.openxmlformats.org/markup-compatibility/2006" xmlns:aink="http://schemas.microsoft.com/office/drawing/2016/ink" xmlns:am3d="http://schemas.microsoft.com/office/drawing/2017/model3d" xmlns:o="urn:schemas-microsoft-com:office:office" xmlns:oel="http://schemas.microsoft.com/office/2019/extlst" xmlns:r="http://schemas.openxmlformats.org/officeDocument/2006/relationships" xmlns:m="http://schemas.openxmlformats.org/officeDocument/2006/math" xmlns:v="urn:schemas-microsoft-com:vml" xmlns:wp14="http://schemas.microsoft.com/office/word/2010/wordprocessingDrawing" xmlns:wp="http://schemas.openxmlformats.org/drawingml/2006/wordprocessingDrawing" xmlns:w10="urn:schemas-microsoft-com:office:word" xmlns:w="http://schemas.openxmlformats.org/wordprocessingml/2006/main" xmlns:w14="http://schemas.microsoft.com/office/word/2010/wordml" xmlns:w15="http://schemas.microsoft.com/office/word/2012/wordml" xmlns:w16cex="http://schemas.microsoft.com/office/word/2018/wordml/cex" xmlns:w16cid="http://schemas.microsoft.com/office/word/2016/wordml/cid" xmlns:w16="http://schemas.microsoft.com/office/word/2018/wordml" xmlns:w16du="http://schemas.microsoft.com/office/word/2023/wordml/word16du" xmlns:w16sdtdh="http://schemas.microsoft.com/office/word/2020/wordml/sdtdatahash" xmlns:w16sdtfl="http://schemas.microsoft.com/office/word/2024/wordml/sdtformatlock" xmlns:w16se="http://schemas.microsoft.com/office/word/2015/wordml/symex" xmlns:wpg="http://schemas.microsoft.com/office/word/2010/wordprocessingGroup" xmlns:wpi="http://schemas.microsoft.com/office/word/2010/wordprocessingInk" xmlns:wne="http://schemas.microsoft.com/office/word/2006/wordml" xmlns:wps="http://schemas.microsoft.com/office/word/2010/wordprocessingShape" mc:Ignorable="w14 w15 w16se w16cid w16 w16cex w16sdtdh w16sdtfl w16du wp14">
+<w:footnotes xmlns:wpc="http://schemas.microsoft.com/office/word/2010/wordprocessingCanvas" xmlns:cx="http://schemas.microsoft.com/office/drawing/2014/chartex" xmlns:cx1="http://schemas.microsoft.com/office/drawing/2015/9/8/chartex" xmlns:cx2="http://schemas.microsoft.com/office/drawing/2015/10/21/chartex" xmlns:cx3="http://schemas.microsoft.com/office/drawing/2016/5/9/chartex" xmlns:cx4="http://schemas.microsoft.com/office/drawing/2016/5/10/chartex" xmlns:cx5="http://schemas.microsoft.com/office/drawing/2016/5/11/chartex" xmlns:cx6="http://schemas.microsoft.com/office/drawing/2016/5/12/chartex" xmlns:cx7="http://schemas.microsoft.com/office/drawing/2016/5/13/chartex" xmlns:cx8="http://schemas.microsoft.com/office/drawing/2016/5/14/chartex" xmlns:mc="http://schemas.openxmlformats.org/markup-compatibility/2006" xmlns:aink="http://schemas.microsoft.com/office/drawing/2016/ink" xmlns:am3d="http://schemas.microsoft.com/office/drawing/2017/model3d" xmlns:o="urn:schemas-microsoft-com:office:office" xmlns:oel="http://schemas.microsoft.com/office/2019/extlst" xmlns:r="http://schemas.openxmlformats.org/officeDocument/2006/relationships" xmlns:m="http://schemas.openxmlformats.org/officeDocument/2006/math" xmlns:v="urn:schemas-microsoft-com:vml" xmlns:wp14="http://schemas.microsoft.com/office/word/2010/wordprocessingDrawing" xmlns:wp="http://schemas.openxmlformats.org/drawingml/2006/wordprocessingDrawing" xmlns:w10="urn:schemas-microsoft-com:office:word" xmlns:w="http://schemas.openxmlformats.org/wordprocessingml/2006/main" xmlns:w14="http://schemas.microsoft.com/office/word/2010/wordml" xmlns:w15="http://schemas.microsoft.com/office/word/2012/wordml" xmlns:w16cex="http://schemas.microsoft.com/office/word/2018/wordml/cex" xmlns:w16cid="http://schemas.microsoft.com/office/word/2016/wordml/cid" xmlns:w16="http://schemas.microsoft.com/office/word/2018/wordml" xmlns:w16sdtdh="http://schemas.microsoft.com/office/word/2020/wordml/sdtdatahash" xmlns:w16se="http://schemas.microsoft.com/office/word/2015/wordml/symex" xmlns:wpg="http://schemas.microsoft.com/office/word/2010/wordprocessingGroup" xmlns:wpi="http://schemas.microsoft.com/office/word/2010/wordprocessingInk" xmlns:wne="http://schemas.microsoft.com/office/word/2006/wordml" xmlns:wps="http://schemas.microsoft.com/office/word/2010/wordprocessingShape" mc:Ignorable="w14 w15 w16se w16cid w16 w16cex w16sdtdh wp14">
   <w:footnote w:type="separator" w:id="-1">
     <w:p>
       <w:pPr>
@@ -7714,7 +7903,7 @@
 </file>
 
 <file path=word/numbering.xml><?xml version="1.0" encoding="utf-8"?>
-<w:numbering xmlns:wpc="http://schemas.microsoft.com/office/word/2010/wordprocessingCanvas" xmlns:cx="http://schemas.microsoft.com/office/drawing/2014/chartex" xmlns:cx1="http://schemas.microsoft.com/office/drawing/2015/9/8/chartex" xmlns:cx2="http://schemas.microsoft.com/office/drawing/2015/10/21/chartex" xmlns:cx3="http://schemas.microsoft.com/office/drawing/2016/5/9/chartex" xmlns:cx4="http://schemas.microsoft.com/office/drawing/2016/5/10/chartex" xmlns:cx5="http://schemas.microsoft.com/office/drawing/2016/5/11/chartex" xmlns:cx6="http://schemas.microsoft.com/office/drawing/2016/5/12/chartex" xmlns:cx7="http://schemas.microsoft.com/office/drawing/2016/5/13/chartex" xmlns:cx8="http://schemas.microsoft.com/office/drawing/2016/5/14/chartex" xmlns:mc="http://schemas.openxmlformats.org/markup-compatibility/2006" xmlns:aink="http://schemas.microsoft.com/office/drawing/2016/ink" xmlns:am3d="http://schemas.microsoft.com/office/drawing/2017/model3d" xmlns:o="urn:schemas-microsoft-com:office:office" xmlns:oel="http://schemas.microsoft.com/office/2019/extlst" xmlns:r="http://schemas.openxmlformats.org/officeDocument/2006/relationships" xmlns:m="http://schemas.openxmlformats.org/officeDocument/2006/math" xmlns:v="urn:schemas-microsoft-com:vml" xmlns:wp14="http://schemas.microsoft.com/office/word/2010/wordprocessingDrawing" xmlns:wp="http://schemas.openxmlformats.org/drawingml/2006/wordprocessingDrawing" xmlns:w10="urn:schemas-microsoft-com:office:word" xmlns:w="http://schemas.openxmlformats.org/wordprocessingml/2006/main" xmlns:w14="http://schemas.microsoft.com/office/word/2010/wordml" xmlns:w15="http://schemas.microsoft.com/office/word/2012/wordml" xmlns:w16cex="http://schemas.microsoft.com/office/word/2018/wordml/cex" xmlns:w16cid="http://schemas.microsoft.com/office/word/2016/wordml/cid" xmlns:w16="http://schemas.microsoft.com/office/word/2018/wordml" xmlns:w16du="http://schemas.microsoft.com/office/word/2023/wordml/word16du" xmlns:w16sdtdh="http://schemas.microsoft.com/office/word/2020/wordml/sdtdatahash" xmlns:w16sdtfl="http://schemas.microsoft.com/office/word/2024/wordml/sdtformatlock" xmlns:w16se="http://schemas.microsoft.com/office/word/2015/wordml/symex" xmlns:wpg="http://schemas.microsoft.com/office/word/2010/wordprocessingGroup" xmlns:wpi="http://schemas.microsoft.com/office/word/2010/wordprocessingInk" xmlns:wne="http://schemas.microsoft.com/office/word/2006/wordml" xmlns:wps="http://schemas.microsoft.com/office/word/2010/wordprocessingShape" mc:Ignorable="w14 w15 w16se w16cid w16 w16cex w16sdtdh w16sdtfl w16du wp14">
+<w:numbering xmlns:wpc="http://schemas.microsoft.com/office/word/2010/wordprocessingCanvas" xmlns:cx="http://schemas.microsoft.com/office/drawing/2014/chartex" xmlns:cx1="http://schemas.microsoft.com/office/drawing/2015/9/8/chartex" xmlns:cx2="http://schemas.microsoft.com/office/drawing/2015/10/21/chartex" xmlns:cx3="http://schemas.microsoft.com/office/drawing/2016/5/9/chartex" xmlns:cx4="http://schemas.microsoft.com/office/drawing/2016/5/10/chartex" xmlns:cx5="http://schemas.microsoft.com/office/drawing/2016/5/11/chartex" xmlns:cx6="http://schemas.microsoft.com/office/drawing/2016/5/12/chartex" xmlns:cx7="http://schemas.microsoft.com/office/drawing/2016/5/13/chartex" xmlns:cx8="http://schemas.microsoft.com/office/drawing/2016/5/14/chartex" xmlns:mc="http://schemas.openxmlformats.org/markup-compatibility/2006" xmlns:aink="http://schemas.microsoft.com/office/drawing/2016/ink" xmlns:am3d="http://schemas.microsoft.com/office/drawing/2017/model3d" xmlns:o="urn:schemas-microsoft-com:office:office" xmlns:oel="http://schemas.microsoft.com/office/2019/extlst" xmlns:r="http://schemas.openxmlformats.org/officeDocument/2006/relationships" xmlns:m="http://schemas.openxmlformats.org/officeDocument/2006/math" xmlns:v="urn:schemas-microsoft-com:vml" xmlns:wp14="http://schemas.microsoft.com/office/word/2010/wordprocessingDrawing" xmlns:wp="http://schemas.openxmlformats.org/drawingml/2006/wordprocessingDrawing" xmlns:w10="urn:schemas-microsoft-com:office:word" xmlns:w="http://schemas.openxmlformats.org/wordprocessingml/2006/main" xmlns:w14="http://schemas.microsoft.com/office/word/2010/wordml" xmlns:w15="http://schemas.microsoft.com/office/word/2012/wordml" xmlns:w16cex="http://schemas.microsoft.com/office/word/2018/wordml/cex" xmlns:w16cid="http://schemas.microsoft.com/office/word/2016/wordml/cid" xmlns:w16="http://schemas.microsoft.com/office/word/2018/wordml" xmlns:w16sdtdh="http://schemas.microsoft.com/office/word/2020/wordml/sdtdatahash" xmlns:w16se="http://schemas.microsoft.com/office/word/2015/wordml/symex" xmlns:wpg="http://schemas.microsoft.com/office/word/2010/wordprocessingGroup" xmlns:wpi="http://schemas.microsoft.com/office/word/2010/wordprocessingInk" xmlns:wne="http://schemas.microsoft.com/office/word/2006/wordml" xmlns:wps="http://schemas.microsoft.com/office/word/2010/wordprocessingShape" mc:Ignorable="w14 w15 w16se w16cid w16 w16cex w16sdtdh wp14">
   <w:abstractNum w:abstractNumId="0" w15:restartNumberingAfterBreak="0">
     <w:nsid w:val="264566F6"/>
     <w:multiLevelType w:val="hybridMultilevel"/>
@@ -7835,7 +8024,7 @@
 </file>
 
 <file path=word/styles.xml><?xml version="1.0" encoding="utf-8"?>
-<w:styles xmlns:mc="http://schemas.openxmlformats.org/markup-compatibility/2006" xmlns:r="http://schemas.openxmlformats.org/officeDocument/2006/relationships" xmlns:w="http://schemas.openxmlformats.org/wordprocessingml/2006/main" xmlns:w14="http://schemas.microsoft.com/office/word/2010/wordml" xmlns:w15="http://schemas.microsoft.com/office/word/2012/wordml" xmlns:w16cex="http://schemas.microsoft.com/office/word/2018/wordml/cex" xmlns:w16cid="http://schemas.microsoft.com/office/word/2016/wordml/cid" xmlns:w16="http://schemas.microsoft.com/office/word/2018/wordml" xmlns:w16du="http://schemas.microsoft.com/office/word/2023/wordml/word16du" xmlns:w16sdtdh="http://schemas.microsoft.com/office/word/2020/wordml/sdtdatahash" xmlns:w16sdtfl="http://schemas.microsoft.com/office/word/2024/wordml/sdtformatlock" xmlns:w16se="http://schemas.microsoft.com/office/word/2015/wordml/symex" mc:Ignorable="w14 w15 w16se w16cid w16 w16cex w16sdtdh w16sdtfl w16du">
+<w:styles xmlns:mc="http://schemas.openxmlformats.org/markup-compatibility/2006" xmlns:r="http://schemas.openxmlformats.org/officeDocument/2006/relationships" xmlns:w="http://schemas.openxmlformats.org/wordprocessingml/2006/main" xmlns:w14="http://schemas.microsoft.com/office/word/2010/wordml" xmlns:w15="http://schemas.microsoft.com/office/word/2012/wordml" xmlns:w16cex="http://schemas.microsoft.com/office/word/2018/wordml/cex" xmlns:w16cid="http://schemas.microsoft.com/office/word/2016/wordml/cid" xmlns:w16="http://schemas.microsoft.com/office/word/2018/wordml" xmlns:w16sdtdh="http://schemas.microsoft.com/office/word/2020/wordml/sdtdatahash" xmlns:w16se="http://schemas.microsoft.com/office/word/2015/wordml/symex" mc:Ignorable="w14 w15 w16se w16cid w16 w16cex w16sdtdh">
   <w:docDefaults>
     <w:rPrDefault>
       <w:rPr>

</xml_diff>

<commit_message>
(PASE 1): add delete profile image in serializer
</commit_message>
<xml_diff>
--- a/mygisplatform.docx
+++ b/mygisplatform.docx
@@ -1,6 +1,6 @@
 
 <file path=word/document.xml><?xml version="1.0" encoding="utf-8"?>
-<w:document xmlns:wpc="http://schemas.microsoft.com/office/word/2010/wordprocessingCanvas" xmlns:cx="http://schemas.microsoft.com/office/drawing/2014/chartex" xmlns:cx1="http://schemas.microsoft.com/office/drawing/2015/9/8/chartex" xmlns:cx2="http://schemas.microsoft.com/office/drawing/2015/10/21/chartex" xmlns:cx3="http://schemas.microsoft.com/office/drawing/2016/5/9/chartex" xmlns:cx4="http://schemas.microsoft.com/office/drawing/2016/5/10/chartex" xmlns:cx5="http://schemas.microsoft.com/office/drawing/2016/5/11/chartex" xmlns:cx6="http://schemas.microsoft.com/office/drawing/2016/5/12/chartex" xmlns:cx7="http://schemas.microsoft.com/office/drawing/2016/5/13/chartex" xmlns:cx8="http://schemas.microsoft.com/office/drawing/2016/5/14/chartex" xmlns:mc="http://schemas.openxmlformats.org/markup-compatibility/2006" xmlns:aink="http://schemas.microsoft.com/office/drawing/2016/ink" xmlns:am3d="http://schemas.microsoft.com/office/drawing/2017/model3d" xmlns:o="urn:schemas-microsoft-com:office:office" xmlns:oel="http://schemas.microsoft.com/office/2019/extlst" xmlns:r="http://schemas.openxmlformats.org/officeDocument/2006/relationships" xmlns:m="http://schemas.openxmlformats.org/officeDocument/2006/math" xmlns:v="urn:schemas-microsoft-com:vml" xmlns:wp14="http://schemas.microsoft.com/office/word/2010/wordprocessingDrawing" xmlns:wp="http://schemas.openxmlformats.org/drawingml/2006/wordprocessingDrawing" xmlns:w10="urn:schemas-microsoft-com:office:word" xmlns:w="http://schemas.openxmlformats.org/wordprocessingml/2006/main" xmlns:w14="http://schemas.microsoft.com/office/word/2010/wordml" xmlns:w15="http://schemas.microsoft.com/office/word/2012/wordml" xmlns:w16cex="http://schemas.microsoft.com/office/word/2018/wordml/cex" xmlns:w16cid="http://schemas.microsoft.com/office/word/2016/wordml/cid" xmlns:w16="http://schemas.microsoft.com/office/word/2018/wordml" xmlns:w16sdtdh="http://schemas.microsoft.com/office/word/2020/wordml/sdtdatahash" xmlns:w16se="http://schemas.microsoft.com/office/word/2015/wordml/symex" xmlns:wpg="http://schemas.microsoft.com/office/word/2010/wordprocessingGroup" xmlns:wpi="http://schemas.microsoft.com/office/word/2010/wordprocessingInk" xmlns:wne="http://schemas.microsoft.com/office/word/2006/wordml" xmlns:wps="http://schemas.microsoft.com/office/word/2010/wordprocessingShape" mc:Ignorable="w14 w15 w16se w16cid w16 w16cex w16sdtdh wp14">
+<w:document xmlns:wpc="http://schemas.microsoft.com/office/word/2010/wordprocessingCanvas" xmlns:cx="http://schemas.microsoft.com/office/drawing/2014/chartex" xmlns:cx1="http://schemas.microsoft.com/office/drawing/2015/9/8/chartex" xmlns:cx2="http://schemas.microsoft.com/office/drawing/2015/10/21/chartex" xmlns:cx3="http://schemas.microsoft.com/office/drawing/2016/5/9/chartex" xmlns:cx4="http://schemas.microsoft.com/office/drawing/2016/5/10/chartex" xmlns:cx5="http://schemas.microsoft.com/office/drawing/2016/5/11/chartex" xmlns:cx6="http://schemas.microsoft.com/office/drawing/2016/5/12/chartex" xmlns:cx7="http://schemas.microsoft.com/office/drawing/2016/5/13/chartex" xmlns:cx8="http://schemas.microsoft.com/office/drawing/2016/5/14/chartex" xmlns:mc="http://schemas.openxmlformats.org/markup-compatibility/2006" xmlns:aink="http://schemas.microsoft.com/office/drawing/2016/ink" xmlns:am3d="http://schemas.microsoft.com/office/drawing/2017/model3d" xmlns:o="urn:schemas-microsoft-com:office:office" xmlns:oel="http://schemas.microsoft.com/office/2019/extlst" xmlns:r="http://schemas.openxmlformats.org/officeDocument/2006/relationships" xmlns:m="http://schemas.openxmlformats.org/officeDocument/2006/math" xmlns:v="urn:schemas-microsoft-com:vml" xmlns:wp14="http://schemas.microsoft.com/office/word/2010/wordprocessingDrawing" xmlns:wp="http://schemas.openxmlformats.org/drawingml/2006/wordprocessingDrawing" xmlns:w10="urn:schemas-microsoft-com:office:word" xmlns:w="http://schemas.openxmlformats.org/wordprocessingml/2006/main" xmlns:w14="http://schemas.microsoft.com/office/word/2010/wordml" xmlns:w15="http://schemas.microsoft.com/office/word/2012/wordml" xmlns:w16cex="http://schemas.microsoft.com/office/word/2018/wordml/cex" xmlns:w16cid="http://schemas.microsoft.com/office/word/2016/wordml/cid" xmlns:w16="http://schemas.microsoft.com/office/word/2018/wordml" xmlns:w16du="http://schemas.microsoft.com/office/word/2023/wordml/word16du" xmlns:w16sdtdh="http://schemas.microsoft.com/office/word/2020/wordml/sdtdatahash" xmlns:w16sdtfl="http://schemas.microsoft.com/office/word/2024/wordml/sdtformatlock" xmlns:w16se="http://schemas.microsoft.com/office/word/2015/wordml/symex" xmlns:wpg="http://schemas.microsoft.com/office/word/2010/wordprocessingGroup" xmlns:wpi="http://schemas.microsoft.com/office/word/2010/wordprocessingInk" xmlns:wne="http://schemas.microsoft.com/office/word/2006/wordml" xmlns:wps="http://schemas.microsoft.com/office/word/2010/wordprocessingShape" mc:Ignorable="w14 w15 w16se w16cid w16 w16cex w16sdtdh w16sdtfl w16du wp14">
   <w:body>
     <w:p>
       <w:pPr>
@@ -4655,7 +4655,7 @@
               </wp:anchor>
             </w:drawing>
           </mc:Choice>
-          <mc:Fallback xmlns:w16sdtfl="http://schemas.microsoft.com/office/word/2024/wordml/sdtformatlock" xmlns:w16du="http://schemas.microsoft.com/office/word/2023/wordml/word16du">
+          <mc:Fallback>
             <w:pict>
               <v:rect w14:anchorId="30FC8F7B" id="Rectangle 13" o:spid="_x0000_s1026" style="position:absolute;margin-left:-1.8pt;margin-top:12.9pt;width:612.6pt;height:510pt;z-index:-251657216;visibility:visible;mso-wrap-style:square;mso-width-percent:0;mso-height-percent:0;mso-wrap-distance-left:9pt;mso-wrap-distance-top:0;mso-wrap-distance-right:9pt;mso-wrap-distance-bottom:0;mso-position-horizontal:absolute;mso-position-horizontal-relative:page;mso-position-vertical:absolute;mso-position-vertical-relative:text;mso-width-percent:0;mso-height-percent:0;mso-width-relative:margin;mso-height-relative:margin;v-text-anchor:middle" o:gfxdata="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" fillcolor="red" stroked="f" strokeweight="1pt">
                 <v:fill opacity="38036f"/>
@@ -4916,7 +4916,7 @@
               </wp:anchor>
             </w:drawing>
           </mc:Choice>
-          <mc:Fallback xmlns:w16sdtfl="http://schemas.microsoft.com/office/word/2024/wordml/sdtformatlock" xmlns:w16du="http://schemas.microsoft.com/office/word/2023/wordml/word16du">
+          <mc:Fallback>
             <w:pict>
               <v:rect w14:anchorId="67BF5527" id="Rectangle 17" o:spid="_x0000_s1026" style="position:absolute;margin-left:0;margin-top:-84.6pt;width:612.6pt;height:362.4pt;z-index:-251655168;visibility:visible;mso-wrap-style:square;mso-width-percent:0;mso-height-percent:0;mso-wrap-distance-left:9pt;mso-wrap-distance-top:0;mso-wrap-distance-right:9pt;mso-wrap-distance-bottom:0;mso-position-horizontal:left;mso-position-horizontal-relative:page;mso-position-vertical:absolute;mso-position-vertical-relative:text;mso-width-percent:0;mso-height-percent:0;mso-width-relative:margin;mso-height-relative:margin;v-text-anchor:middle" o:gfxdata="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" fillcolor="red" stroked="f" strokeweight="1pt">
                 <v:fill opacity="38036f"/>
@@ -7424,6 +7424,7 @@
         <w:rPr>
           <w:b/>
           <w:bCs/>
+          <w:noProof/>
           <w:color w:val="3A3A3A" w:themeColor="background2" w:themeShade="40"/>
           <w:sz w:val="32"/>
           <w:szCs w:val="32"/>
@@ -7494,6 +7495,7 @@
         <w:rPr>
           <w:b/>
           <w:bCs/>
+          <w:noProof/>
           <w:color w:val="3A3A3A" w:themeColor="background2" w:themeShade="40"/>
           <w:sz w:val="32"/>
           <w:szCs w:val="32"/>
@@ -7563,6 +7565,7 @@
         <w:rPr>
           <w:b/>
           <w:bCs/>
+          <w:noProof/>
           <w:color w:val="3A3A3A" w:themeColor="background2" w:themeShade="40"/>
           <w:sz w:val="32"/>
           <w:szCs w:val="32"/>
@@ -7633,6 +7636,7 @@
         <w:rPr>
           <w:b/>
           <w:bCs/>
+          <w:noProof/>
           <w:color w:val="3A3A3A" w:themeColor="background2" w:themeShade="40"/>
           <w:sz w:val="32"/>
           <w:szCs w:val="32"/>
@@ -7701,6 +7705,7 @@
         <w:rPr>
           <w:b/>
           <w:bCs/>
+          <w:noProof/>
           <w:color w:val="3A3A3A" w:themeColor="background2" w:themeShade="40"/>
           <w:sz w:val="32"/>
           <w:szCs w:val="32"/>
@@ -7768,6 +7773,7 @@
         <w:rPr>
           <w:b/>
           <w:bCs/>
+          <w:noProof/>
           <w:color w:val="3A3A3A" w:themeColor="background2" w:themeShade="40"/>
           <w:sz w:val="32"/>
           <w:szCs w:val="32"/>
@@ -7810,29 +7816,397 @@
           </wp:inline>
         </w:drawing>
       </w:r>
-      <w:r>
-        <w:rPr>
-          <w:rFonts w:hint="cs"/>
+    </w:p>
+    <w:p>
+      <w:pPr>
+        <w:rPr>
           <w:b/>
           <w:bCs/>
           <w:color w:val="3A3A3A" w:themeColor="background2" w:themeShade="40"/>
           <w:sz w:val="32"/>
           <w:szCs w:val="32"/>
-          <w:rtl/>
-        </w:rPr>
-        <w:t xml:space="preserve"> </w:t>
-      </w:r>
-      <w:r>
+        </w:rPr>
+      </w:pPr>
+    </w:p>
+    <w:p>
+      <w:pPr>
         <w:rPr>
           <w:b/>
           <w:bCs/>
           <w:color w:val="3A3A3A" w:themeColor="background2" w:themeShade="40"/>
           <w:sz w:val="32"/>
           <w:szCs w:val="32"/>
+        </w:rPr>
+      </w:pPr>
+    </w:p>
+    <w:p>
+      <w:pPr>
+        <w:rPr>
+          <w:b/>
+          <w:bCs/>
+          <w:color w:val="3A3A3A" w:themeColor="background2" w:themeShade="40"/>
+          <w:sz w:val="32"/>
+          <w:szCs w:val="32"/>
+        </w:rPr>
+      </w:pPr>
+      <w:r>
+        <w:rPr>
+          <w:rFonts w:hint="cs"/>
+          <w:b/>
+          <w:bCs/>
+          <w:color w:val="3A3A3A" w:themeColor="background2" w:themeShade="40"/>
+          <w:sz w:val="32"/>
+          <w:szCs w:val="32"/>
+          <w:rtl/>
+        </w:rPr>
+        <w:t xml:space="preserve"> </w:t>
+      </w:r>
+      <w:r>
+        <w:rPr>
+          <w:b/>
+          <w:bCs/>
+          <w:color w:val="3A3A3A" w:themeColor="background2" w:themeShade="40"/>
+          <w:sz w:val="32"/>
+          <w:szCs w:val="32"/>
           <w:rtl/>
         </w:rPr>
         <w:tab/>
       </w:r>
+    </w:p>
+    <w:p>
+      <w:pPr>
+        <w:jc w:val="right"/>
+        <w:rPr>
+          <w:lang w:bidi="fa-IR"/>
+        </w:rPr>
+      </w:pPr>
+      <w:r>
+        <w:rPr>
+          <w:lang w:bidi="fa-IR"/>
+        </w:rPr>
+        <w:t>parser_classes = (MultiPartParser, FormParser)</w:t>
+      </w:r>
+    </w:p>
+    <w:p>
+      <w:r>
+        <w:rPr>
+          <w:rtl/>
+        </w:rPr>
+        <w:t>باعث میشه</w:t>
+      </w:r>
+      <w:r>
+        <w:rPr>
+          <w:lang w:bidi="fa-IR"/>
+        </w:rPr>
+        <w:t xml:space="preserve"> request.data </w:t>
+      </w:r>
+      <w:r>
+        <w:rPr>
+          <w:rtl/>
+        </w:rPr>
+        <w:t>و</w:t>
+      </w:r>
+      <w:r>
+        <w:rPr>
+          <w:lang w:bidi="fa-IR"/>
+        </w:rPr>
+        <w:t xml:space="preserve"> request.FILES </w:t>
+      </w:r>
+      <w:r>
+        <w:rPr>
+          <w:rtl/>
+        </w:rPr>
+        <w:t>باهم ارسال بشن</w:t>
+      </w:r>
+    </w:p>
+    <w:p>
+      <w:pPr>
+        <w:rPr>
+          <w:lang w:bidi="fa-IR"/>
+        </w:rPr>
+      </w:pPr>
+      <w:r>
+        <w:rPr>
+          <w:rtl/>
+          <w:lang w:bidi="fa-IR"/>
+        </w:rPr>
+        <w:drawing>
+          <wp:inline distT="0" distB="0" distL="0" distR="0" wp14:anchorId="7C8EF421" wp14:editId="62A97D81">
+            <wp:extent cx="5943600" cy="1202055"/>
+            <wp:effectExtent l="0" t="0" r="0" b="0"/>
+            <wp:docPr id="1900864101" name="Picture 1"/>
+            <wp:cNvGraphicFramePr>
+              <a:graphicFrameLocks xmlns:a="http://schemas.openxmlformats.org/drawingml/2006/main" noChangeAspect="1"/>
+            </wp:cNvGraphicFramePr>
+            <a:graphic xmlns:a="http://schemas.openxmlformats.org/drawingml/2006/main">
+              <a:graphicData uri="http://schemas.openxmlformats.org/drawingml/2006/picture">
+                <pic:pic xmlns:pic="http://schemas.openxmlformats.org/drawingml/2006/picture">
+                  <pic:nvPicPr>
+                    <pic:cNvPr id="1900864101" name=""/>
+                    <pic:cNvPicPr/>
+                  </pic:nvPicPr>
+                  <pic:blipFill>
+                    <a:blip r:embed="rId42"/>
+                    <a:stretch>
+                      <a:fillRect/>
+                    </a:stretch>
+                  </pic:blipFill>
+                  <pic:spPr>
+                    <a:xfrm>
+                      <a:off x="0" y="0"/>
+                      <a:ext cx="5943600" cy="1202055"/>
+                    </a:xfrm>
+                    <a:prstGeom prst="rect">
+                      <a:avLst/>
+                    </a:prstGeom>
+                  </pic:spPr>
+                </pic:pic>
+              </a:graphicData>
+            </a:graphic>
+          </wp:inline>
+        </w:drawing>
+      </w:r>
+    </w:p>
+    <w:p>
+      <w:pPr>
+        <w:jc w:val="right"/>
+        <w:rPr>
+          <w:lang w:bidi="fa-IR"/>
+        </w:rPr>
+      </w:pPr>
+      <w:r>
+        <w:rPr>
+          <w:lang w:bidi="fa-IR"/>
+        </w:rPr>
+        <w:t>partial=True</w:t>
+      </w:r>
+    </w:p>
+    <w:p>
+      <w:r>
+        <w:rPr>
+          <w:lang w:bidi="fa-IR"/>
+        </w:rPr>
+        <w:t xml:space="preserve">partial </w:t>
+      </w:r>
+      <w:r>
+        <w:rPr>
+          <w:rtl/>
+        </w:rPr>
+        <w:t>باعث میشه نخوایم همه فیلد هارو بفرستیم</w:t>
+      </w:r>
+    </w:p>
+    <w:p>
+      <w:pPr>
+        <w:rPr>
+          <w:lang w:bidi="fa-IR"/>
+        </w:rPr>
+      </w:pPr>
+      <w:r>
+        <w:rPr>
+          <w:rtl/>
+          <w:lang w:bidi="fa-IR"/>
+        </w:rPr>
+        <w:drawing>
+          <wp:inline distT="0" distB="0" distL="0" distR="0" wp14:anchorId="220F37EA" wp14:editId="3EF56386">
+            <wp:extent cx="5943600" cy="1225550"/>
+            <wp:effectExtent l="0" t="0" r="0" b="0"/>
+            <wp:docPr id="1185212807" name="Picture 1"/>
+            <wp:cNvGraphicFramePr>
+              <a:graphicFrameLocks xmlns:a="http://schemas.openxmlformats.org/drawingml/2006/main" noChangeAspect="1"/>
+            </wp:cNvGraphicFramePr>
+            <a:graphic xmlns:a="http://schemas.openxmlformats.org/drawingml/2006/main">
+              <a:graphicData uri="http://schemas.openxmlformats.org/drawingml/2006/picture">
+                <pic:pic xmlns:pic="http://schemas.openxmlformats.org/drawingml/2006/picture">
+                  <pic:nvPicPr>
+                    <pic:cNvPr id="1185212807" name=""/>
+                    <pic:cNvPicPr/>
+                  </pic:nvPicPr>
+                  <pic:blipFill>
+                    <a:blip r:embed="rId43"/>
+                    <a:stretch>
+                      <a:fillRect/>
+                    </a:stretch>
+                  </pic:blipFill>
+                  <pic:spPr>
+                    <a:xfrm>
+                      <a:off x="0" y="0"/>
+                      <a:ext cx="5943600" cy="1225550"/>
+                    </a:xfrm>
+                    <a:prstGeom prst="rect">
+                      <a:avLst/>
+                    </a:prstGeom>
+                  </pic:spPr>
+                </pic:pic>
+              </a:graphicData>
+            </a:graphic>
+          </wp:inline>
+        </w:drawing>
+      </w:r>
+    </w:p>
+    <w:p>
+      <w:pPr>
+        <w:rPr>
+          <w:rtl/>
+          <w:lang w:bidi="fa-IR"/>
+        </w:rPr>
+      </w:pPr>
+    </w:p>
+    <w:p>
+      <w:pPr>
+        <w:rPr>
+          <w:lang w:bidi="fa-IR"/>
+        </w:rPr>
+      </w:pPr>
+      <w:r>
+        <w:rPr>
+          <w:rFonts w:hint="cs"/>
+          <w:rtl/>
+          <w:lang w:bidi="fa-IR"/>
+        </w:rPr>
+        <w:t xml:space="preserve">کی از </w:t>
+      </w:r>
+      <w:r>
+        <w:rPr>
+          <w:lang w:bidi="fa-IR"/>
+        </w:rPr>
+        <w:t>SerializerMethodField</w:t>
+      </w:r>
+      <w:r>
+        <w:rPr>
+          <w:rFonts w:hint="cs"/>
+          <w:rtl/>
+          <w:lang w:bidi="fa-IR"/>
+        </w:rPr>
+        <w:t xml:space="preserve"> استفاده میکنیم؟ وقتی بخوایم یروی فیلد تغییراتی اعمال کنیم </w:t>
+      </w:r>
+      <w:r>
+        <w:rPr>
+          <w:rFonts w:hint="cs"/>
+          <w:rtl/>
+          <w:lang w:bidi="fa-IR"/>
+        </w:rPr>
+        <w:t>و به همون ظاهری که هست ارسال نشه</w:t>
+      </w:r>
+      <w:r>
+        <w:rPr>
+          <w:lang w:bidi="fa-IR"/>
+        </w:rPr>
+        <w:t xml:space="preserve"> </w:t>
+      </w:r>
+      <w:r>
+        <w:rPr>
+          <w:rFonts w:hint="cs"/>
+          <w:rtl/>
+          <w:lang w:bidi="fa-IR"/>
+        </w:rPr>
+        <w:t xml:space="preserve"> و فقط ظاهرش توی دریافت عوض میشه</w:t>
+      </w:r>
+    </w:p>
+    <w:p>
+      <w:pPr>
+        <w:rPr>
+          <w:lang w:bidi="fa-IR"/>
+        </w:rPr>
+      </w:pPr>
+      <w:r>
+        <w:rPr>
+          <w:rtl/>
+          <w:lang w:bidi="fa-IR"/>
+        </w:rPr>
+        <w:lastRenderedPageBreak/>
+        <w:drawing>
+          <wp:inline distT="0" distB="0" distL="0" distR="0" wp14:anchorId="22635133" wp14:editId="03BC6B1D">
+            <wp:extent cx="5943600" cy="2397760"/>
+            <wp:effectExtent l="0" t="0" r="0" b="2540"/>
+            <wp:docPr id="1860635101" name="Picture 1"/>
+            <wp:cNvGraphicFramePr>
+              <a:graphicFrameLocks xmlns:a="http://schemas.openxmlformats.org/drawingml/2006/main" noChangeAspect="1"/>
+            </wp:cNvGraphicFramePr>
+            <a:graphic xmlns:a="http://schemas.openxmlformats.org/drawingml/2006/main">
+              <a:graphicData uri="http://schemas.openxmlformats.org/drawingml/2006/picture">
+                <pic:pic xmlns:pic="http://schemas.openxmlformats.org/drawingml/2006/picture">
+                  <pic:nvPicPr>
+                    <pic:cNvPr id="1860635101" name=""/>
+                    <pic:cNvPicPr/>
+                  </pic:nvPicPr>
+                  <pic:blipFill>
+                    <a:blip r:embed="rId44"/>
+                    <a:stretch>
+                      <a:fillRect/>
+                    </a:stretch>
+                  </pic:blipFill>
+                  <pic:spPr>
+                    <a:xfrm>
+                      <a:off x="0" y="0"/>
+                      <a:ext cx="5943600" cy="2397760"/>
+                    </a:xfrm>
+                    <a:prstGeom prst="rect">
+                      <a:avLst/>
+                    </a:prstGeom>
+                  </pic:spPr>
+                </pic:pic>
+              </a:graphicData>
+            </a:graphic>
+          </wp:inline>
+        </w:drawing>
+      </w:r>
+    </w:p>
+    <w:p>
+      <w:pPr>
+        <w:rPr>
+          <w:rFonts w:hint="cs"/>
+          <w:lang w:bidi="fa-IR"/>
+        </w:rPr>
+      </w:pPr>
+      <w:r>
+        <w:rPr>
+          <w:rtl/>
+          <w:lang w:bidi="fa-IR"/>
+        </w:rPr>
+        <w:drawing>
+          <wp:inline distT="0" distB="0" distL="0" distR="0" wp14:anchorId="73B7319F" wp14:editId="55F78BAD">
+            <wp:extent cx="3705742" cy="2095792"/>
+            <wp:effectExtent l="0" t="0" r="9525" b="0"/>
+            <wp:docPr id="1391015250" name="Picture 1"/>
+            <wp:cNvGraphicFramePr>
+              <a:graphicFrameLocks xmlns:a="http://schemas.openxmlformats.org/drawingml/2006/main" noChangeAspect="1"/>
+            </wp:cNvGraphicFramePr>
+            <a:graphic xmlns:a="http://schemas.openxmlformats.org/drawingml/2006/main">
+              <a:graphicData uri="http://schemas.openxmlformats.org/drawingml/2006/picture">
+                <pic:pic xmlns:pic="http://schemas.openxmlformats.org/drawingml/2006/picture">
+                  <pic:nvPicPr>
+                    <pic:cNvPr id="1391015250" name=""/>
+                    <pic:cNvPicPr/>
+                  </pic:nvPicPr>
+                  <pic:blipFill>
+                    <a:blip r:embed="rId45"/>
+                    <a:stretch>
+                      <a:fillRect/>
+                    </a:stretch>
+                  </pic:blipFill>
+                  <pic:spPr>
+                    <a:xfrm>
+                      <a:off x="0" y="0"/>
+                      <a:ext cx="3705742" cy="2095792"/>
+                    </a:xfrm>
+                    <a:prstGeom prst="rect">
+                      <a:avLst/>
+                    </a:prstGeom>
+                  </pic:spPr>
+                </pic:pic>
+              </a:graphicData>
+            </a:graphic>
+          </wp:inline>
+        </w:drawing>
+      </w:r>
+    </w:p>
+    <w:p>
+      <w:pPr>
+        <w:rPr>
+          <w:rFonts w:hint="cs"/>
+          <w:lang w:bidi="fa-IR"/>
+        </w:rPr>
+      </w:pPr>
     </w:p>
     <w:p>
       <w:pPr>
@@ -7853,7 +8227,7 @@
 </file>
 
 <file path=word/endnotes.xml><?xml version="1.0" encoding="utf-8"?>
-<w:endnotes xmlns:wpc="http://schemas.microsoft.com/office/word/2010/wordprocessingCanvas" xmlns:cx="http://schemas.microsoft.com/office/drawing/2014/chartex" xmlns:cx1="http://schemas.microsoft.com/office/drawing/2015/9/8/chartex" xmlns:cx2="http://schemas.microsoft.com/office/drawing/2015/10/21/chartex" xmlns:cx3="http://schemas.microsoft.com/office/drawing/2016/5/9/chartex" xmlns:cx4="http://schemas.microsoft.com/office/drawing/2016/5/10/chartex" xmlns:cx5="http://schemas.microsoft.com/office/drawing/2016/5/11/chartex" xmlns:cx6="http://schemas.microsoft.com/office/drawing/2016/5/12/chartex" xmlns:cx7="http://schemas.microsoft.com/office/drawing/2016/5/13/chartex" xmlns:cx8="http://schemas.microsoft.com/office/drawing/2016/5/14/chartex" xmlns:mc="http://schemas.openxmlformats.org/markup-compatibility/2006" xmlns:aink="http://schemas.microsoft.com/office/drawing/2016/ink" xmlns:am3d="http://schemas.microsoft.com/office/drawing/2017/model3d" xmlns:o="urn:schemas-microsoft-com:office:office" xmlns:oel="http://schemas.microsoft.com/office/2019/extlst" xmlns:r="http://schemas.openxmlformats.org/officeDocument/2006/relationships" xmlns:m="http://schemas.openxmlformats.org/officeDocument/2006/math" xmlns:v="urn:schemas-microsoft-com:vml" xmlns:wp14="http://schemas.microsoft.com/office/word/2010/wordprocessingDrawing" xmlns:wp="http://schemas.openxmlformats.org/drawingml/2006/wordprocessingDrawing" xmlns:w10="urn:schemas-microsoft-com:office:word" xmlns:w="http://schemas.openxmlformats.org/wordprocessingml/2006/main" xmlns:w14="http://schemas.microsoft.com/office/word/2010/wordml" xmlns:w15="http://schemas.microsoft.com/office/word/2012/wordml" xmlns:w16cex="http://schemas.microsoft.com/office/word/2018/wordml/cex" xmlns:w16cid="http://schemas.microsoft.com/office/word/2016/wordml/cid" xmlns:w16="http://schemas.microsoft.com/office/word/2018/wordml" xmlns:w16sdtdh="http://schemas.microsoft.com/office/word/2020/wordml/sdtdatahash" xmlns:w16se="http://schemas.microsoft.com/office/word/2015/wordml/symex" xmlns:wpg="http://schemas.microsoft.com/office/word/2010/wordprocessingGroup" xmlns:wpi="http://schemas.microsoft.com/office/word/2010/wordprocessingInk" xmlns:wne="http://schemas.microsoft.com/office/word/2006/wordml" xmlns:wps="http://schemas.microsoft.com/office/word/2010/wordprocessingShape" mc:Ignorable="w14 w15 w16se w16cid w16 w16cex w16sdtdh wp14">
+<w:endnotes xmlns:wpc="http://schemas.microsoft.com/office/word/2010/wordprocessingCanvas" xmlns:cx="http://schemas.microsoft.com/office/drawing/2014/chartex" xmlns:cx1="http://schemas.microsoft.com/office/drawing/2015/9/8/chartex" xmlns:cx2="http://schemas.microsoft.com/office/drawing/2015/10/21/chartex" xmlns:cx3="http://schemas.microsoft.com/office/drawing/2016/5/9/chartex" xmlns:cx4="http://schemas.microsoft.com/office/drawing/2016/5/10/chartex" xmlns:cx5="http://schemas.microsoft.com/office/drawing/2016/5/11/chartex" xmlns:cx6="http://schemas.microsoft.com/office/drawing/2016/5/12/chartex" xmlns:cx7="http://schemas.microsoft.com/office/drawing/2016/5/13/chartex" xmlns:cx8="http://schemas.microsoft.com/office/drawing/2016/5/14/chartex" xmlns:mc="http://schemas.openxmlformats.org/markup-compatibility/2006" xmlns:aink="http://schemas.microsoft.com/office/drawing/2016/ink" xmlns:am3d="http://schemas.microsoft.com/office/drawing/2017/model3d" xmlns:o="urn:schemas-microsoft-com:office:office" xmlns:oel="http://schemas.microsoft.com/office/2019/extlst" xmlns:r="http://schemas.openxmlformats.org/officeDocument/2006/relationships" xmlns:m="http://schemas.openxmlformats.org/officeDocument/2006/math" xmlns:v="urn:schemas-microsoft-com:vml" xmlns:wp14="http://schemas.microsoft.com/office/word/2010/wordprocessingDrawing" xmlns:wp="http://schemas.openxmlformats.org/drawingml/2006/wordprocessingDrawing" xmlns:w10="urn:schemas-microsoft-com:office:word" xmlns:w="http://schemas.openxmlformats.org/wordprocessingml/2006/main" xmlns:w14="http://schemas.microsoft.com/office/word/2010/wordml" xmlns:w15="http://schemas.microsoft.com/office/word/2012/wordml" xmlns:w16cex="http://schemas.microsoft.com/office/word/2018/wordml/cex" xmlns:w16cid="http://schemas.microsoft.com/office/word/2016/wordml/cid" xmlns:w16="http://schemas.microsoft.com/office/word/2018/wordml" xmlns:w16du="http://schemas.microsoft.com/office/word/2023/wordml/word16du" xmlns:w16sdtdh="http://schemas.microsoft.com/office/word/2020/wordml/sdtdatahash" xmlns:w16sdtfl="http://schemas.microsoft.com/office/word/2024/wordml/sdtformatlock" xmlns:w16se="http://schemas.microsoft.com/office/word/2015/wordml/symex" xmlns:wpg="http://schemas.microsoft.com/office/word/2010/wordprocessingGroup" xmlns:wpi="http://schemas.microsoft.com/office/word/2010/wordprocessingInk" xmlns:wne="http://schemas.microsoft.com/office/word/2006/wordml" xmlns:wps="http://schemas.microsoft.com/office/word/2010/wordprocessingShape" mc:Ignorable="w14 w15 w16se w16cid w16 w16cex w16sdtdh w16sdtfl w16du wp14">
   <w:endnote w:type="separator" w:id="-1">
     <w:p>
       <w:pPr>
@@ -7878,7 +8252,7 @@
 </file>
 
 <file path=word/footnotes.xml><?xml version="1.0" encoding="utf-8"?>
-<w:footnotes xmlns:wpc="http://schemas.microsoft.com/office/word/2010/wordprocessingCanvas" xmlns:cx="http://schemas.microsoft.com/office/drawing/2014/chartex" xmlns:cx1="http://schemas.microsoft.com/office/drawing/2015/9/8/chartex" xmlns:cx2="http://schemas.microsoft.com/office/drawing/2015/10/21/chartex" xmlns:cx3="http://schemas.microsoft.com/office/drawing/2016/5/9/chartex" xmlns:cx4="http://schemas.microsoft.com/office/drawing/2016/5/10/chartex" xmlns:cx5="http://schemas.microsoft.com/office/drawing/2016/5/11/chartex" xmlns:cx6="http://schemas.microsoft.com/office/drawing/2016/5/12/chartex" xmlns:cx7="http://schemas.microsoft.com/office/drawing/2016/5/13/chartex" xmlns:cx8="http://schemas.microsoft.com/office/drawing/2016/5/14/chartex" xmlns:mc="http://schemas.openxmlformats.org/markup-compatibility/2006" xmlns:aink="http://schemas.microsoft.com/office/drawing/2016/ink" xmlns:am3d="http://schemas.microsoft.com/office/drawing/2017/model3d" xmlns:o="urn:schemas-microsoft-com:office:office" xmlns:oel="http://schemas.microsoft.com/office/2019/extlst" xmlns:r="http://schemas.openxmlformats.org/officeDocument/2006/relationships" xmlns:m="http://schemas.openxmlformats.org/officeDocument/2006/math" xmlns:v="urn:schemas-microsoft-com:vml" xmlns:wp14="http://schemas.microsoft.com/office/word/2010/wordprocessingDrawing" xmlns:wp="http://schemas.openxmlformats.org/drawingml/2006/wordprocessingDrawing" xmlns:w10="urn:schemas-microsoft-com:office:word" xmlns:w="http://schemas.openxmlformats.org/wordprocessingml/2006/main" xmlns:w14="http://schemas.microsoft.com/office/word/2010/wordml" xmlns:w15="http://schemas.microsoft.com/office/word/2012/wordml" xmlns:w16cex="http://schemas.microsoft.com/office/word/2018/wordml/cex" xmlns:w16cid="http://schemas.microsoft.com/office/word/2016/wordml/cid" xmlns:w16="http://schemas.microsoft.com/office/word/2018/wordml" xmlns:w16sdtdh="http://schemas.microsoft.com/office/word/2020/wordml/sdtdatahash" xmlns:w16se="http://schemas.microsoft.com/office/word/2015/wordml/symex" xmlns:wpg="http://schemas.microsoft.com/office/word/2010/wordprocessingGroup" xmlns:wpi="http://schemas.microsoft.com/office/word/2010/wordprocessingInk" xmlns:wne="http://schemas.microsoft.com/office/word/2006/wordml" xmlns:wps="http://schemas.microsoft.com/office/word/2010/wordprocessingShape" mc:Ignorable="w14 w15 w16se w16cid w16 w16cex w16sdtdh wp14">
+<w:footnotes xmlns:wpc="http://schemas.microsoft.com/office/word/2010/wordprocessingCanvas" xmlns:cx="http://schemas.microsoft.com/office/drawing/2014/chartex" xmlns:cx1="http://schemas.microsoft.com/office/drawing/2015/9/8/chartex" xmlns:cx2="http://schemas.microsoft.com/office/drawing/2015/10/21/chartex" xmlns:cx3="http://schemas.microsoft.com/office/drawing/2016/5/9/chartex" xmlns:cx4="http://schemas.microsoft.com/office/drawing/2016/5/10/chartex" xmlns:cx5="http://schemas.microsoft.com/office/drawing/2016/5/11/chartex" xmlns:cx6="http://schemas.microsoft.com/office/drawing/2016/5/12/chartex" xmlns:cx7="http://schemas.microsoft.com/office/drawing/2016/5/13/chartex" xmlns:cx8="http://schemas.microsoft.com/office/drawing/2016/5/14/chartex" xmlns:mc="http://schemas.openxmlformats.org/markup-compatibility/2006" xmlns:aink="http://schemas.microsoft.com/office/drawing/2016/ink" xmlns:am3d="http://schemas.microsoft.com/office/drawing/2017/model3d" xmlns:o="urn:schemas-microsoft-com:office:office" xmlns:oel="http://schemas.microsoft.com/office/2019/extlst" xmlns:r="http://schemas.openxmlformats.org/officeDocument/2006/relationships" xmlns:m="http://schemas.openxmlformats.org/officeDocument/2006/math" xmlns:v="urn:schemas-microsoft-com:vml" xmlns:wp14="http://schemas.microsoft.com/office/word/2010/wordprocessingDrawing" xmlns:wp="http://schemas.openxmlformats.org/drawingml/2006/wordprocessingDrawing" xmlns:w10="urn:schemas-microsoft-com:office:word" xmlns:w="http://schemas.openxmlformats.org/wordprocessingml/2006/main" xmlns:w14="http://schemas.microsoft.com/office/word/2010/wordml" xmlns:w15="http://schemas.microsoft.com/office/word/2012/wordml" xmlns:w16cex="http://schemas.microsoft.com/office/word/2018/wordml/cex" xmlns:w16cid="http://schemas.microsoft.com/office/word/2016/wordml/cid" xmlns:w16="http://schemas.microsoft.com/office/word/2018/wordml" xmlns:w16du="http://schemas.microsoft.com/office/word/2023/wordml/word16du" xmlns:w16sdtdh="http://schemas.microsoft.com/office/word/2020/wordml/sdtdatahash" xmlns:w16sdtfl="http://schemas.microsoft.com/office/word/2024/wordml/sdtformatlock" xmlns:w16se="http://schemas.microsoft.com/office/word/2015/wordml/symex" xmlns:wpg="http://schemas.microsoft.com/office/word/2010/wordprocessingGroup" xmlns:wpi="http://schemas.microsoft.com/office/word/2010/wordprocessingInk" xmlns:wne="http://schemas.microsoft.com/office/word/2006/wordml" xmlns:wps="http://schemas.microsoft.com/office/word/2010/wordprocessingShape" mc:Ignorable="w14 w15 w16se w16cid w16 w16cex w16sdtdh w16sdtfl w16du wp14">
   <w:footnote w:type="separator" w:id="-1">
     <w:p>
       <w:pPr>
@@ -7903,7 +8277,7 @@
 </file>
 
 <file path=word/numbering.xml><?xml version="1.0" encoding="utf-8"?>
-<w:numbering xmlns:wpc="http://schemas.microsoft.com/office/word/2010/wordprocessingCanvas" xmlns:cx="http://schemas.microsoft.com/office/drawing/2014/chartex" xmlns:cx1="http://schemas.microsoft.com/office/drawing/2015/9/8/chartex" xmlns:cx2="http://schemas.microsoft.com/office/drawing/2015/10/21/chartex" xmlns:cx3="http://schemas.microsoft.com/office/drawing/2016/5/9/chartex" xmlns:cx4="http://schemas.microsoft.com/office/drawing/2016/5/10/chartex" xmlns:cx5="http://schemas.microsoft.com/office/drawing/2016/5/11/chartex" xmlns:cx6="http://schemas.microsoft.com/office/drawing/2016/5/12/chartex" xmlns:cx7="http://schemas.microsoft.com/office/drawing/2016/5/13/chartex" xmlns:cx8="http://schemas.microsoft.com/office/drawing/2016/5/14/chartex" xmlns:mc="http://schemas.openxmlformats.org/markup-compatibility/2006" xmlns:aink="http://schemas.microsoft.com/office/drawing/2016/ink" xmlns:am3d="http://schemas.microsoft.com/office/drawing/2017/model3d" xmlns:o="urn:schemas-microsoft-com:office:office" xmlns:oel="http://schemas.microsoft.com/office/2019/extlst" xmlns:r="http://schemas.openxmlformats.org/officeDocument/2006/relationships" xmlns:m="http://schemas.openxmlformats.org/officeDocument/2006/math" xmlns:v="urn:schemas-microsoft-com:vml" xmlns:wp14="http://schemas.microsoft.com/office/word/2010/wordprocessingDrawing" xmlns:wp="http://schemas.openxmlformats.org/drawingml/2006/wordprocessingDrawing" xmlns:w10="urn:schemas-microsoft-com:office:word" xmlns:w="http://schemas.openxmlformats.org/wordprocessingml/2006/main" xmlns:w14="http://schemas.microsoft.com/office/word/2010/wordml" xmlns:w15="http://schemas.microsoft.com/office/word/2012/wordml" xmlns:w16cex="http://schemas.microsoft.com/office/word/2018/wordml/cex" xmlns:w16cid="http://schemas.microsoft.com/office/word/2016/wordml/cid" xmlns:w16="http://schemas.microsoft.com/office/word/2018/wordml" xmlns:w16sdtdh="http://schemas.microsoft.com/office/word/2020/wordml/sdtdatahash" xmlns:w16se="http://schemas.microsoft.com/office/word/2015/wordml/symex" xmlns:wpg="http://schemas.microsoft.com/office/word/2010/wordprocessingGroup" xmlns:wpi="http://schemas.microsoft.com/office/word/2010/wordprocessingInk" xmlns:wne="http://schemas.microsoft.com/office/word/2006/wordml" xmlns:wps="http://schemas.microsoft.com/office/word/2010/wordprocessingShape" mc:Ignorable="w14 w15 w16se w16cid w16 w16cex w16sdtdh wp14">
+<w:numbering xmlns:wpc="http://schemas.microsoft.com/office/word/2010/wordprocessingCanvas" xmlns:cx="http://schemas.microsoft.com/office/drawing/2014/chartex" xmlns:cx1="http://schemas.microsoft.com/office/drawing/2015/9/8/chartex" xmlns:cx2="http://schemas.microsoft.com/office/drawing/2015/10/21/chartex" xmlns:cx3="http://schemas.microsoft.com/office/drawing/2016/5/9/chartex" xmlns:cx4="http://schemas.microsoft.com/office/drawing/2016/5/10/chartex" xmlns:cx5="http://schemas.microsoft.com/office/drawing/2016/5/11/chartex" xmlns:cx6="http://schemas.microsoft.com/office/drawing/2016/5/12/chartex" xmlns:cx7="http://schemas.microsoft.com/office/drawing/2016/5/13/chartex" xmlns:cx8="http://schemas.microsoft.com/office/drawing/2016/5/14/chartex" xmlns:mc="http://schemas.openxmlformats.org/markup-compatibility/2006" xmlns:aink="http://schemas.microsoft.com/office/drawing/2016/ink" xmlns:am3d="http://schemas.microsoft.com/office/drawing/2017/model3d" xmlns:o="urn:schemas-microsoft-com:office:office" xmlns:oel="http://schemas.microsoft.com/office/2019/extlst" xmlns:r="http://schemas.openxmlformats.org/officeDocument/2006/relationships" xmlns:m="http://schemas.openxmlformats.org/officeDocument/2006/math" xmlns:v="urn:schemas-microsoft-com:vml" xmlns:wp14="http://schemas.microsoft.com/office/word/2010/wordprocessingDrawing" xmlns:wp="http://schemas.openxmlformats.org/drawingml/2006/wordprocessingDrawing" xmlns:w10="urn:schemas-microsoft-com:office:word" xmlns:w="http://schemas.openxmlformats.org/wordprocessingml/2006/main" xmlns:w14="http://schemas.microsoft.com/office/word/2010/wordml" xmlns:w15="http://schemas.microsoft.com/office/word/2012/wordml" xmlns:w16cex="http://schemas.microsoft.com/office/word/2018/wordml/cex" xmlns:w16cid="http://schemas.microsoft.com/office/word/2016/wordml/cid" xmlns:w16="http://schemas.microsoft.com/office/word/2018/wordml" xmlns:w16du="http://schemas.microsoft.com/office/word/2023/wordml/word16du" xmlns:w16sdtdh="http://schemas.microsoft.com/office/word/2020/wordml/sdtdatahash" xmlns:w16sdtfl="http://schemas.microsoft.com/office/word/2024/wordml/sdtformatlock" xmlns:w16se="http://schemas.microsoft.com/office/word/2015/wordml/symex" xmlns:wpg="http://schemas.microsoft.com/office/word/2010/wordprocessingGroup" xmlns:wpi="http://schemas.microsoft.com/office/word/2010/wordprocessingInk" xmlns:wne="http://schemas.microsoft.com/office/word/2006/wordml" xmlns:wps="http://schemas.microsoft.com/office/word/2010/wordprocessingShape" mc:Ignorable="w14 w15 w16se w16cid w16 w16cex w16sdtdh w16sdtfl w16du wp14">
   <w:abstractNum w:abstractNumId="0" w15:restartNumberingAfterBreak="0">
     <w:nsid w:val="264566F6"/>
     <w:multiLevelType w:val="hybridMultilevel"/>
@@ -8024,7 +8398,7 @@
 </file>
 
 <file path=word/styles.xml><?xml version="1.0" encoding="utf-8"?>
-<w:styles xmlns:mc="http://schemas.openxmlformats.org/markup-compatibility/2006" xmlns:r="http://schemas.openxmlformats.org/officeDocument/2006/relationships" xmlns:w="http://schemas.openxmlformats.org/wordprocessingml/2006/main" xmlns:w14="http://schemas.microsoft.com/office/word/2010/wordml" xmlns:w15="http://schemas.microsoft.com/office/word/2012/wordml" xmlns:w16cex="http://schemas.microsoft.com/office/word/2018/wordml/cex" xmlns:w16cid="http://schemas.microsoft.com/office/word/2016/wordml/cid" xmlns:w16="http://schemas.microsoft.com/office/word/2018/wordml" xmlns:w16sdtdh="http://schemas.microsoft.com/office/word/2020/wordml/sdtdatahash" xmlns:w16se="http://schemas.microsoft.com/office/word/2015/wordml/symex" mc:Ignorable="w14 w15 w16se w16cid w16 w16cex w16sdtdh">
+<w:styles xmlns:mc="http://schemas.openxmlformats.org/markup-compatibility/2006" xmlns:r="http://schemas.openxmlformats.org/officeDocument/2006/relationships" xmlns:w="http://schemas.openxmlformats.org/wordprocessingml/2006/main" xmlns:w14="http://schemas.microsoft.com/office/word/2010/wordml" xmlns:w15="http://schemas.microsoft.com/office/word/2012/wordml" xmlns:w16cex="http://schemas.microsoft.com/office/word/2018/wordml/cex" xmlns:w16cid="http://schemas.microsoft.com/office/word/2016/wordml/cid" xmlns:w16="http://schemas.microsoft.com/office/word/2018/wordml" xmlns:w16du="http://schemas.microsoft.com/office/word/2023/wordml/word16du" xmlns:w16sdtdh="http://schemas.microsoft.com/office/word/2020/wordml/sdtdatahash" xmlns:w16sdtfl="http://schemas.microsoft.com/office/word/2024/wordml/sdtformatlock" xmlns:w16se="http://schemas.microsoft.com/office/word/2015/wordml/symex" mc:Ignorable="w14 w15 w16se w16cid w16 w16cex w16sdtdh w16sdtfl w16du">
   <w:docDefaults>
     <w:rPrDefault>
       <w:rPr>
@@ -8436,7 +8810,6 @@
   <w:style w:type="character" w:default="1" w:styleId="DefaultParagraphFont">
     <w:name w:val="Default Paragraph Font"/>
     <w:uiPriority w:val="1"/>
-    <w:semiHidden/>
     <w:unhideWhenUsed/>
   </w:style>
   <w:style w:type="table" w:default="1" w:styleId="TableNormal">

</xml_diff>

<commit_message>
(PASE 1): add change mobile number serializers/view
</commit_message>
<xml_diff>
--- a/mygisplatform.docx
+++ b/mygisplatform.docx
@@ -1,6 +1,6 @@
 
 <file path=word/document.xml><?xml version="1.0" encoding="utf-8"?>
-<w:document xmlns:wpc="http://schemas.microsoft.com/office/word/2010/wordprocessingCanvas" xmlns:cx="http://schemas.microsoft.com/office/drawing/2014/chartex" xmlns:cx1="http://schemas.microsoft.com/office/drawing/2015/9/8/chartex" xmlns:cx2="http://schemas.microsoft.com/office/drawing/2015/10/21/chartex" xmlns:cx3="http://schemas.microsoft.com/office/drawing/2016/5/9/chartex" xmlns:cx4="http://schemas.microsoft.com/office/drawing/2016/5/10/chartex" xmlns:cx5="http://schemas.microsoft.com/office/drawing/2016/5/11/chartex" xmlns:cx6="http://schemas.microsoft.com/office/drawing/2016/5/12/chartex" xmlns:cx7="http://schemas.microsoft.com/office/drawing/2016/5/13/chartex" xmlns:cx8="http://schemas.microsoft.com/office/drawing/2016/5/14/chartex" xmlns:mc="http://schemas.openxmlformats.org/markup-compatibility/2006" xmlns:aink="http://schemas.microsoft.com/office/drawing/2016/ink" xmlns:am3d="http://schemas.microsoft.com/office/drawing/2017/model3d" xmlns:o="urn:schemas-microsoft-com:office:office" xmlns:oel="http://schemas.microsoft.com/office/2019/extlst" xmlns:r="http://schemas.openxmlformats.org/officeDocument/2006/relationships" xmlns:m="http://schemas.openxmlformats.org/officeDocument/2006/math" xmlns:v="urn:schemas-microsoft-com:vml" xmlns:wp14="http://schemas.microsoft.com/office/word/2010/wordprocessingDrawing" xmlns:wp="http://schemas.openxmlformats.org/drawingml/2006/wordprocessingDrawing" xmlns:w10="urn:schemas-microsoft-com:office:word" xmlns:w="http://schemas.openxmlformats.org/wordprocessingml/2006/main" xmlns:w14="http://schemas.microsoft.com/office/word/2010/wordml" xmlns:w15="http://schemas.microsoft.com/office/word/2012/wordml" xmlns:w16cex="http://schemas.microsoft.com/office/word/2018/wordml/cex" xmlns:w16cid="http://schemas.microsoft.com/office/word/2016/wordml/cid" xmlns:w16="http://schemas.microsoft.com/office/word/2018/wordml" xmlns:w16du="http://schemas.microsoft.com/office/word/2023/wordml/word16du" xmlns:w16sdtdh="http://schemas.microsoft.com/office/word/2020/wordml/sdtdatahash" xmlns:w16sdtfl="http://schemas.microsoft.com/office/word/2024/wordml/sdtformatlock" xmlns:w16se="http://schemas.microsoft.com/office/word/2015/wordml/symex" xmlns:wpg="http://schemas.microsoft.com/office/word/2010/wordprocessingGroup" xmlns:wpi="http://schemas.microsoft.com/office/word/2010/wordprocessingInk" xmlns:wne="http://schemas.microsoft.com/office/word/2006/wordml" xmlns:wps="http://schemas.microsoft.com/office/word/2010/wordprocessingShape" mc:Ignorable="w14 w15 w16se w16cid w16 w16cex w16sdtdh w16sdtfl w16du wp14">
+<w:document xmlns:wpc="http://schemas.microsoft.com/office/word/2010/wordprocessingCanvas" xmlns:cx="http://schemas.microsoft.com/office/drawing/2014/chartex" xmlns:cx1="http://schemas.microsoft.com/office/drawing/2015/9/8/chartex" xmlns:cx2="http://schemas.microsoft.com/office/drawing/2015/10/21/chartex" xmlns:cx3="http://schemas.microsoft.com/office/drawing/2016/5/9/chartex" xmlns:cx4="http://schemas.microsoft.com/office/drawing/2016/5/10/chartex" xmlns:cx5="http://schemas.microsoft.com/office/drawing/2016/5/11/chartex" xmlns:cx6="http://schemas.microsoft.com/office/drawing/2016/5/12/chartex" xmlns:cx7="http://schemas.microsoft.com/office/drawing/2016/5/13/chartex" xmlns:cx8="http://schemas.microsoft.com/office/drawing/2016/5/14/chartex" xmlns:mc="http://schemas.openxmlformats.org/markup-compatibility/2006" xmlns:aink="http://schemas.microsoft.com/office/drawing/2016/ink" xmlns:am3d="http://schemas.microsoft.com/office/drawing/2017/model3d" xmlns:o="urn:schemas-microsoft-com:office:office" xmlns:oel="http://schemas.microsoft.com/office/2019/extlst" xmlns:r="http://schemas.openxmlformats.org/officeDocument/2006/relationships" xmlns:m="http://schemas.openxmlformats.org/officeDocument/2006/math" xmlns:v="urn:schemas-microsoft-com:vml" xmlns:wp14="http://schemas.microsoft.com/office/word/2010/wordprocessingDrawing" xmlns:wp="http://schemas.openxmlformats.org/drawingml/2006/wordprocessingDrawing" xmlns:w10="urn:schemas-microsoft-com:office:word" xmlns:w="http://schemas.openxmlformats.org/wordprocessingml/2006/main" xmlns:w14="http://schemas.microsoft.com/office/word/2010/wordml" xmlns:w15="http://schemas.microsoft.com/office/word/2012/wordml" xmlns:w16cex="http://schemas.microsoft.com/office/word/2018/wordml/cex" xmlns:w16cid="http://schemas.microsoft.com/office/word/2016/wordml/cid" xmlns:w16="http://schemas.microsoft.com/office/word/2018/wordml" xmlns:w16sdtdh="http://schemas.microsoft.com/office/word/2020/wordml/sdtdatahash" xmlns:w16se="http://schemas.microsoft.com/office/word/2015/wordml/symex" xmlns:wpg="http://schemas.microsoft.com/office/word/2010/wordprocessingGroup" xmlns:wpi="http://schemas.microsoft.com/office/word/2010/wordprocessingInk" xmlns:wne="http://schemas.microsoft.com/office/word/2006/wordml" xmlns:wps="http://schemas.microsoft.com/office/word/2010/wordprocessingShape" mc:Ignorable="w14 w15 w16se w16cid w16 w16cex w16sdtdh wp14">
   <w:body>
     <w:p>
       <w:pPr>
@@ -4655,7 +4655,7 @@
               </wp:anchor>
             </w:drawing>
           </mc:Choice>
-          <mc:Fallback>
+          <mc:Fallback xmlns:w16sdtfl="http://schemas.microsoft.com/office/word/2024/wordml/sdtformatlock" xmlns:w16du="http://schemas.microsoft.com/office/word/2023/wordml/word16du">
             <w:pict>
               <v:rect w14:anchorId="30FC8F7B" id="Rectangle 13" o:spid="_x0000_s1026" style="position:absolute;margin-left:-1.8pt;margin-top:12.9pt;width:612.6pt;height:510pt;z-index:-251657216;visibility:visible;mso-wrap-style:square;mso-width-percent:0;mso-height-percent:0;mso-wrap-distance-left:9pt;mso-wrap-distance-top:0;mso-wrap-distance-right:9pt;mso-wrap-distance-bottom:0;mso-position-horizontal:absolute;mso-position-horizontal-relative:page;mso-position-vertical:absolute;mso-position-vertical-relative:text;mso-width-percent:0;mso-height-percent:0;mso-width-relative:margin;mso-height-relative:margin;v-text-anchor:middle" o:gfxdata="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" fillcolor="red" stroked="f" strokeweight="1pt">
                 <v:fill opacity="38036f"/>
@@ -4916,7 +4916,7 @@
               </wp:anchor>
             </w:drawing>
           </mc:Choice>
-          <mc:Fallback>
+          <mc:Fallback xmlns:w16sdtfl="http://schemas.microsoft.com/office/word/2024/wordml/sdtformatlock" xmlns:w16du="http://schemas.microsoft.com/office/word/2023/wordml/word16du">
             <w:pict>
               <v:rect w14:anchorId="67BF5527" id="Rectangle 17" o:spid="_x0000_s1026" style="position:absolute;margin-left:0;margin-top:-84.6pt;width:612.6pt;height:362.4pt;z-index:-251655168;visibility:visible;mso-wrap-style:square;mso-width-percent:0;mso-height-percent:0;mso-wrap-distance-left:9pt;mso-wrap-distance-top:0;mso-wrap-distance-right:9pt;mso-wrap-distance-bottom:0;mso-position-horizontal:left;mso-position-horizontal-relative:page;mso-position-vertical:absolute;mso-position-vertical-relative:text;mso-width-percent:0;mso-height-percent:0;mso-width-relative:margin;mso-height-relative:margin;v-text-anchor:middle" o:gfxdata="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" fillcolor="red" stroked="f" strokeweight="1pt">
                 <v:fill opacity="38036f"/>
@@ -7927,6 +7927,7 @@
       </w:pPr>
       <w:r>
         <w:rPr>
+          <w:noProof/>
           <w:rtl/>
           <w:lang w:bidi="fa-IR"/>
         </w:rPr>
@@ -8003,6 +8004,7 @@
       </w:pPr>
       <w:r>
         <w:rPr>
+          <w:noProof/>
           <w:rtl/>
           <w:lang w:bidi="fa-IR"/>
         </w:rPr>
@@ -8110,6 +8112,7 @@
       </w:pPr>
       <w:r>
         <w:rPr>
+          <w:noProof/>
           <w:rtl/>
           <w:lang w:bidi="fa-IR"/>
         </w:rPr>
@@ -8154,12 +8157,13 @@
     <w:p>
       <w:pPr>
         <w:rPr>
-          <w:rFonts w:hint="cs"/>
-          <w:lang w:bidi="fa-IR"/>
-        </w:rPr>
-      </w:pPr>
-      <w:r>
-        <w:rPr>
+          <w:rtl/>
+          <w:lang w:bidi="fa-IR"/>
+        </w:rPr>
+      </w:pPr>
+      <w:r>
+        <w:rPr>
+          <w:noProof/>
           <w:rtl/>
           <w:lang w:bidi="fa-IR"/>
         </w:rPr>
@@ -8203,7 +8207,203 @@
     <w:p>
       <w:pPr>
         <w:rPr>
-          <w:rFonts w:hint="cs"/>
+          <w:rtl/>
+          <w:lang w:bidi="fa-IR"/>
+        </w:rPr>
+      </w:pPr>
+    </w:p>
+    <w:p>
+      <w:pPr>
+        <w:rPr>
+          <w:rtl/>
+          <w:lang w:bidi="fa-IR"/>
+        </w:rPr>
+      </w:pPr>
+    </w:p>
+    <w:p>
+      <w:pPr>
+        <w:rPr>
+          <w:rtl/>
+          <w:lang w:bidi="fa-IR"/>
+        </w:rPr>
+      </w:pPr>
+    </w:p>
+    <w:p>
+      <w:pPr>
+        <w:rPr>
+          <w:rtl/>
+          <w:lang w:bidi="fa-IR"/>
+        </w:rPr>
+      </w:pPr>
+    </w:p>
+    <w:p>
+      <w:pPr>
+        <w:rPr>
+          <w:rtl/>
+          <w:lang w:bidi="fa-IR"/>
+        </w:rPr>
+      </w:pPr>
+    </w:p>
+    <w:p>
+      <w:pPr>
+        <w:rPr>
+          <w:rtl/>
+          <w:lang w:bidi="fa-IR"/>
+        </w:rPr>
+      </w:pPr>
+    </w:p>
+    <w:p>
+      <w:pPr>
+        <w:rPr>
+          <w:rtl/>
+          <w:lang w:bidi="fa-IR"/>
+        </w:rPr>
+      </w:pPr>
+    </w:p>
+    <w:p>
+      <w:pPr>
+        <w:rPr>
+          <w:rtl/>
+          <w:lang w:bidi="fa-IR"/>
+        </w:rPr>
+      </w:pPr>
+    </w:p>
+    <w:p>
+      <w:pPr>
+        <w:rPr>
+          <w:rtl/>
+          <w:lang w:bidi="fa-IR"/>
+        </w:rPr>
+      </w:pPr>
+    </w:p>
+    <w:p>
+      <w:pPr>
+        <w:rPr>
+          <w:rtl/>
+          <w:lang w:bidi="fa-IR"/>
+        </w:rPr>
+      </w:pPr>
+    </w:p>
+    <w:p>
+      <w:pPr>
+        <w:rPr>
+          <w:rtl/>
+          <w:lang w:bidi="fa-IR"/>
+        </w:rPr>
+      </w:pPr>
+    </w:p>
+    <w:p>
+      <w:pPr>
+        <w:rPr>
+          <w:rtl/>
+          <w:lang w:bidi="fa-IR"/>
+        </w:rPr>
+      </w:pPr>
+    </w:p>
+    <w:p>
+      <w:pPr>
+        <w:rPr>
+          <w:rFonts w:hint="cs"/>
+          <w:lang w:bidi="fa-IR"/>
+        </w:rPr>
+      </w:pPr>
+      <w:r>
+        <w:rPr>
+          <w:rFonts w:hint="cs"/>
+          <w:rtl/>
+          <w:lang w:bidi="fa-IR"/>
+        </w:rPr>
+        <w:lastRenderedPageBreak/>
+        <w:t xml:space="preserve">فرق بین </w:t>
+      </w:r>
+      <w:r>
+        <w:rPr>
+          <w:lang w:bidi="fa-IR"/>
+        </w:rPr>
+        <w:t>attrs[‘value’]</w:t>
+      </w:r>
+      <w:r>
+        <w:rPr>
+          <w:rFonts w:hint="cs"/>
+          <w:rtl/>
+          <w:lang w:bidi="fa-IR"/>
+        </w:rPr>
+        <w:t xml:space="preserve"> و </w:t>
+      </w:r>
+      <w:r>
+        <w:rPr>
+          <w:lang w:bidi="fa-IR"/>
+        </w:rPr>
+        <w:t>self.value = attrs.get(‘value’)</w:t>
+      </w:r>
+    </w:p>
+    <w:p>
+      <w:pPr>
+        <w:rPr>
+          <w:rtl/>
+          <w:lang w:bidi="fa-IR"/>
+        </w:rPr>
+      </w:pPr>
+      <w:r>
+        <w:rPr>
+          <w:rtl/>
+          <w:lang w:bidi="fa-IR"/>
+        </w:rPr>
+        <w:drawing>
+          <wp:inline distT="0" distB="0" distL="0" distR="0" wp14:anchorId="1AD007D7" wp14:editId="6C0588D7">
+            <wp:extent cx="5943600" cy="3496945"/>
+            <wp:effectExtent l="0" t="0" r="0" b="8255"/>
+            <wp:docPr id="24" name="Picture 24"/>
+            <wp:cNvGraphicFramePr>
+              <a:graphicFrameLocks xmlns:a="http://schemas.openxmlformats.org/drawingml/2006/main" noChangeAspect="1"/>
+            </wp:cNvGraphicFramePr>
+            <a:graphic xmlns:a="http://schemas.openxmlformats.org/drawingml/2006/main">
+              <a:graphicData uri="http://schemas.openxmlformats.org/drawingml/2006/picture">
+                <pic:pic xmlns:pic="http://schemas.openxmlformats.org/drawingml/2006/picture">
+                  <pic:nvPicPr>
+                    <pic:cNvPr id="1" name=""/>
+                    <pic:cNvPicPr/>
+                  </pic:nvPicPr>
+                  <pic:blipFill>
+                    <a:blip r:embed="rId46"/>
+                    <a:stretch>
+                      <a:fillRect/>
+                    </a:stretch>
+                  </pic:blipFill>
+                  <pic:spPr>
+                    <a:xfrm>
+                      <a:off x="0" y="0"/>
+                      <a:ext cx="5943600" cy="3496945"/>
+                    </a:xfrm>
+                    <a:prstGeom prst="rect">
+                      <a:avLst/>
+                    </a:prstGeom>
+                  </pic:spPr>
+                </pic:pic>
+              </a:graphicData>
+            </a:graphic>
+          </wp:inline>
+        </w:drawing>
+      </w:r>
+    </w:p>
+    <w:p>
+      <w:pPr>
+        <w:rPr>
+          <w:rtl/>
+          <w:lang w:bidi="fa-IR"/>
+        </w:rPr>
+      </w:pPr>
+    </w:p>
+    <w:p>
+      <w:pPr>
+        <w:rPr>
+          <w:lang w:bidi="fa-IR"/>
+        </w:rPr>
+      </w:pPr>
+    </w:p>
+    <w:p>
+      <w:pPr>
+        <w:rPr>
           <w:lang w:bidi="fa-IR"/>
         </w:rPr>
       </w:pPr>
@@ -8227,7 +8427,7 @@
 </file>
 
 <file path=word/endnotes.xml><?xml version="1.0" encoding="utf-8"?>
-<w:endnotes xmlns:wpc="http://schemas.microsoft.com/office/word/2010/wordprocessingCanvas" xmlns:cx="http://schemas.microsoft.com/office/drawing/2014/chartex" xmlns:cx1="http://schemas.microsoft.com/office/drawing/2015/9/8/chartex" xmlns:cx2="http://schemas.microsoft.com/office/drawing/2015/10/21/chartex" xmlns:cx3="http://schemas.microsoft.com/office/drawing/2016/5/9/chartex" xmlns:cx4="http://schemas.microsoft.com/office/drawing/2016/5/10/chartex" xmlns:cx5="http://schemas.microsoft.com/office/drawing/2016/5/11/chartex" xmlns:cx6="http://schemas.microsoft.com/office/drawing/2016/5/12/chartex" xmlns:cx7="http://schemas.microsoft.com/office/drawing/2016/5/13/chartex" xmlns:cx8="http://schemas.microsoft.com/office/drawing/2016/5/14/chartex" xmlns:mc="http://schemas.openxmlformats.org/markup-compatibility/2006" xmlns:aink="http://schemas.microsoft.com/office/drawing/2016/ink" xmlns:am3d="http://schemas.microsoft.com/office/drawing/2017/model3d" xmlns:o="urn:schemas-microsoft-com:office:office" xmlns:oel="http://schemas.microsoft.com/office/2019/extlst" xmlns:r="http://schemas.openxmlformats.org/officeDocument/2006/relationships" xmlns:m="http://schemas.openxmlformats.org/officeDocument/2006/math" xmlns:v="urn:schemas-microsoft-com:vml" xmlns:wp14="http://schemas.microsoft.com/office/word/2010/wordprocessingDrawing" xmlns:wp="http://schemas.openxmlformats.org/drawingml/2006/wordprocessingDrawing" xmlns:w10="urn:schemas-microsoft-com:office:word" xmlns:w="http://schemas.openxmlformats.org/wordprocessingml/2006/main" xmlns:w14="http://schemas.microsoft.com/office/word/2010/wordml" xmlns:w15="http://schemas.microsoft.com/office/word/2012/wordml" xmlns:w16cex="http://schemas.microsoft.com/office/word/2018/wordml/cex" xmlns:w16cid="http://schemas.microsoft.com/office/word/2016/wordml/cid" xmlns:w16="http://schemas.microsoft.com/office/word/2018/wordml" xmlns:w16du="http://schemas.microsoft.com/office/word/2023/wordml/word16du" xmlns:w16sdtdh="http://schemas.microsoft.com/office/word/2020/wordml/sdtdatahash" xmlns:w16sdtfl="http://schemas.microsoft.com/office/word/2024/wordml/sdtformatlock" xmlns:w16se="http://schemas.microsoft.com/office/word/2015/wordml/symex" xmlns:wpg="http://schemas.microsoft.com/office/word/2010/wordprocessingGroup" xmlns:wpi="http://schemas.microsoft.com/office/word/2010/wordprocessingInk" xmlns:wne="http://schemas.microsoft.com/office/word/2006/wordml" xmlns:wps="http://schemas.microsoft.com/office/word/2010/wordprocessingShape" mc:Ignorable="w14 w15 w16se w16cid w16 w16cex w16sdtdh w16sdtfl w16du wp14">
+<w:endnotes xmlns:wpc="http://schemas.microsoft.com/office/word/2010/wordprocessingCanvas" xmlns:cx="http://schemas.microsoft.com/office/drawing/2014/chartex" xmlns:cx1="http://schemas.microsoft.com/office/drawing/2015/9/8/chartex" xmlns:cx2="http://schemas.microsoft.com/office/drawing/2015/10/21/chartex" xmlns:cx3="http://schemas.microsoft.com/office/drawing/2016/5/9/chartex" xmlns:cx4="http://schemas.microsoft.com/office/drawing/2016/5/10/chartex" xmlns:cx5="http://schemas.microsoft.com/office/drawing/2016/5/11/chartex" xmlns:cx6="http://schemas.microsoft.com/office/drawing/2016/5/12/chartex" xmlns:cx7="http://schemas.microsoft.com/office/drawing/2016/5/13/chartex" xmlns:cx8="http://schemas.microsoft.com/office/drawing/2016/5/14/chartex" xmlns:mc="http://schemas.openxmlformats.org/markup-compatibility/2006" xmlns:aink="http://schemas.microsoft.com/office/drawing/2016/ink" xmlns:am3d="http://schemas.microsoft.com/office/drawing/2017/model3d" xmlns:o="urn:schemas-microsoft-com:office:office" xmlns:oel="http://schemas.microsoft.com/office/2019/extlst" xmlns:r="http://schemas.openxmlformats.org/officeDocument/2006/relationships" xmlns:m="http://schemas.openxmlformats.org/officeDocument/2006/math" xmlns:v="urn:schemas-microsoft-com:vml" xmlns:wp14="http://schemas.microsoft.com/office/word/2010/wordprocessingDrawing" xmlns:wp="http://schemas.openxmlformats.org/drawingml/2006/wordprocessingDrawing" xmlns:w10="urn:schemas-microsoft-com:office:word" xmlns:w="http://schemas.openxmlformats.org/wordprocessingml/2006/main" xmlns:w14="http://schemas.microsoft.com/office/word/2010/wordml" xmlns:w15="http://schemas.microsoft.com/office/word/2012/wordml" xmlns:w16cex="http://schemas.microsoft.com/office/word/2018/wordml/cex" xmlns:w16cid="http://schemas.microsoft.com/office/word/2016/wordml/cid" xmlns:w16="http://schemas.microsoft.com/office/word/2018/wordml" xmlns:w16sdtdh="http://schemas.microsoft.com/office/word/2020/wordml/sdtdatahash" xmlns:w16se="http://schemas.microsoft.com/office/word/2015/wordml/symex" xmlns:wpg="http://schemas.microsoft.com/office/word/2010/wordprocessingGroup" xmlns:wpi="http://schemas.microsoft.com/office/word/2010/wordprocessingInk" xmlns:wne="http://schemas.microsoft.com/office/word/2006/wordml" xmlns:wps="http://schemas.microsoft.com/office/word/2010/wordprocessingShape" mc:Ignorable="w14 w15 w16se w16cid w16 w16cex w16sdtdh wp14">
   <w:endnote w:type="separator" w:id="-1">
     <w:p>
       <w:pPr>
@@ -8252,7 +8452,7 @@
 </file>
 
 <file path=word/footnotes.xml><?xml version="1.0" encoding="utf-8"?>
-<w:footnotes xmlns:wpc="http://schemas.microsoft.com/office/word/2010/wordprocessingCanvas" xmlns:cx="http://schemas.microsoft.com/office/drawing/2014/chartex" xmlns:cx1="http://schemas.microsoft.com/office/drawing/2015/9/8/chartex" xmlns:cx2="http://schemas.microsoft.com/office/drawing/2015/10/21/chartex" xmlns:cx3="http://schemas.microsoft.com/office/drawing/2016/5/9/chartex" xmlns:cx4="http://schemas.microsoft.com/office/drawing/2016/5/10/chartex" xmlns:cx5="http://schemas.microsoft.com/office/drawing/2016/5/11/chartex" xmlns:cx6="http://schemas.microsoft.com/office/drawing/2016/5/12/chartex" xmlns:cx7="http://schemas.microsoft.com/office/drawing/2016/5/13/chartex" xmlns:cx8="http://schemas.microsoft.com/office/drawing/2016/5/14/chartex" xmlns:mc="http://schemas.openxmlformats.org/markup-compatibility/2006" xmlns:aink="http://schemas.microsoft.com/office/drawing/2016/ink" xmlns:am3d="http://schemas.microsoft.com/office/drawing/2017/model3d" xmlns:o="urn:schemas-microsoft-com:office:office" xmlns:oel="http://schemas.microsoft.com/office/2019/extlst" xmlns:r="http://schemas.openxmlformats.org/officeDocument/2006/relationships" xmlns:m="http://schemas.openxmlformats.org/officeDocument/2006/math" xmlns:v="urn:schemas-microsoft-com:vml" xmlns:wp14="http://schemas.microsoft.com/office/word/2010/wordprocessingDrawing" xmlns:wp="http://schemas.openxmlformats.org/drawingml/2006/wordprocessingDrawing" xmlns:w10="urn:schemas-microsoft-com:office:word" xmlns:w="http://schemas.openxmlformats.org/wordprocessingml/2006/main" xmlns:w14="http://schemas.microsoft.com/office/word/2010/wordml" xmlns:w15="http://schemas.microsoft.com/office/word/2012/wordml" xmlns:w16cex="http://schemas.microsoft.com/office/word/2018/wordml/cex" xmlns:w16cid="http://schemas.microsoft.com/office/word/2016/wordml/cid" xmlns:w16="http://schemas.microsoft.com/office/word/2018/wordml" xmlns:w16du="http://schemas.microsoft.com/office/word/2023/wordml/word16du" xmlns:w16sdtdh="http://schemas.microsoft.com/office/word/2020/wordml/sdtdatahash" xmlns:w16sdtfl="http://schemas.microsoft.com/office/word/2024/wordml/sdtformatlock" xmlns:w16se="http://schemas.microsoft.com/office/word/2015/wordml/symex" xmlns:wpg="http://schemas.microsoft.com/office/word/2010/wordprocessingGroup" xmlns:wpi="http://schemas.microsoft.com/office/word/2010/wordprocessingInk" xmlns:wne="http://schemas.microsoft.com/office/word/2006/wordml" xmlns:wps="http://schemas.microsoft.com/office/word/2010/wordprocessingShape" mc:Ignorable="w14 w15 w16se w16cid w16 w16cex w16sdtdh w16sdtfl w16du wp14">
+<w:footnotes xmlns:wpc="http://schemas.microsoft.com/office/word/2010/wordprocessingCanvas" xmlns:cx="http://schemas.microsoft.com/office/drawing/2014/chartex" xmlns:cx1="http://schemas.microsoft.com/office/drawing/2015/9/8/chartex" xmlns:cx2="http://schemas.microsoft.com/office/drawing/2015/10/21/chartex" xmlns:cx3="http://schemas.microsoft.com/office/drawing/2016/5/9/chartex" xmlns:cx4="http://schemas.microsoft.com/office/drawing/2016/5/10/chartex" xmlns:cx5="http://schemas.microsoft.com/office/drawing/2016/5/11/chartex" xmlns:cx6="http://schemas.microsoft.com/office/drawing/2016/5/12/chartex" xmlns:cx7="http://schemas.microsoft.com/office/drawing/2016/5/13/chartex" xmlns:cx8="http://schemas.microsoft.com/office/drawing/2016/5/14/chartex" xmlns:mc="http://schemas.openxmlformats.org/markup-compatibility/2006" xmlns:aink="http://schemas.microsoft.com/office/drawing/2016/ink" xmlns:am3d="http://schemas.microsoft.com/office/drawing/2017/model3d" xmlns:o="urn:schemas-microsoft-com:office:office" xmlns:oel="http://schemas.microsoft.com/office/2019/extlst" xmlns:r="http://schemas.openxmlformats.org/officeDocument/2006/relationships" xmlns:m="http://schemas.openxmlformats.org/officeDocument/2006/math" xmlns:v="urn:schemas-microsoft-com:vml" xmlns:wp14="http://schemas.microsoft.com/office/word/2010/wordprocessingDrawing" xmlns:wp="http://schemas.openxmlformats.org/drawingml/2006/wordprocessingDrawing" xmlns:w10="urn:schemas-microsoft-com:office:word" xmlns:w="http://schemas.openxmlformats.org/wordprocessingml/2006/main" xmlns:w14="http://schemas.microsoft.com/office/word/2010/wordml" xmlns:w15="http://schemas.microsoft.com/office/word/2012/wordml" xmlns:w16cex="http://schemas.microsoft.com/office/word/2018/wordml/cex" xmlns:w16cid="http://schemas.microsoft.com/office/word/2016/wordml/cid" xmlns:w16="http://schemas.microsoft.com/office/word/2018/wordml" xmlns:w16sdtdh="http://schemas.microsoft.com/office/word/2020/wordml/sdtdatahash" xmlns:w16se="http://schemas.microsoft.com/office/word/2015/wordml/symex" xmlns:wpg="http://schemas.microsoft.com/office/word/2010/wordprocessingGroup" xmlns:wpi="http://schemas.microsoft.com/office/word/2010/wordprocessingInk" xmlns:wne="http://schemas.microsoft.com/office/word/2006/wordml" xmlns:wps="http://schemas.microsoft.com/office/word/2010/wordprocessingShape" mc:Ignorable="w14 w15 w16se w16cid w16 w16cex w16sdtdh wp14">
   <w:footnote w:type="separator" w:id="-1">
     <w:p>
       <w:pPr>
@@ -8277,7 +8477,7 @@
 </file>
 
 <file path=word/numbering.xml><?xml version="1.0" encoding="utf-8"?>
-<w:numbering xmlns:wpc="http://schemas.microsoft.com/office/word/2010/wordprocessingCanvas" xmlns:cx="http://schemas.microsoft.com/office/drawing/2014/chartex" xmlns:cx1="http://schemas.microsoft.com/office/drawing/2015/9/8/chartex" xmlns:cx2="http://schemas.microsoft.com/office/drawing/2015/10/21/chartex" xmlns:cx3="http://schemas.microsoft.com/office/drawing/2016/5/9/chartex" xmlns:cx4="http://schemas.microsoft.com/office/drawing/2016/5/10/chartex" xmlns:cx5="http://schemas.microsoft.com/office/drawing/2016/5/11/chartex" xmlns:cx6="http://schemas.microsoft.com/office/drawing/2016/5/12/chartex" xmlns:cx7="http://schemas.microsoft.com/office/drawing/2016/5/13/chartex" xmlns:cx8="http://schemas.microsoft.com/office/drawing/2016/5/14/chartex" xmlns:mc="http://schemas.openxmlformats.org/markup-compatibility/2006" xmlns:aink="http://schemas.microsoft.com/office/drawing/2016/ink" xmlns:am3d="http://schemas.microsoft.com/office/drawing/2017/model3d" xmlns:o="urn:schemas-microsoft-com:office:office" xmlns:oel="http://schemas.microsoft.com/office/2019/extlst" xmlns:r="http://schemas.openxmlformats.org/officeDocument/2006/relationships" xmlns:m="http://schemas.openxmlformats.org/officeDocument/2006/math" xmlns:v="urn:schemas-microsoft-com:vml" xmlns:wp14="http://schemas.microsoft.com/office/word/2010/wordprocessingDrawing" xmlns:wp="http://schemas.openxmlformats.org/drawingml/2006/wordprocessingDrawing" xmlns:w10="urn:schemas-microsoft-com:office:word" xmlns:w="http://schemas.openxmlformats.org/wordprocessingml/2006/main" xmlns:w14="http://schemas.microsoft.com/office/word/2010/wordml" xmlns:w15="http://schemas.microsoft.com/office/word/2012/wordml" xmlns:w16cex="http://schemas.microsoft.com/office/word/2018/wordml/cex" xmlns:w16cid="http://schemas.microsoft.com/office/word/2016/wordml/cid" xmlns:w16="http://schemas.microsoft.com/office/word/2018/wordml" xmlns:w16du="http://schemas.microsoft.com/office/word/2023/wordml/word16du" xmlns:w16sdtdh="http://schemas.microsoft.com/office/word/2020/wordml/sdtdatahash" xmlns:w16sdtfl="http://schemas.microsoft.com/office/word/2024/wordml/sdtformatlock" xmlns:w16se="http://schemas.microsoft.com/office/word/2015/wordml/symex" xmlns:wpg="http://schemas.microsoft.com/office/word/2010/wordprocessingGroup" xmlns:wpi="http://schemas.microsoft.com/office/word/2010/wordprocessingInk" xmlns:wne="http://schemas.microsoft.com/office/word/2006/wordml" xmlns:wps="http://schemas.microsoft.com/office/word/2010/wordprocessingShape" mc:Ignorable="w14 w15 w16se w16cid w16 w16cex w16sdtdh w16sdtfl w16du wp14">
+<w:numbering xmlns:wpc="http://schemas.microsoft.com/office/word/2010/wordprocessingCanvas" xmlns:cx="http://schemas.microsoft.com/office/drawing/2014/chartex" xmlns:cx1="http://schemas.microsoft.com/office/drawing/2015/9/8/chartex" xmlns:cx2="http://schemas.microsoft.com/office/drawing/2015/10/21/chartex" xmlns:cx3="http://schemas.microsoft.com/office/drawing/2016/5/9/chartex" xmlns:cx4="http://schemas.microsoft.com/office/drawing/2016/5/10/chartex" xmlns:cx5="http://schemas.microsoft.com/office/drawing/2016/5/11/chartex" xmlns:cx6="http://schemas.microsoft.com/office/drawing/2016/5/12/chartex" xmlns:cx7="http://schemas.microsoft.com/office/drawing/2016/5/13/chartex" xmlns:cx8="http://schemas.microsoft.com/office/drawing/2016/5/14/chartex" xmlns:mc="http://schemas.openxmlformats.org/markup-compatibility/2006" xmlns:aink="http://schemas.microsoft.com/office/drawing/2016/ink" xmlns:am3d="http://schemas.microsoft.com/office/drawing/2017/model3d" xmlns:o="urn:schemas-microsoft-com:office:office" xmlns:oel="http://schemas.microsoft.com/office/2019/extlst" xmlns:r="http://schemas.openxmlformats.org/officeDocument/2006/relationships" xmlns:m="http://schemas.openxmlformats.org/officeDocument/2006/math" xmlns:v="urn:schemas-microsoft-com:vml" xmlns:wp14="http://schemas.microsoft.com/office/word/2010/wordprocessingDrawing" xmlns:wp="http://schemas.openxmlformats.org/drawingml/2006/wordprocessingDrawing" xmlns:w10="urn:schemas-microsoft-com:office:word" xmlns:w="http://schemas.openxmlformats.org/wordprocessingml/2006/main" xmlns:w14="http://schemas.microsoft.com/office/word/2010/wordml" xmlns:w15="http://schemas.microsoft.com/office/word/2012/wordml" xmlns:w16cex="http://schemas.microsoft.com/office/word/2018/wordml/cex" xmlns:w16cid="http://schemas.microsoft.com/office/word/2016/wordml/cid" xmlns:w16="http://schemas.microsoft.com/office/word/2018/wordml" xmlns:w16sdtdh="http://schemas.microsoft.com/office/word/2020/wordml/sdtdatahash" xmlns:w16se="http://schemas.microsoft.com/office/word/2015/wordml/symex" xmlns:wpg="http://schemas.microsoft.com/office/word/2010/wordprocessingGroup" xmlns:wpi="http://schemas.microsoft.com/office/word/2010/wordprocessingInk" xmlns:wne="http://schemas.microsoft.com/office/word/2006/wordml" xmlns:wps="http://schemas.microsoft.com/office/word/2010/wordprocessingShape" mc:Ignorable="w14 w15 w16se w16cid w16 w16cex w16sdtdh wp14">
   <w:abstractNum w:abstractNumId="0" w15:restartNumberingAfterBreak="0">
     <w:nsid w:val="264566F6"/>
     <w:multiLevelType w:val="hybridMultilevel"/>
@@ -8398,7 +8598,7 @@
 </file>
 
 <file path=word/styles.xml><?xml version="1.0" encoding="utf-8"?>
-<w:styles xmlns:mc="http://schemas.openxmlformats.org/markup-compatibility/2006" xmlns:r="http://schemas.openxmlformats.org/officeDocument/2006/relationships" xmlns:w="http://schemas.openxmlformats.org/wordprocessingml/2006/main" xmlns:w14="http://schemas.microsoft.com/office/word/2010/wordml" xmlns:w15="http://schemas.microsoft.com/office/word/2012/wordml" xmlns:w16cex="http://schemas.microsoft.com/office/word/2018/wordml/cex" xmlns:w16cid="http://schemas.microsoft.com/office/word/2016/wordml/cid" xmlns:w16="http://schemas.microsoft.com/office/word/2018/wordml" xmlns:w16du="http://schemas.microsoft.com/office/word/2023/wordml/word16du" xmlns:w16sdtdh="http://schemas.microsoft.com/office/word/2020/wordml/sdtdatahash" xmlns:w16sdtfl="http://schemas.microsoft.com/office/word/2024/wordml/sdtformatlock" xmlns:w16se="http://schemas.microsoft.com/office/word/2015/wordml/symex" mc:Ignorable="w14 w15 w16se w16cid w16 w16cex w16sdtdh w16sdtfl w16du">
+<w:styles xmlns:mc="http://schemas.openxmlformats.org/markup-compatibility/2006" xmlns:r="http://schemas.openxmlformats.org/officeDocument/2006/relationships" xmlns:w="http://schemas.openxmlformats.org/wordprocessingml/2006/main" xmlns:w14="http://schemas.microsoft.com/office/word/2010/wordml" xmlns:w15="http://schemas.microsoft.com/office/word/2012/wordml" xmlns:w16cex="http://schemas.microsoft.com/office/word/2018/wordml/cex" xmlns:w16cid="http://schemas.microsoft.com/office/word/2016/wordml/cid" xmlns:w16="http://schemas.microsoft.com/office/word/2018/wordml" xmlns:w16sdtdh="http://schemas.microsoft.com/office/word/2020/wordml/sdtdatahash" xmlns:w16se="http://schemas.microsoft.com/office/word/2015/wordml/symex" mc:Ignorable="w14 w15 w16se w16cid w16 w16cex w16sdtdh">
   <w:docDefaults>
     <w:rPrDefault>
       <w:rPr>
@@ -8810,6 +9010,7 @@
   <w:style w:type="character" w:default="1" w:styleId="DefaultParagraphFont">
     <w:name w:val="Default Paragraph Font"/>
     <w:uiPriority w:val="1"/>
+    <w:semiHidden/>
     <w:unhideWhenUsed/>
   </w:style>
   <w:style w:type="table" w:default="1" w:styleId="TableNormal">

</xml_diff>

<commit_message>
(PASE 1): create logging utils
</commit_message>
<xml_diff>
--- a/mygisplatform.docx
+++ b/mygisplatform.docx
@@ -1,6 +1,6 @@
 
 <file path=word/document.xml><?xml version="1.0" encoding="utf-8"?>
-<w:document xmlns:wpc="http://schemas.microsoft.com/office/word/2010/wordprocessingCanvas" xmlns:cx="http://schemas.microsoft.com/office/drawing/2014/chartex" xmlns:cx1="http://schemas.microsoft.com/office/drawing/2015/9/8/chartex" xmlns:cx2="http://schemas.microsoft.com/office/drawing/2015/10/21/chartex" xmlns:cx3="http://schemas.microsoft.com/office/drawing/2016/5/9/chartex" xmlns:cx4="http://schemas.microsoft.com/office/drawing/2016/5/10/chartex" xmlns:cx5="http://schemas.microsoft.com/office/drawing/2016/5/11/chartex" xmlns:cx6="http://schemas.microsoft.com/office/drawing/2016/5/12/chartex" xmlns:cx7="http://schemas.microsoft.com/office/drawing/2016/5/13/chartex" xmlns:cx8="http://schemas.microsoft.com/office/drawing/2016/5/14/chartex" xmlns:mc="http://schemas.openxmlformats.org/markup-compatibility/2006" xmlns:aink="http://schemas.microsoft.com/office/drawing/2016/ink" xmlns:am3d="http://schemas.microsoft.com/office/drawing/2017/model3d" xmlns:o="urn:schemas-microsoft-com:office:office" xmlns:oel="http://schemas.microsoft.com/office/2019/extlst" xmlns:r="http://schemas.openxmlformats.org/officeDocument/2006/relationships" xmlns:m="http://schemas.openxmlformats.org/officeDocument/2006/math" xmlns:v="urn:schemas-microsoft-com:vml" xmlns:wp14="http://schemas.microsoft.com/office/word/2010/wordprocessingDrawing" xmlns:wp="http://schemas.openxmlformats.org/drawingml/2006/wordprocessingDrawing" xmlns:w10="urn:schemas-microsoft-com:office:word" xmlns:w="http://schemas.openxmlformats.org/wordprocessingml/2006/main" xmlns:w14="http://schemas.microsoft.com/office/word/2010/wordml" xmlns:w15="http://schemas.microsoft.com/office/word/2012/wordml" xmlns:w16cex="http://schemas.microsoft.com/office/word/2018/wordml/cex" xmlns:w16cid="http://schemas.microsoft.com/office/word/2016/wordml/cid" xmlns:w16="http://schemas.microsoft.com/office/word/2018/wordml" xmlns:w16sdtdh="http://schemas.microsoft.com/office/word/2020/wordml/sdtdatahash" xmlns:w16se="http://schemas.microsoft.com/office/word/2015/wordml/symex" xmlns:wpg="http://schemas.microsoft.com/office/word/2010/wordprocessingGroup" xmlns:wpi="http://schemas.microsoft.com/office/word/2010/wordprocessingInk" xmlns:wne="http://schemas.microsoft.com/office/word/2006/wordml" xmlns:wps="http://schemas.microsoft.com/office/word/2010/wordprocessingShape" mc:Ignorable="w14 w15 w16se w16cid w16 w16cex w16sdtdh wp14">
+<w:document xmlns:wpc="http://schemas.microsoft.com/office/word/2010/wordprocessingCanvas" xmlns:cx="http://schemas.microsoft.com/office/drawing/2014/chartex" xmlns:cx1="http://schemas.microsoft.com/office/drawing/2015/9/8/chartex" xmlns:cx2="http://schemas.microsoft.com/office/drawing/2015/10/21/chartex" xmlns:cx3="http://schemas.microsoft.com/office/drawing/2016/5/9/chartex" xmlns:cx4="http://schemas.microsoft.com/office/drawing/2016/5/10/chartex" xmlns:cx5="http://schemas.microsoft.com/office/drawing/2016/5/11/chartex" xmlns:cx6="http://schemas.microsoft.com/office/drawing/2016/5/12/chartex" xmlns:cx7="http://schemas.microsoft.com/office/drawing/2016/5/13/chartex" xmlns:cx8="http://schemas.microsoft.com/office/drawing/2016/5/14/chartex" xmlns:mc="http://schemas.openxmlformats.org/markup-compatibility/2006" xmlns:aink="http://schemas.microsoft.com/office/drawing/2016/ink" xmlns:am3d="http://schemas.microsoft.com/office/drawing/2017/model3d" xmlns:o="urn:schemas-microsoft-com:office:office" xmlns:oel="http://schemas.microsoft.com/office/2019/extlst" xmlns:r="http://schemas.openxmlformats.org/officeDocument/2006/relationships" xmlns:m="http://schemas.openxmlformats.org/officeDocument/2006/math" xmlns:v="urn:schemas-microsoft-com:vml" xmlns:wp14="http://schemas.microsoft.com/office/word/2010/wordprocessingDrawing" xmlns:wp="http://schemas.openxmlformats.org/drawingml/2006/wordprocessingDrawing" xmlns:w10="urn:schemas-microsoft-com:office:word" xmlns:w="http://schemas.openxmlformats.org/wordprocessingml/2006/main" xmlns:w14="http://schemas.microsoft.com/office/word/2010/wordml" xmlns:w15="http://schemas.microsoft.com/office/word/2012/wordml" xmlns:w16cex="http://schemas.microsoft.com/office/word/2018/wordml/cex" xmlns:w16cid="http://schemas.microsoft.com/office/word/2016/wordml/cid" xmlns:w16="http://schemas.microsoft.com/office/word/2018/wordml" xmlns:w16du="http://schemas.microsoft.com/office/word/2023/wordml/word16du" xmlns:w16sdtdh="http://schemas.microsoft.com/office/word/2020/wordml/sdtdatahash" xmlns:w16sdtfl="http://schemas.microsoft.com/office/word/2024/wordml/sdtformatlock" xmlns:w16se="http://schemas.microsoft.com/office/word/2015/wordml/symex" xmlns:wpg="http://schemas.microsoft.com/office/word/2010/wordprocessingGroup" xmlns:wpi="http://schemas.microsoft.com/office/word/2010/wordprocessingInk" xmlns:wne="http://schemas.microsoft.com/office/word/2006/wordml" xmlns:wps="http://schemas.microsoft.com/office/word/2010/wordprocessingShape" mc:Ignorable="w14 w15 w16se w16cid w16 w16cex w16sdtdh w16sdtfl w16du wp14">
   <w:body>
     <w:p>
       <w:pPr>
@@ -35,7 +35,31 @@
           <w:szCs w:val="32"/>
           <w:lang w:bidi="fa-IR"/>
         </w:rPr>
-        <w:t>my gis platform</w:t>
+        <w:t xml:space="preserve">my </w:t>
+      </w:r>
+      <w:proofErr w:type="spellStart"/>
+      <w:r>
+        <w:rPr>
+          <w:b/>
+          <w:bCs/>
+          <w:color w:val="3A3A3A" w:themeColor="background2" w:themeShade="40"/>
+          <w:sz w:val="32"/>
+          <w:szCs w:val="32"/>
+          <w:lang w:bidi="fa-IR"/>
+        </w:rPr>
+        <w:t>gis</w:t>
+      </w:r>
+      <w:proofErr w:type="spellEnd"/>
+      <w:r>
+        <w:rPr>
+          <w:b/>
+          <w:bCs/>
+          <w:color w:val="3A3A3A" w:themeColor="background2" w:themeShade="40"/>
+          <w:sz w:val="32"/>
+          <w:szCs w:val="32"/>
+          <w:lang w:bidi="fa-IR"/>
+        </w:rPr>
+        <w:t xml:space="preserve"> platform</w:t>
       </w:r>
     </w:p>
     <w:p>
@@ -775,13 +799,38 @@
           <w:rFonts w:ascii="Bahnschrift Light" w:hAnsi="Bahnschrift Light"/>
           <w:lang w:bidi="fa-IR"/>
         </w:rPr>
-        <w:t>python manage.py runserver --settings=config.settings.dev</w:t>
-      </w:r>
-    </w:p>
-    <w:p>
-      <w:pPr>
+        <w:t xml:space="preserve">python manage.py </w:t>
+      </w:r>
+      <w:proofErr w:type="spellStart"/>
+      <w:r>
         <w:rPr>
           <w:rFonts w:ascii="Bahnschrift Light" w:hAnsi="Bahnschrift Light"/>
+          <w:lang w:bidi="fa-IR"/>
+        </w:rPr>
+        <w:t>runserver</w:t>
+      </w:r>
+      <w:proofErr w:type="spellEnd"/>
+      <w:r>
+        <w:rPr>
+          <w:rFonts w:ascii="Bahnschrift Light" w:hAnsi="Bahnschrift Light"/>
+          <w:lang w:bidi="fa-IR"/>
+        </w:rPr>
+        <w:t xml:space="preserve"> --settings=</w:t>
+      </w:r>
+      <w:proofErr w:type="spellStart"/>
+      <w:r>
+        <w:rPr>
+          <w:rFonts w:ascii="Bahnschrift Light" w:hAnsi="Bahnschrift Light"/>
+          <w:lang w:bidi="fa-IR"/>
+        </w:rPr>
+        <w:t>config.settings.dev</w:t>
+      </w:r>
+      <w:proofErr w:type="spellEnd"/>
+    </w:p>
+    <w:p>
+      <w:pPr>
+        <w:rPr>
+          <w:rFonts w:ascii="Bahnschrift Light" w:hAnsi="Bahnschrift Light"/>
           <w:rtl/>
           <w:lang w:bidi="fa-IR"/>
         </w:rPr>
@@ -832,20 +881,38 @@
         </w:rPr>
         <w:t xml:space="preserve">ython manage.py </w:t>
       </w:r>
+      <w:proofErr w:type="spellStart"/>
       <w:r>
         <w:rPr>
           <w:rFonts w:ascii="Bahnschrift Light" w:hAnsi="Bahnschrift Light"/>
           <w:lang w:bidi="fa-IR"/>
         </w:rPr>
-        <w:t>makemigrations users</w:t>
-      </w:r>
+        <w:t>makemigrations</w:t>
+      </w:r>
+      <w:proofErr w:type="spellEnd"/>
       <w:r>
         <w:rPr>
           <w:rFonts w:ascii="Bahnschrift Light" w:hAnsi="Bahnschrift Light"/>
           <w:lang w:bidi="fa-IR"/>
         </w:rPr>
-        <w:t xml:space="preserve"> --settings=config.settings.dev</w:t>
-      </w:r>
+        <w:t xml:space="preserve"> users</w:t>
+      </w:r>
+      <w:r>
+        <w:rPr>
+          <w:rFonts w:ascii="Bahnschrift Light" w:hAnsi="Bahnschrift Light"/>
+          <w:lang w:bidi="fa-IR"/>
+        </w:rPr>
+        <w:t xml:space="preserve"> --settings=</w:t>
+      </w:r>
+      <w:proofErr w:type="spellStart"/>
+      <w:r>
+        <w:rPr>
+          <w:rFonts w:ascii="Bahnschrift Light" w:hAnsi="Bahnschrift Light"/>
+          <w:lang w:bidi="fa-IR"/>
+        </w:rPr>
+        <w:t>config.settings.dev</w:t>
+      </w:r>
+      <w:proofErr w:type="spellEnd"/>
     </w:p>
     <w:p>
       <w:pPr>
@@ -879,12 +946,14 @@
         <w:lastRenderedPageBreak/>
         <w:t xml:space="preserve">نکته: وقتی از </w:t>
       </w:r>
+      <w:proofErr w:type="spellStart"/>
       <w:r>
         <w:rPr>
           <w:lang w:bidi="fa-IR"/>
         </w:rPr>
         <w:t>AbstractBaseUser</w:t>
       </w:r>
+      <w:proofErr w:type="spellEnd"/>
       <w:r>
         <w:rPr>
           <w:rFonts w:hint="cs"/>
@@ -1120,12 +1189,14 @@
         </w:rPr>
         <w:t xml:space="preserve">نکته در </w:t>
       </w:r>
+      <w:proofErr w:type="spellStart"/>
       <w:r>
         <w:rPr>
           <w:lang w:bidi="fa-IR"/>
         </w:rPr>
         <w:t>abstractuser</w:t>
       </w:r>
+      <w:proofErr w:type="spellEnd"/>
       <w:r>
         <w:rPr>
           <w:rFonts w:hint="cs"/>
@@ -1192,12 +1263,14 @@
         </w:rPr>
         <w:t xml:space="preserve">نکته: چه زمانی از </w:t>
       </w:r>
+      <w:proofErr w:type="spellStart"/>
       <w:r>
         <w:rPr>
           <w:lang w:bidi="fa-IR"/>
         </w:rPr>
         <w:t>get_user_model</w:t>
       </w:r>
+      <w:proofErr w:type="spellEnd"/>
       <w:r>
         <w:rPr>
           <w:rFonts w:hint="cs"/>
@@ -1206,12 +1279,14 @@
         </w:rPr>
         <w:t xml:space="preserve"> استفاده کنیم و چه زمانی از </w:t>
       </w:r>
+      <w:proofErr w:type="spellStart"/>
       <w:r>
         <w:rPr>
           <w:lang w:bidi="fa-IR"/>
         </w:rPr>
         <w:t>settings.AUTH_USER_MODEL</w:t>
       </w:r>
+      <w:proofErr w:type="spellEnd"/>
       <w:r>
         <w:rPr>
           <w:rFonts w:hint="cs"/>
@@ -1249,12 +1324,14 @@
         </w:rPr>
         <w:t xml:space="preserve"> فارن کی شده بهتره از </w:t>
       </w:r>
+      <w:proofErr w:type="spellStart"/>
       <w:r>
         <w:rPr>
           <w:lang w:bidi="fa-IR"/>
         </w:rPr>
         <w:t>settings.AUTH_USER_MODEL</w:t>
       </w:r>
+      <w:proofErr w:type="spellEnd"/>
       <w:r>
         <w:rPr>
           <w:rFonts w:hint="cs"/>
@@ -1263,12 +1340,14 @@
         </w:rPr>
         <w:t xml:space="preserve"> استفاده کنیم و در بقیه موارد از </w:t>
       </w:r>
+      <w:proofErr w:type="spellStart"/>
       <w:r>
         <w:rPr>
           <w:lang w:bidi="fa-IR"/>
         </w:rPr>
         <w:t>get_user_model</w:t>
       </w:r>
+      <w:proofErr w:type="spellEnd"/>
       <w:r>
         <w:rPr>
           <w:rFonts w:hint="cs"/>
@@ -1301,6 +1380,7 @@
           <w:lang w:bidi="fa-IR"/>
         </w:rPr>
       </w:pPr>
+      <w:proofErr w:type="spellStart"/>
       <w:r>
         <w:rPr>
           <w:highlight w:val="yellow"/>
@@ -1308,6 +1388,7 @@
         </w:rPr>
         <w:t>iexact</w:t>
       </w:r>
+      <w:proofErr w:type="spellEnd"/>
       <w:r>
         <w:rPr>
           <w:rtl/>
@@ -1616,6 +1697,7 @@
           <w:lang w:bidi="fa-IR"/>
         </w:rPr>
       </w:pPr>
+      <w:proofErr w:type="gramStart"/>
       <w:r>
         <w:rPr>
           <w:highlight w:val="yellow"/>
@@ -1629,6 +1711,157 @@
           <w:rtl/>
           <w:lang w:bidi="fa-IR"/>
         </w:rPr>
+        <w:t>(</w:t>
+      </w:r>
+      <w:proofErr w:type="gramEnd"/>
+      <w:r>
+        <w:rPr>
+          <w:highlight w:val="yellow"/>
+          <w:rtl/>
+          <w:lang w:bidi="fa-IR"/>
+        </w:rPr>
+        <w:t>)</w:t>
+      </w:r>
+      <w:r>
+        <w:rPr>
+          <w:rtl/>
+          <w:lang w:bidi="fa-IR"/>
+        </w:rPr>
+        <w:t xml:space="preserve"> هم</w:t>
+      </w:r>
+      <w:r>
+        <w:rPr>
+          <w:rFonts w:hint="cs"/>
+          <w:rtl/>
+          <w:lang w:bidi="fa-IR"/>
+        </w:rPr>
+        <w:t>یشه</w:t>
+      </w:r>
+      <w:r>
+        <w:rPr>
+          <w:rtl/>
+          <w:lang w:bidi="fa-IR"/>
+        </w:rPr>
+        <w:t xml:space="preserve"> </w:t>
+      </w:r>
+      <w:r>
+        <w:rPr>
+          <w:rFonts w:hint="cs"/>
+          <w:rtl/>
+          <w:lang w:bidi="fa-IR"/>
+        </w:rPr>
+        <w:t>یک</w:t>
+      </w:r>
+      <w:r>
+        <w:rPr>
+          <w:rtl/>
+          <w:lang w:bidi="fa-IR"/>
+        </w:rPr>
+        <w:t xml:space="preserve"> </w:t>
+      </w:r>
+      <w:proofErr w:type="spellStart"/>
+      <w:r>
+        <w:rPr>
+          <w:lang w:bidi="fa-IR"/>
+        </w:rPr>
+        <w:t>QuerySet</w:t>
+      </w:r>
+      <w:proofErr w:type="spellEnd"/>
+      <w:r>
+        <w:rPr>
+          <w:rtl/>
+          <w:lang w:bidi="fa-IR"/>
+        </w:rPr>
+        <w:t xml:space="preserve"> برم</w:t>
+      </w:r>
+      <w:r>
+        <w:rPr>
+          <w:rFonts w:hint="cs"/>
+          <w:rtl/>
+          <w:lang w:bidi="fa-IR"/>
+        </w:rPr>
+        <w:t>ی‌گردونه،</w:t>
+      </w:r>
+      <w:r>
+        <w:rPr>
+          <w:rtl/>
+          <w:lang w:bidi="fa-IR"/>
+        </w:rPr>
+        <w:t xml:space="preserve"> حت</w:t>
+      </w:r>
+      <w:r>
+        <w:rPr>
+          <w:rFonts w:hint="cs"/>
+          <w:rtl/>
+          <w:lang w:bidi="fa-IR"/>
+        </w:rPr>
+        <w:t>ی</w:t>
+      </w:r>
+      <w:r>
+        <w:rPr>
+          <w:rtl/>
+          <w:lang w:bidi="fa-IR"/>
+        </w:rPr>
+        <w:t xml:space="preserve"> اگر فقط </w:t>
+      </w:r>
+      <w:r>
+        <w:rPr>
+          <w:rFonts w:hint="cs"/>
+          <w:rtl/>
+          <w:lang w:bidi="fa-IR"/>
+        </w:rPr>
+        <w:t>یک</w:t>
+      </w:r>
+      <w:r>
+        <w:rPr>
+          <w:rtl/>
+          <w:lang w:bidi="fa-IR"/>
+        </w:rPr>
+        <w:t xml:space="preserve"> نت</w:t>
+      </w:r>
+      <w:r>
+        <w:rPr>
+          <w:rFonts w:hint="cs"/>
+          <w:rtl/>
+          <w:lang w:bidi="fa-IR"/>
+        </w:rPr>
+        <w:t>یجه</w:t>
+      </w:r>
+      <w:r>
+        <w:rPr>
+          <w:rtl/>
+          <w:lang w:bidi="fa-IR"/>
+        </w:rPr>
+        <w:t xml:space="preserve"> باشه.</w:t>
+      </w:r>
+    </w:p>
+    <w:p>
+      <w:pPr>
+        <w:rPr>
+          <w:lang w:bidi="fa-IR"/>
+        </w:rPr>
+      </w:pPr>
+      <w:r>
+        <w:rPr>
+          <w:highlight w:val="yellow"/>
+          <w:rtl/>
+          <w:lang w:bidi="fa-IR"/>
+        </w:rPr>
+        <w:t>.</w:t>
+      </w:r>
+      <w:r>
+        <w:rPr>
+          <w:highlight w:val="yellow"/>
+          <w:lang w:bidi="fa-IR"/>
+        </w:rPr>
+        <w:t>first</w:t>
+      </w:r>
+      <w:r>
+        <w:rPr>
+          <w:highlight w:val="yellow"/>
+          <w:rtl/>
+          <w:lang w:bidi="fa-IR"/>
+        </w:rPr>
         <w:t>()</w:t>
       </w:r>
       <w:r>
@@ -1636,7 +1869,7 @@
           <w:rtl/>
           <w:lang w:bidi="fa-IR"/>
         </w:rPr>
-        <w:t xml:space="preserve"> هم</w:t>
+        <w:t xml:space="preserve"> باعث م</w:t>
       </w:r>
       <w:r>
         <w:rPr>
@@ -1651,317 +1884,197 @@
           <w:rtl/>
           <w:lang w:bidi="fa-IR"/>
         </w:rPr>
+        <w:t xml:space="preserve"> فقط اول</w:t>
+      </w:r>
+      <w:r>
+        <w:rPr>
+          <w:rFonts w:hint="cs"/>
+          <w:rtl/>
+          <w:lang w:bidi="fa-IR"/>
+        </w:rPr>
+        <w:t>ین</w:t>
+      </w:r>
+      <w:r>
+        <w:rPr>
+          <w:rtl/>
+          <w:lang w:bidi="fa-IR"/>
+        </w:rPr>
+        <w:t xml:space="preserve"> نت</w:t>
+      </w:r>
+      <w:r>
+        <w:rPr>
+          <w:rFonts w:hint="cs"/>
+          <w:rtl/>
+          <w:lang w:bidi="fa-IR"/>
+        </w:rPr>
+        <w:t>یجه</w:t>
+      </w:r>
+      <w:r>
+        <w:rPr>
+          <w:rtl/>
+          <w:lang w:bidi="fa-IR"/>
+        </w:rPr>
+        <w:t xml:space="preserve"> (</w:t>
+      </w:r>
+      <w:r>
+        <w:rPr>
+          <w:rFonts w:hint="cs"/>
+          <w:rtl/>
+          <w:lang w:bidi="fa-IR"/>
+        </w:rPr>
+        <w:t>یا</w:t>
+      </w:r>
+      <w:r>
+        <w:rPr>
+          <w:rtl/>
+          <w:lang w:bidi="fa-IR"/>
+        </w:rPr>
         <w:t xml:space="preserve"> </w:t>
       </w:r>
       <w:r>
         <w:rPr>
-          <w:rFonts w:hint="cs"/>
-          <w:rtl/>
-          <w:lang w:bidi="fa-IR"/>
-        </w:rPr>
-        <w:t>یک</w:t>
-      </w:r>
-      <w:r>
-        <w:rPr>
-          <w:rtl/>
-          <w:lang w:bidi="fa-IR"/>
-        </w:rPr>
-        <w:t xml:space="preserve"> </w:t>
-      </w:r>
-      <w:r>
-        <w:rPr>
-          <w:lang w:bidi="fa-IR"/>
-        </w:rPr>
-        <w:t>QuerySet</w:t>
-      </w:r>
-      <w:r>
-        <w:rPr>
-          <w:rtl/>
-          <w:lang w:bidi="fa-IR"/>
-        </w:rPr>
-        <w:t xml:space="preserve"> برم</w:t>
-      </w:r>
-      <w:r>
-        <w:rPr>
-          <w:rFonts w:hint="cs"/>
-          <w:rtl/>
-          <w:lang w:bidi="fa-IR"/>
-        </w:rPr>
-        <w:t>ی‌گردونه،</w:t>
-      </w:r>
-      <w:r>
-        <w:rPr>
-          <w:rtl/>
-          <w:lang w:bidi="fa-IR"/>
-        </w:rPr>
-        <w:t xml:space="preserve"> حت</w:t>
-      </w:r>
-      <w:r>
-        <w:rPr>
-          <w:rFonts w:hint="cs"/>
-          <w:rtl/>
-          <w:lang w:bidi="fa-IR"/>
-        </w:rPr>
-        <w:t>ی</w:t>
-      </w:r>
-      <w:r>
-        <w:rPr>
-          <w:rtl/>
-          <w:lang w:bidi="fa-IR"/>
-        </w:rPr>
-        <w:t xml:space="preserve"> اگر فقط </w:t>
-      </w:r>
-      <w:r>
-        <w:rPr>
-          <w:rFonts w:hint="cs"/>
-          <w:rtl/>
-          <w:lang w:bidi="fa-IR"/>
-        </w:rPr>
-        <w:t>یک</w:t>
-      </w:r>
-      <w:r>
-        <w:rPr>
-          <w:rtl/>
-          <w:lang w:bidi="fa-IR"/>
-        </w:rPr>
-        <w:t xml:space="preserve"> نت</w:t>
-      </w:r>
-      <w:r>
-        <w:rPr>
-          <w:rFonts w:hint="cs"/>
-          <w:rtl/>
-          <w:lang w:bidi="fa-IR"/>
-        </w:rPr>
-        <w:t>یجه</w:t>
-      </w:r>
-      <w:r>
-        <w:rPr>
-          <w:rtl/>
-          <w:lang w:bidi="fa-IR"/>
-        </w:rPr>
-        <w:t xml:space="preserve"> باشه.</w:t>
-      </w:r>
-    </w:p>
-    <w:p>
-      <w:pPr>
-        <w:rPr>
-          <w:lang w:bidi="fa-IR"/>
-        </w:rPr>
-      </w:pPr>
+          <w:lang w:bidi="fa-IR"/>
+        </w:rPr>
+        <w:t>None</w:t>
+      </w:r>
+      <w:r>
+        <w:rPr>
+          <w:rtl/>
+          <w:lang w:bidi="fa-IR"/>
+        </w:rPr>
+        <w:t>) رو بگ</w:t>
+      </w:r>
+      <w:r>
+        <w:rPr>
+          <w:rFonts w:hint="cs"/>
+          <w:rtl/>
+          <w:lang w:bidi="fa-IR"/>
+        </w:rPr>
+        <w:t>یریم</w:t>
+      </w:r>
+      <w:r>
+        <w:rPr>
+          <w:rtl/>
+          <w:lang w:bidi="fa-IR"/>
+        </w:rPr>
+        <w:t>.</w:t>
+      </w:r>
+    </w:p>
+    <w:p>
+      <w:pPr>
+        <w:rPr>
+          <w:lang w:bidi="fa-IR"/>
+        </w:rPr>
+      </w:pPr>
+    </w:p>
+    <w:p>
+      <w:pPr>
+        <w:rPr>
+          <w:rtl/>
+          <w:lang w:bidi="fa-IR"/>
+        </w:rPr>
+      </w:pPr>
+      <w:r>
+        <w:rPr>
+          <w:rFonts w:hint="cs"/>
+          <w:rtl/>
+          <w:lang w:bidi="fa-IR"/>
+        </w:rPr>
+        <w:t xml:space="preserve">فرق بین </w:t>
+      </w:r>
+      <w:r>
+        <w:rPr>
+          <w:lang w:bidi="fa-IR"/>
+        </w:rPr>
+        <w:t>get , filter</w:t>
+      </w:r>
+      <w:r>
+        <w:rPr>
+          <w:rFonts w:hint="cs"/>
+          <w:rtl/>
+          <w:lang w:bidi="fa-IR"/>
+        </w:rPr>
+        <w:t xml:space="preserve"> در اینه که </w:t>
+      </w:r>
+      <w:r>
+        <w:rPr>
+          <w:lang w:bidi="fa-IR"/>
+        </w:rPr>
+        <w:t>get</w:t>
+      </w:r>
+      <w:r>
+        <w:rPr>
+          <w:rFonts w:hint="cs"/>
+          <w:rtl/>
+          <w:lang w:bidi="fa-IR"/>
+        </w:rPr>
+        <w:t xml:space="preserve"> همیشه یک شی برمیگردونه چه نتیجه نداشته باشه چه چنتا نتیجه داشته باشه </w:t>
+      </w:r>
+      <w:proofErr w:type="spellStart"/>
+      <w:r>
+        <w:rPr>
+          <w:lang w:bidi="fa-IR"/>
+        </w:rPr>
+        <w:t>excep</w:t>
+      </w:r>
+      <w:proofErr w:type="spellEnd"/>
+      <w:r>
+        <w:rPr>
+          <w:rFonts w:hint="cs"/>
+          <w:rtl/>
+          <w:lang w:bidi="fa-IR"/>
+        </w:rPr>
+        <w:t xml:space="preserve"> میفرسته ولی فیلتر یک کوئری ست میفرسته.</w:t>
+      </w:r>
+    </w:p>
+    <w:p>
+      <w:pPr>
+        <w:rPr>
+          <w:rtl/>
+          <w:lang w:bidi="fa-IR"/>
+        </w:rPr>
+      </w:pPr>
+    </w:p>
+    <w:p>
+      <w:pPr>
+        <w:rPr>
+          <w:rtl/>
+          <w:lang w:bidi="fa-IR"/>
+        </w:rPr>
+      </w:pPr>
+    </w:p>
+    <w:p>
+      <w:pPr>
+        <w:rPr>
+          <w:rtl/>
+          <w:lang w:bidi="fa-IR"/>
+        </w:rPr>
+      </w:pPr>
+      <w:proofErr w:type="spellStart"/>
+      <w:proofErr w:type="gramStart"/>
       <w:r>
         <w:rPr>
           <w:highlight w:val="yellow"/>
-          <w:rtl/>
-          <w:lang w:bidi="fa-IR"/>
-        </w:rPr>
-        <w:t>.</w:t>
-      </w:r>
+          <w:lang w:bidi="fa-IR"/>
+        </w:rPr>
+        <w:lastRenderedPageBreak/>
+        <w:t>user.check</w:t>
+      </w:r>
+      <w:proofErr w:type="gramEnd"/>
       <w:r>
         <w:rPr>
           <w:highlight w:val="yellow"/>
           <w:lang w:bidi="fa-IR"/>
         </w:rPr>
-        <w:t>first</w:t>
-      </w:r>
+        <w:t>_password</w:t>
+      </w:r>
+      <w:proofErr w:type="spellEnd"/>
       <w:r>
         <w:rPr>
           <w:highlight w:val="yellow"/>
-          <w:rtl/>
-          <w:lang w:bidi="fa-IR"/>
-        </w:rPr>
-        <w:t>()</w:t>
-      </w:r>
-      <w:r>
-        <w:rPr>
-          <w:rtl/>
-          <w:lang w:bidi="fa-IR"/>
-        </w:rPr>
-        <w:t xml:space="preserve"> باعث م</w:t>
-      </w:r>
-      <w:r>
-        <w:rPr>
-          <w:rFonts w:hint="cs"/>
-          <w:rtl/>
-          <w:lang w:bidi="fa-IR"/>
-        </w:rPr>
-        <w:t>یشه</w:t>
-      </w:r>
-      <w:r>
-        <w:rPr>
-          <w:rtl/>
-          <w:lang w:bidi="fa-IR"/>
-        </w:rPr>
-        <w:t xml:space="preserve"> فقط اول</w:t>
-      </w:r>
-      <w:r>
-        <w:rPr>
-          <w:rFonts w:hint="cs"/>
-          <w:rtl/>
-          <w:lang w:bidi="fa-IR"/>
-        </w:rPr>
-        <w:t>ین</w:t>
-      </w:r>
-      <w:r>
-        <w:rPr>
-          <w:rtl/>
-          <w:lang w:bidi="fa-IR"/>
-        </w:rPr>
-        <w:t xml:space="preserve"> نت</w:t>
-      </w:r>
-      <w:r>
-        <w:rPr>
-          <w:rFonts w:hint="cs"/>
-          <w:rtl/>
-          <w:lang w:bidi="fa-IR"/>
-        </w:rPr>
-        <w:t>یجه</w:t>
-      </w:r>
-      <w:r>
-        <w:rPr>
-          <w:rtl/>
-          <w:lang w:bidi="fa-IR"/>
-        </w:rPr>
-        <w:t xml:space="preserve"> (</w:t>
-      </w:r>
-      <w:r>
-        <w:rPr>
-          <w:rFonts w:hint="cs"/>
-          <w:rtl/>
-          <w:lang w:bidi="fa-IR"/>
-        </w:rPr>
-        <w:t>یا</w:t>
-      </w:r>
-      <w:r>
-        <w:rPr>
-          <w:rtl/>
-          <w:lang w:bidi="fa-IR"/>
-        </w:rPr>
-        <w:t xml:space="preserve"> </w:t>
-      </w:r>
-      <w:r>
-        <w:rPr>
-          <w:lang w:bidi="fa-IR"/>
-        </w:rPr>
-        <w:t>None</w:t>
-      </w:r>
-      <w:r>
-        <w:rPr>
-          <w:rtl/>
-          <w:lang w:bidi="fa-IR"/>
-        </w:rPr>
-        <w:t>) رو بگ</w:t>
-      </w:r>
-      <w:r>
-        <w:rPr>
-          <w:rFonts w:hint="cs"/>
-          <w:rtl/>
-          <w:lang w:bidi="fa-IR"/>
-        </w:rPr>
-        <w:t>یریم</w:t>
-      </w:r>
-      <w:r>
-        <w:rPr>
-          <w:rtl/>
-          <w:lang w:bidi="fa-IR"/>
-        </w:rPr>
-        <w:t>.</w:t>
-      </w:r>
-    </w:p>
-    <w:p>
-      <w:pPr>
-        <w:rPr>
-          <w:lang w:bidi="fa-IR"/>
-        </w:rPr>
-      </w:pPr>
-    </w:p>
-    <w:p>
-      <w:pPr>
-        <w:rPr>
-          <w:rtl/>
-          <w:lang w:bidi="fa-IR"/>
-        </w:rPr>
-      </w:pPr>
-      <w:r>
-        <w:rPr>
-          <w:rFonts w:hint="cs"/>
-          <w:rtl/>
-          <w:lang w:bidi="fa-IR"/>
-        </w:rPr>
-        <w:t xml:space="preserve">فرق بین </w:t>
-      </w:r>
-      <w:r>
-        <w:rPr>
-          <w:lang w:bidi="fa-IR"/>
-        </w:rPr>
-        <w:t>get , filter</w:t>
-      </w:r>
-      <w:r>
-        <w:rPr>
-          <w:rFonts w:hint="cs"/>
-          <w:rtl/>
-          <w:lang w:bidi="fa-IR"/>
-        </w:rPr>
-        <w:t xml:space="preserve"> در اینه که </w:t>
-      </w:r>
-      <w:r>
-        <w:rPr>
-          <w:lang w:bidi="fa-IR"/>
-        </w:rPr>
-        <w:t>get</w:t>
-      </w:r>
-      <w:r>
-        <w:rPr>
-          <w:rFonts w:hint="cs"/>
-          <w:rtl/>
-          <w:lang w:bidi="fa-IR"/>
-        </w:rPr>
-        <w:t xml:space="preserve"> همیشه یک شی برمیگردونه چه نتیجه نداشته باشه چه چنتا نتیجه داشته باشه </w:t>
-      </w:r>
-      <w:r>
-        <w:rPr>
-          <w:lang w:bidi="fa-IR"/>
-        </w:rPr>
-        <w:t>excep</w:t>
-      </w:r>
-      <w:r>
-        <w:rPr>
-          <w:rFonts w:hint="cs"/>
-          <w:rtl/>
-          <w:lang w:bidi="fa-IR"/>
-        </w:rPr>
-        <w:t xml:space="preserve"> میفرسته ولی فیلتر یک کوئری ست میفرسته.</w:t>
-      </w:r>
-    </w:p>
-    <w:p>
-      <w:pPr>
-        <w:rPr>
-          <w:rtl/>
-          <w:lang w:bidi="fa-IR"/>
-        </w:rPr>
-      </w:pPr>
-    </w:p>
-    <w:p>
-      <w:pPr>
-        <w:rPr>
-          <w:rtl/>
-          <w:lang w:bidi="fa-IR"/>
-        </w:rPr>
-      </w:pPr>
-    </w:p>
-    <w:p>
-      <w:pPr>
-        <w:rPr>
-          <w:rtl/>
-          <w:lang w:bidi="fa-IR"/>
-        </w:rPr>
-      </w:pPr>
-      <w:r>
-        <w:rPr>
-          <w:highlight w:val="yellow"/>
-          <w:lang w:bidi="fa-IR"/>
-        </w:rPr>
-        <w:lastRenderedPageBreak/>
-        <w:t>user.check_password(password)</w:t>
+          <w:lang w:bidi="fa-IR"/>
+        </w:rPr>
+        <w:t>(password)</w:t>
       </w:r>
       <w:r>
         <w:rPr>
@@ -2479,11 +2592,27 @@
           <w:lang w:bidi="fa-IR"/>
         </w:rPr>
       </w:pPr>
-      <w:r>
-        <w:rPr>
-          <w:lang w:bidi="fa-IR"/>
-        </w:rPr>
-        <w:t>hasattr(user, 'role')</w:t>
+      <w:proofErr w:type="spellStart"/>
+      <w:proofErr w:type="gramStart"/>
+      <w:r>
+        <w:rPr>
+          <w:lang w:bidi="fa-IR"/>
+        </w:rPr>
+        <w:t>hasattr</w:t>
+      </w:r>
+      <w:proofErr w:type="spellEnd"/>
+      <w:r>
+        <w:rPr>
+          <w:lang w:bidi="fa-IR"/>
+        </w:rPr>
+        <w:t>(</w:t>
+      </w:r>
+      <w:proofErr w:type="gramEnd"/>
+      <w:r>
+        <w:rPr>
+          <w:lang w:bidi="fa-IR"/>
+        </w:rPr>
+        <w:t>user, 'role')</w:t>
       </w:r>
       <w:r>
         <w:rPr>
@@ -2566,12 +2695,14 @@
         </w:rPr>
         <w:t xml:space="preserve">خب ما داریم با کلاس کار میکنیم و </w:t>
       </w:r>
+      <w:proofErr w:type="spellStart"/>
       <w:r>
         <w:rPr>
           <w:lang w:bidi="fa-IR"/>
         </w:rPr>
         <w:t>hasattr</w:t>
       </w:r>
+      <w:proofErr w:type="spellEnd"/>
       <w:r>
         <w:rPr>
           <w:rFonts w:hint="cs"/>
@@ -2646,12 +2777,14 @@
           <w:lang w:bidi="fa-IR"/>
         </w:rPr>
       </w:pPr>
+      <w:proofErr w:type="spellStart"/>
       <w:r>
         <w:rPr>
           <w:lang w:bidi="fa-IR"/>
         </w:rPr>
         <w:t>SlugRelatedField</w:t>
       </w:r>
+      <w:proofErr w:type="spellEnd"/>
       <w:r>
         <w:rPr>
           <w:rtl/>
@@ -3072,12 +3205,14 @@
         </w:rPr>
         <w:t xml:space="preserve"> آپلود </w:t>
       </w:r>
+      <w:proofErr w:type="spellStart"/>
       <w:r>
         <w:rPr>
           <w:lang w:bidi="fa-IR"/>
         </w:rPr>
         <w:t>profile_image</w:t>
       </w:r>
+      <w:proofErr w:type="spellEnd"/>
       <w:r>
         <w:rPr>
           <w:rtl/>
@@ -3601,7 +3736,21 @@
         <w:rPr>
           <w:lang w:bidi="fa-IR"/>
         </w:rPr>
-        <w:t>context={'request': request}</w:t>
+        <w:t>context</w:t>
+      </w:r>
+      <w:proofErr w:type="gramStart"/>
+      <w:r>
+        <w:rPr>
+          <w:lang w:bidi="fa-IR"/>
+        </w:rPr>
+        <w:t>={</w:t>
+      </w:r>
+      <w:proofErr w:type="gramEnd"/>
+      <w:r>
+        <w:rPr>
+          <w:lang w:bidi="fa-IR"/>
+        </w:rPr>
+        <w:t>'request': request}</w:t>
       </w:r>
       <w:r>
         <w:rPr>
@@ -3829,12 +3978,14 @@
         </w:rPr>
         <w:t xml:space="preserve">هر وقت بخوایم اطلاعات </w:t>
       </w:r>
+      <w:proofErr w:type="spellStart"/>
       <w:r>
         <w:rPr>
           <w:lang w:bidi="fa-IR"/>
         </w:rPr>
         <w:t>request.user</w:t>
       </w:r>
+      <w:proofErr w:type="spellEnd"/>
       <w:r>
         <w:rPr>
           <w:rFonts w:hint="cs"/>
@@ -3986,12 +4137,14 @@
         </w:rPr>
         <w:t xml:space="preserve"> </w:t>
       </w:r>
+      <w:proofErr w:type="spellStart"/>
       <w:r>
         <w:rPr>
           <w:lang w:bidi="fa-IR"/>
         </w:rPr>
         <w:t>request.user</w:t>
       </w:r>
+      <w:proofErr w:type="spellEnd"/>
       <w:r>
         <w:rPr>
           <w:rtl/>
@@ -4269,12 +4422,14 @@
         </w:rPr>
         <w:t xml:space="preserve"> تا از متد </w:t>
       </w:r>
+      <w:proofErr w:type="spellStart"/>
       <w:r>
         <w:rPr>
           <w:lang w:bidi="fa-IR"/>
         </w:rPr>
         <w:t>build_absolute_uri</w:t>
       </w:r>
+      <w:proofErr w:type="spellEnd"/>
       <w:r>
         <w:rPr>
           <w:rtl/>
@@ -4380,7 +4535,29 @@
         <w:rPr>
           <w:lang w:bidi="fa-IR"/>
         </w:rPr>
-        <w:t>python manage.py dumpdata &gt; backup.</w:t>
+        <w:t xml:space="preserve">python manage.py </w:t>
+      </w:r>
+      <w:proofErr w:type="spellStart"/>
+      <w:r>
+        <w:rPr>
+          <w:lang w:bidi="fa-IR"/>
+        </w:rPr>
+        <w:t>dumpdata</w:t>
+      </w:r>
+      <w:proofErr w:type="spellEnd"/>
+      <w:r>
+        <w:rPr>
+          <w:lang w:bidi="fa-IR"/>
+        </w:rPr>
+        <w:t xml:space="preserve"> &gt; </w:t>
+      </w:r>
+      <w:proofErr w:type="spellStart"/>
+      <w:proofErr w:type="gramStart"/>
+      <w:r>
+        <w:rPr>
+          <w:lang w:bidi="fa-IR"/>
+        </w:rPr>
+        <w:t>backup.</w:t>
       </w:r>
       <w:r>
         <w:rPr>
@@ -4388,12 +4565,22 @@
         </w:rPr>
         <w:t>json</w:t>
       </w:r>
-      <w:r>
-        <w:rPr>
-          <w:lang w:bidi="fa-IR"/>
-        </w:rPr>
-        <w:t xml:space="preserve"> --settings=config.settings.dev</w:t>
-      </w:r>
+      <w:proofErr w:type="spellEnd"/>
+      <w:proofErr w:type="gramEnd"/>
+      <w:r>
+        <w:rPr>
+          <w:lang w:bidi="fa-IR"/>
+        </w:rPr>
+        <w:t xml:space="preserve"> --settings=</w:t>
+      </w:r>
+      <w:proofErr w:type="spellStart"/>
+      <w:r>
+        <w:rPr>
+          <w:lang w:bidi="fa-IR"/>
+        </w:rPr>
+        <w:t>config.settings.dev</w:t>
+      </w:r>
+      <w:proofErr w:type="spellEnd"/>
     </w:p>
     <w:p>
       <w:pPr>
@@ -4468,8 +4655,30 @@
         <w:rPr>
           <w:lang w:bidi="fa-IR"/>
         </w:rPr>
-        <w:t>from rest_framework_simplejwt.views import TokenObtainPairView</w:t>
-      </w:r>
+        <w:t xml:space="preserve">from </w:t>
+      </w:r>
+      <w:proofErr w:type="spellStart"/>
+      <w:r>
+        <w:rPr>
+          <w:lang w:bidi="fa-IR"/>
+        </w:rPr>
+        <w:t>rest_framework_simplejwt.views</w:t>
+      </w:r>
+      <w:proofErr w:type="spellEnd"/>
+      <w:r>
+        <w:rPr>
+          <w:lang w:bidi="fa-IR"/>
+        </w:rPr>
+        <w:t xml:space="preserve"> import </w:t>
+      </w:r>
+      <w:proofErr w:type="spellStart"/>
+      <w:r>
+        <w:rPr>
+          <w:lang w:bidi="fa-IR"/>
+        </w:rPr>
+        <w:t>TokenObtainPairView</w:t>
+      </w:r>
+      <w:proofErr w:type="spellEnd"/>
       <w:r>
         <w:rPr>
           <w:rFonts w:hint="cs"/>
@@ -4478,12 +4687,14 @@
         </w:rPr>
         <w:t xml:space="preserve"> در </w:t>
       </w:r>
+      <w:proofErr w:type="spellStart"/>
       <w:r>
         <w:rPr>
           <w:lang w:bidi="fa-IR"/>
         </w:rPr>
         <w:t>url</w:t>
       </w:r>
+      <w:proofErr w:type="spellEnd"/>
       <w:r>
         <w:rPr>
           <w:rFonts w:hint="cs"/>
@@ -4655,7 +4866,7 @@
               </wp:anchor>
             </w:drawing>
           </mc:Choice>
-          <mc:Fallback xmlns:w16sdtfl="http://schemas.microsoft.com/office/word/2024/wordml/sdtformatlock" xmlns:w16du="http://schemas.microsoft.com/office/word/2023/wordml/word16du">
+          <mc:Fallback>
             <w:pict>
               <v:rect w14:anchorId="30FC8F7B" id="Rectangle 13" o:spid="_x0000_s1026" style="position:absolute;margin-left:-1.8pt;margin-top:12.9pt;width:612.6pt;height:510pt;z-index:-251657216;visibility:visible;mso-wrap-style:square;mso-width-percent:0;mso-height-percent:0;mso-wrap-distance-left:9pt;mso-wrap-distance-top:0;mso-wrap-distance-right:9pt;mso-wrap-distance-bottom:0;mso-position-horizontal:absolute;mso-position-horizontal-relative:page;mso-position-vertical:absolute;mso-position-vertical-relative:text;mso-width-percent:0;mso-height-percent:0;mso-width-relative:margin;mso-height-relative:margin;v-text-anchor:middle" o:gfxdata="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" fillcolor="red" stroked="f" strokeweight="1pt">
                 <v:fill opacity="38036f"/>
@@ -4916,7 +5127,7 @@
               </wp:anchor>
             </w:drawing>
           </mc:Choice>
-          <mc:Fallback xmlns:w16sdtfl="http://schemas.microsoft.com/office/word/2024/wordml/sdtformatlock" xmlns:w16du="http://schemas.microsoft.com/office/word/2023/wordml/word16du">
+          <mc:Fallback>
             <w:pict>
               <v:rect w14:anchorId="67BF5527" id="Rectangle 17" o:spid="_x0000_s1026" style="position:absolute;margin-left:0;margin-top:-84.6pt;width:612.6pt;height:362.4pt;z-index:-251655168;visibility:visible;mso-wrap-style:square;mso-width-percent:0;mso-height-percent:0;mso-wrap-distance-left:9pt;mso-wrap-distance-top:0;mso-wrap-distance-right:9pt;mso-wrap-distance-bottom:0;mso-position-horizontal:left;mso-position-horizontal-relative:page;mso-position-vertical:absolute;mso-position-vertical-relative:text;mso-width-percent:0;mso-height-percent:0;mso-width-relative:margin;mso-height-relative:margin;v-text-anchor:middle" o:gfxdata="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" fillcolor="red" stroked="f" strokeweight="1pt">
                 <v:fill opacity="38036f"/>
@@ -5023,12 +5234,14 @@
         </w:rPr>
         <w:t xml:space="preserve">فراموشی رمز عبور با ایمیل: </w:t>
       </w:r>
+      <w:proofErr w:type="spellStart"/>
       <w:r>
         <w:rPr>
           <w:lang w:bidi="fa-IR"/>
         </w:rPr>
         <w:t>passwordReset</w:t>
       </w:r>
+      <w:proofErr w:type="spellEnd"/>
     </w:p>
     <w:p>
       <w:pPr>
@@ -5104,12 +5317,14 @@
         </w:rPr>
         <w:t xml:space="preserve">با استفاده از </w:t>
       </w:r>
+      <w:proofErr w:type="spellStart"/>
       <w:r>
         <w:rPr>
           <w:lang w:bidi="fa-IR"/>
         </w:rPr>
         <w:t>passwordresettokengnerator</w:t>
       </w:r>
+      <w:proofErr w:type="spellEnd"/>
       <w:r>
         <w:rPr>
           <w:rFonts w:hint="cs"/>
@@ -5141,12 +5356,14 @@
         </w:rPr>
         <w:t xml:space="preserve">چون </w:t>
       </w:r>
+      <w:proofErr w:type="spellStart"/>
       <w:r>
         <w:rPr>
           <w:lang w:bidi="fa-IR"/>
         </w:rPr>
         <w:t>PasswordResetTokenGenerator</w:t>
       </w:r>
+      <w:proofErr w:type="spellEnd"/>
       <w:r>
         <w:rPr>
           <w:rtl/>
@@ -5169,12 +5386,14 @@
         </w:rPr>
         <w:t xml:space="preserve"> با استفاده از اطلاعات کاربر (مثل </w:t>
       </w:r>
+      <w:proofErr w:type="spellStart"/>
       <w:r>
         <w:rPr>
           <w:lang w:bidi="fa-IR"/>
         </w:rPr>
         <w:t>last_login</w:t>
       </w:r>
+      <w:proofErr w:type="spellEnd"/>
       <w:r>
         <w:rPr>
           <w:rtl/>
@@ -5354,12 +5573,14 @@
         </w:rPr>
         <w:t xml:space="preserve"> با توجه به </w:t>
       </w:r>
+      <w:proofErr w:type="spellStart"/>
       <w:r>
         <w:rPr>
           <w:lang w:bidi="fa-IR"/>
         </w:rPr>
         <w:t>uid</w:t>
       </w:r>
+      <w:proofErr w:type="spellEnd"/>
       <w:r>
         <w:rPr>
           <w:rtl/>
@@ -5637,12 +5858,14 @@
         </w:rPr>
         <w:t xml:space="preserve"> فعال باشه ما میدونیم کاربر کیه پس وقتی میخوام کد رو براش ارسال کنیم دیگه شماره موبایل یا ایمیلشو نمیگیریم که مطابقت بدیم با کد بلکه یوزر رو از طریق </w:t>
       </w:r>
+      <w:proofErr w:type="spellStart"/>
       <w:r>
         <w:rPr>
           <w:lang w:bidi="fa-IR"/>
         </w:rPr>
         <w:t>user_id</w:t>
       </w:r>
+      <w:proofErr w:type="spellEnd"/>
       <w:r>
         <w:rPr>
           <w:rFonts w:hint="cs"/>
@@ -5942,12 +6165,14 @@
         </w:rPr>
         <w:t xml:space="preserve"> است که در </w:t>
       </w:r>
+      <w:proofErr w:type="spellStart"/>
       <w:r>
         <w:rPr>
           <w:lang w:bidi="fa-IR"/>
         </w:rPr>
         <w:t>QuerySet</w:t>
       </w:r>
+      <w:proofErr w:type="spellEnd"/>
       <w:r>
         <w:rPr>
           <w:rtl/>
@@ -6886,11 +7111,27 @@
           <w:lang w:bidi="fa-IR"/>
         </w:rPr>
       </w:pPr>
-      <w:r>
-        <w:rPr>
-          <w:lang w:bidi="fa-IR"/>
-        </w:rPr>
-        <w:t>Getattr()</w:t>
+      <w:proofErr w:type="spellStart"/>
+      <w:proofErr w:type="gramStart"/>
+      <w:r>
+        <w:rPr>
+          <w:lang w:bidi="fa-IR"/>
+        </w:rPr>
+        <w:t>Getattr</w:t>
+      </w:r>
+      <w:proofErr w:type="spellEnd"/>
+      <w:r>
+        <w:rPr>
+          <w:lang w:bidi="fa-IR"/>
+        </w:rPr>
+        <w:t>(</w:t>
+      </w:r>
+      <w:proofErr w:type="gramEnd"/>
+      <w:r>
+        <w:rPr>
+          <w:lang w:bidi="fa-IR"/>
+        </w:rPr>
+        <w:t>)</w:t>
       </w:r>
       <w:r>
         <w:rPr>
@@ -7044,12 +7285,14 @@
         </w:rPr>
         <w:t xml:space="preserve"> و </w:t>
       </w:r>
+      <w:proofErr w:type="spellStart"/>
       <w:r>
         <w:rPr>
           <w:lang w:bidi="fa-IR"/>
         </w:rPr>
         <w:t>content_type</w:t>
       </w:r>
+      <w:proofErr w:type="spellEnd"/>
       <w:r>
         <w:rPr>
           <w:rFonts w:hint="cs"/>
@@ -7119,12 +7362,14 @@
         </w:rPr>
         <w:t xml:space="preserve">بین </w:t>
       </w:r>
+      <w:proofErr w:type="spellStart"/>
       <w:r>
         <w:rPr>
           <w:lang w:bidi="fa-IR"/>
         </w:rPr>
         <w:t>set_password</w:t>
       </w:r>
+      <w:proofErr w:type="spellEnd"/>
       <w:r>
         <w:rPr>
           <w:rFonts w:hint="cs"/>
@@ -7133,12 +7378,14 @@
         </w:rPr>
         <w:t xml:space="preserve"> و </w:t>
       </w:r>
+      <w:proofErr w:type="spellStart"/>
       <w:r>
         <w:rPr>
           <w:lang w:bidi="fa-IR"/>
         </w:rPr>
         <w:t>make_password</w:t>
       </w:r>
+      <w:proofErr w:type="spellEnd"/>
       <w:r>
         <w:rPr>
           <w:rFonts w:hint="cs"/>
@@ -7880,11 +8127,47 @@
           <w:lang w:bidi="fa-IR"/>
         </w:rPr>
       </w:pPr>
-      <w:r>
-        <w:rPr>
-          <w:lang w:bidi="fa-IR"/>
-        </w:rPr>
-        <w:t>parser_classes = (MultiPartParser, FormParser)</w:t>
+      <w:proofErr w:type="spellStart"/>
+      <w:r>
+        <w:rPr>
+          <w:lang w:bidi="fa-IR"/>
+        </w:rPr>
+        <w:t>parser_classes</w:t>
+      </w:r>
+      <w:proofErr w:type="spellEnd"/>
+      <w:r>
+        <w:rPr>
+          <w:lang w:bidi="fa-IR"/>
+        </w:rPr>
+        <w:t xml:space="preserve"> = (</w:t>
+      </w:r>
+      <w:proofErr w:type="spellStart"/>
+      <w:r>
+        <w:rPr>
+          <w:lang w:bidi="fa-IR"/>
+        </w:rPr>
+        <w:t>MultiPartParser</w:t>
+      </w:r>
+      <w:proofErr w:type="spellEnd"/>
+      <w:r>
+        <w:rPr>
+          <w:lang w:bidi="fa-IR"/>
+        </w:rPr>
+        <w:t xml:space="preserve">, </w:t>
+      </w:r>
+      <w:proofErr w:type="spellStart"/>
+      <w:r>
+        <w:rPr>
+          <w:lang w:bidi="fa-IR"/>
+        </w:rPr>
+        <w:t>FormParser</w:t>
+      </w:r>
+      <w:proofErr w:type="spellEnd"/>
+      <w:r>
+        <w:rPr>
+          <w:lang w:bidi="fa-IR"/>
+        </w:rPr>
+        <w:t>)</w:t>
       </w:r>
     </w:p>
     <w:p>
@@ -7898,7 +8181,21 @@
         <w:rPr>
           <w:lang w:bidi="fa-IR"/>
         </w:rPr>
-        <w:t xml:space="preserve"> request.data </w:t>
+        <w:t xml:space="preserve"> </w:t>
+      </w:r>
+      <w:proofErr w:type="spellStart"/>
+      <w:r>
+        <w:rPr>
+          <w:lang w:bidi="fa-IR"/>
+        </w:rPr>
+        <w:t>request.data</w:t>
+      </w:r>
+      <w:proofErr w:type="spellEnd"/>
+      <w:r>
+        <w:rPr>
+          <w:lang w:bidi="fa-IR"/>
+        </w:rPr>
+        <w:t xml:space="preserve"> </w:t>
       </w:r>
       <w:r>
         <w:rPr>
@@ -7910,7 +8207,21 @@
         <w:rPr>
           <w:lang w:bidi="fa-IR"/>
         </w:rPr>
-        <w:t xml:space="preserve"> request.FILES </w:t>
+        <w:t xml:space="preserve"> </w:t>
+      </w:r>
+      <w:proofErr w:type="spellStart"/>
+      <w:r>
+        <w:rPr>
+          <w:lang w:bidi="fa-IR"/>
+        </w:rPr>
+        <w:t>request.FILES</w:t>
+      </w:r>
+      <w:proofErr w:type="spellEnd"/>
+      <w:r>
+        <w:rPr>
+          <w:lang w:bidi="fa-IR"/>
+        </w:rPr>
+        <w:t xml:space="preserve"> </w:t>
       </w:r>
       <w:r>
         <w:rPr>
@@ -8067,12 +8378,14 @@
         </w:rPr>
         <w:t xml:space="preserve">کی از </w:t>
       </w:r>
+      <w:proofErr w:type="spellStart"/>
       <w:r>
         <w:rPr>
           <w:lang w:bidi="fa-IR"/>
         </w:rPr>
         <w:t>SerializerMethodField</w:t>
       </w:r>
+      <w:proofErr w:type="spellEnd"/>
       <w:r>
         <w:rPr>
           <w:rFonts w:hint="cs"/>
@@ -8303,7 +8616,6 @@
     <w:p>
       <w:pPr>
         <w:rPr>
-          <w:rFonts w:hint="cs"/>
           <w:lang w:bidi="fa-IR"/>
         </w:rPr>
       </w:pPr>
@@ -8316,11 +8628,19 @@
         <w:lastRenderedPageBreak/>
         <w:t xml:space="preserve">فرق بین </w:t>
       </w:r>
-      <w:r>
-        <w:rPr>
-          <w:lang w:bidi="fa-IR"/>
-        </w:rPr>
-        <w:t>attrs[‘value’]</w:t>
+      <w:proofErr w:type="spellStart"/>
+      <w:r>
+        <w:rPr>
+          <w:lang w:bidi="fa-IR"/>
+        </w:rPr>
+        <w:t>attrs</w:t>
+      </w:r>
+      <w:proofErr w:type="spellEnd"/>
+      <w:r>
+        <w:rPr>
+          <w:lang w:bidi="fa-IR"/>
+        </w:rPr>
+        <w:t>[‘value’]</w:t>
       </w:r>
       <w:r>
         <w:rPr>
@@ -8330,22 +8650,44 @@
         </w:rPr>
         <w:t xml:space="preserve"> و </w:t>
       </w:r>
-      <w:r>
-        <w:rPr>
-          <w:lang w:bidi="fa-IR"/>
-        </w:rPr>
-        <w:t>self.value = attrs.get(‘value’)</w:t>
-      </w:r>
-    </w:p>
-    <w:p>
-      <w:pPr>
-        <w:rPr>
-          <w:rtl/>
-          <w:lang w:bidi="fa-IR"/>
-        </w:rPr>
-      </w:pPr>
-      <w:r>
-        <w:rPr>
+      <w:proofErr w:type="spellStart"/>
+      <w:r>
+        <w:rPr>
+          <w:lang w:bidi="fa-IR"/>
+        </w:rPr>
+        <w:t>self.value</w:t>
+      </w:r>
+      <w:proofErr w:type="spellEnd"/>
+      <w:r>
+        <w:rPr>
+          <w:lang w:bidi="fa-IR"/>
+        </w:rPr>
+        <w:t xml:space="preserve"> = </w:t>
+      </w:r>
+      <w:proofErr w:type="spellStart"/>
+      <w:r>
+        <w:rPr>
+          <w:lang w:bidi="fa-IR"/>
+        </w:rPr>
+        <w:t>attrs.get</w:t>
+      </w:r>
+      <w:proofErr w:type="spellEnd"/>
+      <w:r>
+        <w:rPr>
+          <w:lang w:bidi="fa-IR"/>
+        </w:rPr>
+        <w:t>(‘value’)</w:t>
+      </w:r>
+    </w:p>
+    <w:p>
+      <w:pPr>
+        <w:rPr>
+          <w:lang w:bidi="fa-IR"/>
+        </w:rPr>
+      </w:pPr>
+      <w:r>
+        <w:rPr>
+          <w:noProof/>
           <w:rtl/>
           <w:lang w:bidi="fa-IR"/>
         </w:rPr>
@@ -8389,6 +8731,21 @@
     <w:p>
       <w:pPr>
         <w:rPr>
+          <w:lang w:bidi="fa-IR"/>
+        </w:rPr>
+      </w:pPr>
+    </w:p>
+    <w:p>
+      <w:pPr>
+        <w:rPr>
+          <w:rtl/>
+          <w:lang w:bidi="fa-IR"/>
+        </w:rPr>
+      </w:pPr>
+    </w:p>
+    <w:p>
+      <w:pPr>
+        <w:rPr>
           <w:rtl/>
           <w:lang w:bidi="fa-IR"/>
         </w:rPr>
@@ -8427,7 +8784,7 @@
 </file>
 
 <file path=word/endnotes.xml><?xml version="1.0" encoding="utf-8"?>
-<w:endnotes xmlns:wpc="http://schemas.microsoft.com/office/word/2010/wordprocessingCanvas" xmlns:cx="http://schemas.microsoft.com/office/drawing/2014/chartex" xmlns:cx1="http://schemas.microsoft.com/office/drawing/2015/9/8/chartex" xmlns:cx2="http://schemas.microsoft.com/office/drawing/2015/10/21/chartex" xmlns:cx3="http://schemas.microsoft.com/office/drawing/2016/5/9/chartex" xmlns:cx4="http://schemas.microsoft.com/office/drawing/2016/5/10/chartex" xmlns:cx5="http://schemas.microsoft.com/office/drawing/2016/5/11/chartex" xmlns:cx6="http://schemas.microsoft.com/office/drawing/2016/5/12/chartex" xmlns:cx7="http://schemas.microsoft.com/office/drawing/2016/5/13/chartex" xmlns:cx8="http://schemas.microsoft.com/office/drawing/2016/5/14/chartex" xmlns:mc="http://schemas.openxmlformats.org/markup-compatibility/2006" xmlns:aink="http://schemas.microsoft.com/office/drawing/2016/ink" xmlns:am3d="http://schemas.microsoft.com/office/drawing/2017/model3d" xmlns:o="urn:schemas-microsoft-com:office:office" xmlns:oel="http://schemas.microsoft.com/office/2019/extlst" xmlns:r="http://schemas.openxmlformats.org/officeDocument/2006/relationships" xmlns:m="http://schemas.openxmlformats.org/officeDocument/2006/math" xmlns:v="urn:schemas-microsoft-com:vml" xmlns:wp14="http://schemas.microsoft.com/office/word/2010/wordprocessingDrawing" xmlns:wp="http://schemas.openxmlformats.org/drawingml/2006/wordprocessingDrawing" xmlns:w10="urn:schemas-microsoft-com:office:word" xmlns:w="http://schemas.openxmlformats.org/wordprocessingml/2006/main" xmlns:w14="http://schemas.microsoft.com/office/word/2010/wordml" xmlns:w15="http://schemas.microsoft.com/office/word/2012/wordml" xmlns:w16cex="http://schemas.microsoft.com/office/word/2018/wordml/cex" xmlns:w16cid="http://schemas.microsoft.com/office/word/2016/wordml/cid" xmlns:w16="http://schemas.microsoft.com/office/word/2018/wordml" xmlns:w16sdtdh="http://schemas.microsoft.com/office/word/2020/wordml/sdtdatahash" xmlns:w16se="http://schemas.microsoft.com/office/word/2015/wordml/symex" xmlns:wpg="http://schemas.microsoft.com/office/word/2010/wordprocessingGroup" xmlns:wpi="http://schemas.microsoft.com/office/word/2010/wordprocessingInk" xmlns:wne="http://schemas.microsoft.com/office/word/2006/wordml" xmlns:wps="http://schemas.microsoft.com/office/word/2010/wordprocessingShape" mc:Ignorable="w14 w15 w16se w16cid w16 w16cex w16sdtdh wp14">
+<w:endnotes xmlns:wpc="http://schemas.microsoft.com/office/word/2010/wordprocessingCanvas" xmlns:cx="http://schemas.microsoft.com/office/drawing/2014/chartex" xmlns:cx1="http://schemas.microsoft.com/office/drawing/2015/9/8/chartex" xmlns:cx2="http://schemas.microsoft.com/office/drawing/2015/10/21/chartex" xmlns:cx3="http://schemas.microsoft.com/office/drawing/2016/5/9/chartex" xmlns:cx4="http://schemas.microsoft.com/office/drawing/2016/5/10/chartex" xmlns:cx5="http://schemas.microsoft.com/office/drawing/2016/5/11/chartex" xmlns:cx6="http://schemas.microsoft.com/office/drawing/2016/5/12/chartex" xmlns:cx7="http://schemas.microsoft.com/office/drawing/2016/5/13/chartex" xmlns:cx8="http://schemas.microsoft.com/office/drawing/2016/5/14/chartex" xmlns:mc="http://schemas.openxmlformats.org/markup-compatibility/2006" xmlns:aink="http://schemas.microsoft.com/office/drawing/2016/ink" xmlns:am3d="http://schemas.microsoft.com/office/drawing/2017/model3d" xmlns:o="urn:schemas-microsoft-com:office:office" xmlns:oel="http://schemas.microsoft.com/office/2019/extlst" xmlns:r="http://schemas.openxmlformats.org/officeDocument/2006/relationships" xmlns:m="http://schemas.openxmlformats.org/officeDocument/2006/math" xmlns:v="urn:schemas-microsoft-com:vml" xmlns:wp14="http://schemas.microsoft.com/office/word/2010/wordprocessingDrawing" xmlns:wp="http://schemas.openxmlformats.org/drawingml/2006/wordprocessingDrawing" xmlns:w10="urn:schemas-microsoft-com:office:word" xmlns:w="http://schemas.openxmlformats.org/wordprocessingml/2006/main" xmlns:w14="http://schemas.microsoft.com/office/word/2010/wordml" xmlns:w15="http://schemas.microsoft.com/office/word/2012/wordml" xmlns:w16cex="http://schemas.microsoft.com/office/word/2018/wordml/cex" xmlns:w16cid="http://schemas.microsoft.com/office/word/2016/wordml/cid" xmlns:w16="http://schemas.microsoft.com/office/word/2018/wordml" xmlns:w16du="http://schemas.microsoft.com/office/word/2023/wordml/word16du" xmlns:w16sdtdh="http://schemas.microsoft.com/office/word/2020/wordml/sdtdatahash" xmlns:w16sdtfl="http://schemas.microsoft.com/office/word/2024/wordml/sdtformatlock" xmlns:w16se="http://schemas.microsoft.com/office/word/2015/wordml/symex" xmlns:wpg="http://schemas.microsoft.com/office/word/2010/wordprocessingGroup" xmlns:wpi="http://schemas.microsoft.com/office/word/2010/wordprocessingInk" xmlns:wne="http://schemas.microsoft.com/office/word/2006/wordml" xmlns:wps="http://schemas.microsoft.com/office/word/2010/wordprocessingShape" mc:Ignorable="w14 w15 w16se w16cid w16 w16cex w16sdtdh w16sdtfl w16du wp14">
   <w:endnote w:type="separator" w:id="-1">
     <w:p>
       <w:pPr>
@@ -8452,7 +8809,7 @@
 </file>
 
 <file path=word/footnotes.xml><?xml version="1.0" encoding="utf-8"?>
-<w:footnotes xmlns:wpc="http://schemas.microsoft.com/office/word/2010/wordprocessingCanvas" xmlns:cx="http://schemas.microsoft.com/office/drawing/2014/chartex" xmlns:cx1="http://schemas.microsoft.com/office/drawing/2015/9/8/chartex" xmlns:cx2="http://schemas.microsoft.com/office/drawing/2015/10/21/chartex" xmlns:cx3="http://schemas.microsoft.com/office/drawing/2016/5/9/chartex" xmlns:cx4="http://schemas.microsoft.com/office/drawing/2016/5/10/chartex" xmlns:cx5="http://schemas.microsoft.com/office/drawing/2016/5/11/chartex" xmlns:cx6="http://schemas.microsoft.com/office/drawing/2016/5/12/chartex" xmlns:cx7="http://schemas.microsoft.com/office/drawing/2016/5/13/chartex" xmlns:cx8="http://schemas.microsoft.com/office/drawing/2016/5/14/chartex" xmlns:mc="http://schemas.openxmlformats.org/markup-compatibility/2006" xmlns:aink="http://schemas.microsoft.com/office/drawing/2016/ink" xmlns:am3d="http://schemas.microsoft.com/office/drawing/2017/model3d" xmlns:o="urn:schemas-microsoft-com:office:office" xmlns:oel="http://schemas.microsoft.com/office/2019/extlst" xmlns:r="http://schemas.openxmlformats.org/officeDocument/2006/relationships" xmlns:m="http://schemas.openxmlformats.org/officeDocument/2006/math" xmlns:v="urn:schemas-microsoft-com:vml" xmlns:wp14="http://schemas.microsoft.com/office/word/2010/wordprocessingDrawing" xmlns:wp="http://schemas.openxmlformats.org/drawingml/2006/wordprocessingDrawing" xmlns:w10="urn:schemas-microsoft-com:office:word" xmlns:w="http://schemas.openxmlformats.org/wordprocessingml/2006/main" xmlns:w14="http://schemas.microsoft.com/office/word/2010/wordml" xmlns:w15="http://schemas.microsoft.com/office/word/2012/wordml" xmlns:w16cex="http://schemas.microsoft.com/office/word/2018/wordml/cex" xmlns:w16cid="http://schemas.microsoft.com/office/word/2016/wordml/cid" xmlns:w16="http://schemas.microsoft.com/office/word/2018/wordml" xmlns:w16sdtdh="http://schemas.microsoft.com/office/word/2020/wordml/sdtdatahash" xmlns:w16se="http://schemas.microsoft.com/office/word/2015/wordml/symex" xmlns:wpg="http://schemas.microsoft.com/office/word/2010/wordprocessingGroup" xmlns:wpi="http://schemas.microsoft.com/office/word/2010/wordprocessingInk" xmlns:wne="http://schemas.microsoft.com/office/word/2006/wordml" xmlns:wps="http://schemas.microsoft.com/office/word/2010/wordprocessingShape" mc:Ignorable="w14 w15 w16se w16cid w16 w16cex w16sdtdh wp14">
+<w:footnotes xmlns:wpc="http://schemas.microsoft.com/office/word/2010/wordprocessingCanvas" xmlns:cx="http://schemas.microsoft.com/office/drawing/2014/chartex" xmlns:cx1="http://schemas.microsoft.com/office/drawing/2015/9/8/chartex" xmlns:cx2="http://schemas.microsoft.com/office/drawing/2015/10/21/chartex" xmlns:cx3="http://schemas.microsoft.com/office/drawing/2016/5/9/chartex" xmlns:cx4="http://schemas.microsoft.com/office/drawing/2016/5/10/chartex" xmlns:cx5="http://schemas.microsoft.com/office/drawing/2016/5/11/chartex" xmlns:cx6="http://schemas.microsoft.com/office/drawing/2016/5/12/chartex" xmlns:cx7="http://schemas.microsoft.com/office/drawing/2016/5/13/chartex" xmlns:cx8="http://schemas.microsoft.com/office/drawing/2016/5/14/chartex" xmlns:mc="http://schemas.openxmlformats.org/markup-compatibility/2006" xmlns:aink="http://schemas.microsoft.com/office/drawing/2016/ink" xmlns:am3d="http://schemas.microsoft.com/office/drawing/2017/model3d" xmlns:o="urn:schemas-microsoft-com:office:office" xmlns:oel="http://schemas.microsoft.com/office/2019/extlst" xmlns:r="http://schemas.openxmlformats.org/officeDocument/2006/relationships" xmlns:m="http://schemas.openxmlformats.org/officeDocument/2006/math" xmlns:v="urn:schemas-microsoft-com:vml" xmlns:wp14="http://schemas.microsoft.com/office/word/2010/wordprocessingDrawing" xmlns:wp="http://schemas.openxmlformats.org/drawingml/2006/wordprocessingDrawing" xmlns:w10="urn:schemas-microsoft-com:office:word" xmlns:w="http://schemas.openxmlformats.org/wordprocessingml/2006/main" xmlns:w14="http://schemas.microsoft.com/office/word/2010/wordml" xmlns:w15="http://schemas.microsoft.com/office/word/2012/wordml" xmlns:w16cex="http://schemas.microsoft.com/office/word/2018/wordml/cex" xmlns:w16cid="http://schemas.microsoft.com/office/word/2016/wordml/cid" xmlns:w16="http://schemas.microsoft.com/office/word/2018/wordml" xmlns:w16du="http://schemas.microsoft.com/office/word/2023/wordml/word16du" xmlns:w16sdtdh="http://schemas.microsoft.com/office/word/2020/wordml/sdtdatahash" xmlns:w16sdtfl="http://schemas.microsoft.com/office/word/2024/wordml/sdtformatlock" xmlns:w16se="http://schemas.microsoft.com/office/word/2015/wordml/symex" xmlns:wpg="http://schemas.microsoft.com/office/word/2010/wordprocessingGroup" xmlns:wpi="http://schemas.microsoft.com/office/word/2010/wordprocessingInk" xmlns:wne="http://schemas.microsoft.com/office/word/2006/wordml" xmlns:wps="http://schemas.microsoft.com/office/word/2010/wordprocessingShape" mc:Ignorable="w14 w15 w16se w16cid w16 w16cex w16sdtdh w16sdtfl w16du wp14">
   <w:footnote w:type="separator" w:id="-1">
     <w:p>
       <w:pPr>
@@ -8477,7 +8834,7 @@
 </file>
 
 <file path=word/numbering.xml><?xml version="1.0" encoding="utf-8"?>
-<w:numbering xmlns:wpc="http://schemas.microsoft.com/office/word/2010/wordprocessingCanvas" xmlns:cx="http://schemas.microsoft.com/office/drawing/2014/chartex" xmlns:cx1="http://schemas.microsoft.com/office/drawing/2015/9/8/chartex" xmlns:cx2="http://schemas.microsoft.com/office/drawing/2015/10/21/chartex" xmlns:cx3="http://schemas.microsoft.com/office/drawing/2016/5/9/chartex" xmlns:cx4="http://schemas.microsoft.com/office/drawing/2016/5/10/chartex" xmlns:cx5="http://schemas.microsoft.com/office/drawing/2016/5/11/chartex" xmlns:cx6="http://schemas.microsoft.com/office/drawing/2016/5/12/chartex" xmlns:cx7="http://schemas.microsoft.com/office/drawing/2016/5/13/chartex" xmlns:cx8="http://schemas.microsoft.com/office/drawing/2016/5/14/chartex" xmlns:mc="http://schemas.openxmlformats.org/markup-compatibility/2006" xmlns:aink="http://schemas.microsoft.com/office/drawing/2016/ink" xmlns:am3d="http://schemas.microsoft.com/office/drawing/2017/model3d" xmlns:o="urn:schemas-microsoft-com:office:office" xmlns:oel="http://schemas.microsoft.com/office/2019/extlst" xmlns:r="http://schemas.openxmlformats.org/officeDocument/2006/relationships" xmlns:m="http://schemas.openxmlformats.org/officeDocument/2006/math" xmlns:v="urn:schemas-microsoft-com:vml" xmlns:wp14="http://schemas.microsoft.com/office/word/2010/wordprocessingDrawing" xmlns:wp="http://schemas.openxmlformats.org/drawingml/2006/wordprocessingDrawing" xmlns:w10="urn:schemas-microsoft-com:office:word" xmlns:w="http://schemas.openxmlformats.org/wordprocessingml/2006/main" xmlns:w14="http://schemas.microsoft.com/office/word/2010/wordml" xmlns:w15="http://schemas.microsoft.com/office/word/2012/wordml" xmlns:w16cex="http://schemas.microsoft.com/office/word/2018/wordml/cex" xmlns:w16cid="http://schemas.microsoft.com/office/word/2016/wordml/cid" xmlns:w16="http://schemas.microsoft.com/office/word/2018/wordml" xmlns:w16sdtdh="http://schemas.microsoft.com/office/word/2020/wordml/sdtdatahash" xmlns:w16se="http://schemas.microsoft.com/office/word/2015/wordml/symex" xmlns:wpg="http://schemas.microsoft.com/office/word/2010/wordprocessingGroup" xmlns:wpi="http://schemas.microsoft.com/office/word/2010/wordprocessingInk" xmlns:wne="http://schemas.microsoft.com/office/word/2006/wordml" xmlns:wps="http://schemas.microsoft.com/office/word/2010/wordprocessingShape" mc:Ignorable="w14 w15 w16se w16cid w16 w16cex w16sdtdh wp14">
+<w:numbering xmlns:wpc="http://schemas.microsoft.com/office/word/2010/wordprocessingCanvas" xmlns:cx="http://schemas.microsoft.com/office/drawing/2014/chartex" xmlns:cx1="http://schemas.microsoft.com/office/drawing/2015/9/8/chartex" xmlns:cx2="http://schemas.microsoft.com/office/drawing/2015/10/21/chartex" xmlns:cx3="http://schemas.microsoft.com/office/drawing/2016/5/9/chartex" xmlns:cx4="http://schemas.microsoft.com/office/drawing/2016/5/10/chartex" xmlns:cx5="http://schemas.microsoft.com/office/drawing/2016/5/11/chartex" xmlns:cx6="http://schemas.microsoft.com/office/drawing/2016/5/12/chartex" xmlns:cx7="http://schemas.microsoft.com/office/drawing/2016/5/13/chartex" xmlns:cx8="http://schemas.microsoft.com/office/drawing/2016/5/14/chartex" xmlns:mc="http://schemas.openxmlformats.org/markup-compatibility/2006" xmlns:aink="http://schemas.microsoft.com/office/drawing/2016/ink" xmlns:am3d="http://schemas.microsoft.com/office/drawing/2017/model3d" xmlns:o="urn:schemas-microsoft-com:office:office" xmlns:oel="http://schemas.microsoft.com/office/2019/extlst" xmlns:r="http://schemas.openxmlformats.org/officeDocument/2006/relationships" xmlns:m="http://schemas.openxmlformats.org/officeDocument/2006/math" xmlns:v="urn:schemas-microsoft-com:vml" xmlns:wp14="http://schemas.microsoft.com/office/word/2010/wordprocessingDrawing" xmlns:wp="http://schemas.openxmlformats.org/drawingml/2006/wordprocessingDrawing" xmlns:w10="urn:schemas-microsoft-com:office:word" xmlns:w="http://schemas.openxmlformats.org/wordprocessingml/2006/main" xmlns:w14="http://schemas.microsoft.com/office/word/2010/wordml" xmlns:w15="http://schemas.microsoft.com/office/word/2012/wordml" xmlns:w16cex="http://schemas.microsoft.com/office/word/2018/wordml/cex" xmlns:w16cid="http://schemas.microsoft.com/office/word/2016/wordml/cid" xmlns:w16="http://schemas.microsoft.com/office/word/2018/wordml" xmlns:w16du="http://schemas.microsoft.com/office/word/2023/wordml/word16du" xmlns:w16sdtdh="http://schemas.microsoft.com/office/word/2020/wordml/sdtdatahash" xmlns:w16sdtfl="http://schemas.microsoft.com/office/word/2024/wordml/sdtformatlock" xmlns:w16se="http://schemas.microsoft.com/office/word/2015/wordml/symex" xmlns:wpg="http://schemas.microsoft.com/office/word/2010/wordprocessingGroup" xmlns:wpi="http://schemas.microsoft.com/office/word/2010/wordprocessingInk" xmlns:wne="http://schemas.microsoft.com/office/word/2006/wordml" xmlns:wps="http://schemas.microsoft.com/office/word/2010/wordprocessingShape" mc:Ignorable="w14 w15 w16se w16cid w16 w16cex w16sdtdh w16sdtfl w16du wp14">
   <w:abstractNum w:abstractNumId="0" w15:restartNumberingAfterBreak="0">
     <w:nsid w:val="264566F6"/>
     <w:multiLevelType w:val="hybridMultilevel"/>
@@ -8598,7 +8955,7 @@
 </file>
 
 <file path=word/styles.xml><?xml version="1.0" encoding="utf-8"?>
-<w:styles xmlns:mc="http://schemas.openxmlformats.org/markup-compatibility/2006" xmlns:r="http://schemas.openxmlformats.org/officeDocument/2006/relationships" xmlns:w="http://schemas.openxmlformats.org/wordprocessingml/2006/main" xmlns:w14="http://schemas.microsoft.com/office/word/2010/wordml" xmlns:w15="http://schemas.microsoft.com/office/word/2012/wordml" xmlns:w16cex="http://schemas.microsoft.com/office/word/2018/wordml/cex" xmlns:w16cid="http://schemas.microsoft.com/office/word/2016/wordml/cid" xmlns:w16="http://schemas.microsoft.com/office/word/2018/wordml" xmlns:w16sdtdh="http://schemas.microsoft.com/office/word/2020/wordml/sdtdatahash" xmlns:w16se="http://schemas.microsoft.com/office/word/2015/wordml/symex" mc:Ignorable="w14 w15 w16se w16cid w16 w16cex w16sdtdh">
+<w:styles xmlns:mc="http://schemas.openxmlformats.org/markup-compatibility/2006" xmlns:r="http://schemas.openxmlformats.org/officeDocument/2006/relationships" xmlns:w="http://schemas.openxmlformats.org/wordprocessingml/2006/main" xmlns:w14="http://schemas.microsoft.com/office/word/2010/wordml" xmlns:w15="http://schemas.microsoft.com/office/word/2012/wordml" xmlns:w16cex="http://schemas.microsoft.com/office/word/2018/wordml/cex" xmlns:w16cid="http://schemas.microsoft.com/office/word/2016/wordml/cid" xmlns:w16="http://schemas.microsoft.com/office/word/2018/wordml" xmlns:w16du="http://schemas.microsoft.com/office/word/2023/wordml/word16du" xmlns:w16sdtdh="http://schemas.microsoft.com/office/word/2020/wordml/sdtdatahash" xmlns:w16sdtfl="http://schemas.microsoft.com/office/word/2024/wordml/sdtformatlock" xmlns:w16se="http://schemas.microsoft.com/office/word/2015/wordml/symex" mc:Ignorable="w14 w15 w16se w16cid w16 w16cex w16sdtdh w16sdtfl w16du">
   <w:docDefaults>
     <w:rPrDefault>
       <w:rPr>

</xml_diff>